<commit_message>
Se sigue con el tema de dos entorno cliente.
</commit_message>
<xml_diff>
--- a/DESARROLLO WEB CLIENTE/TEMAS/RESUMEN TEMA.02.docx
+++ b/DESARROLLO WEB CLIENTE/TEMAS/RESUMEN TEMA.02.docx
@@ -711,9 +711,1648 @@
         <w:rPr>
           <w:highlight w:val="none"/>
         </w:rPr>
+        <w:t xml:space="preserve">3.- Constantes y variables</w:t>
       </w:r>
       <w:r>
         <w:rPr>
+          <w:highlight w:val="none"/>
+        </w:rPr>
+      </w:r>
+    </w:p>
+    <w:p>
+      <w:pPr>
+        <w:pBdr/>
+        <w:spacing/>
+        <w:ind/>
+        <w:jc w:val="both"/>
+        <w:rPr>
+          <w:highlight w:val="none"/>
+        </w:rPr>
+      </w:pPr>
+      <w:r>
+        <w:rPr>
+          <w:highlight w:val="none"/>
+        </w:rPr>
+        <w:t xml:space="preserve">En JavaScript a estos s</w:t>
+      </w:r>
+      <w:r>
+        <w:rPr>
+          <w:highlight w:val="none"/>
+        </w:rPr>
+        <w:t xml:space="preserve">ímbolos se les puede asignar un valor una </w:t>
+      </w:r>
+      <w:r>
+        <w:rPr>
+          <w:highlight w:val="none"/>
+        </w:rPr>
+        <w:t xml:space="preserve">única vez (constantes) o m</w:t>
+      </w:r>
+      <w:r>
+        <w:rPr>
+          <w:highlight w:val="none"/>
+        </w:rPr>
+        <w:t xml:space="preserve">ás de una (variables). </w:t>
+      </w:r>
+      <w:r>
+        <w:rPr>
+          <w:highlight w:val="none"/>
+        </w:rPr>
+      </w:r>
+    </w:p>
+    <w:p>
+      <w:pPr>
+        <w:pBdr/>
+        <w:spacing/>
+        <w:ind/>
+        <w:jc w:val="both"/>
+        <w:rPr>
+          <w:highlight w:val="none"/>
+        </w:rPr>
+      </w:pPr>
+      <w:r>
+        <w:rPr>
+          <w:highlight w:val="none"/>
+        </w:rPr>
+        <w:t xml:space="preserve">No es necesario declarar las variables antes de asignarles un valor.</w:t>
+      </w:r>
+      <w:r>
+        <w:rPr>
+          <w:highlight w:val="none"/>
+        </w:rPr>
+      </w:r>
+    </w:p>
+    <w:p>
+      <w:pPr>
+        <w:pBdr/>
+        <w:spacing/>
+        <w:ind/>
+        <w:jc w:val="both"/>
+        <w:rPr>
+          <w:bCs/>
+          <w:i/>
+          <w:highlight w:val="none"/>
+        </w:rPr>
+      </w:pPr>
+      <w:r>
+        <w:rPr>
+          <w:highlight w:val="none"/>
+        </w:rPr>
+        <w:t xml:space="preserve">Palabra reservada </w:t>
+      </w:r>
+      <w:r>
+        <w:rPr>
+          <w:b/>
+          <w:bCs/>
+          <w:highlight w:val="none"/>
+        </w:rPr>
+        <w:t xml:space="preserve">const</w:t>
+      </w:r>
+      <w:r>
+        <w:rPr>
+          <w:highlight w:val="none"/>
+        </w:rPr>
+        <w:t xml:space="preserve">. </w:t>
+      </w:r>
+      <w:r>
+        <w:rPr>
+          <w:i/>
+          <w:iCs/>
+          <w:highlight w:val="none"/>
+        </w:rPr>
+      </w:r>
+      <w:r>
+        <w:rPr>
+          <w:highlight w:val="none"/>
+        </w:rPr>
+      </w:r>
+    </w:p>
+    <w:p>
+      <w:pPr>
+        <w:pBdr/>
+        <w:spacing/>
+        <w:ind/>
+        <w:jc w:val="both"/>
+        <w:rPr>
+          <w:rFonts w:ascii="Courier" w:hAnsi="Courier" w:eastAsia="Courier" w:cs="Courier"/>
+          <w:bCs w:val="0"/>
+          <w:i w:val="0"/>
+          <w:highlight w:val="none"/>
+          <w14:ligatures w14:val="none"/>
+        </w:rPr>
+      </w:pPr>
+      <w:r>
+        <w:rPr>
+          <w:rFonts w:ascii="Courier" w:hAnsi="Courier" w:eastAsia="Courier" w:cs="Courier"/>
+          <w:i w:val="0"/>
+          <w:iCs w:val="0"/>
+          <w:highlight w:val="none"/>
+        </w:rPr>
+        <w:t xml:space="preserve">const cajas = 3;</w:t>
+      </w:r>
+      <w:r>
+        <w:rPr>
+          <w:rFonts w:ascii="Courier" w:hAnsi="Courier" w:eastAsia="Courier" w:cs="Courier"/>
+          <w:i w:val="0"/>
+          <w:iCs w:val="0"/>
+          <w:highlight w:val="none"/>
+        </w:rPr>
+      </w:r>
+      <w:r>
+        <w:rPr>
+          <w:rFonts w:ascii="Courier" w:hAnsi="Courier" w:eastAsia="Courier" w:cs="Courier"/>
+          <w:i w:val="0"/>
+          <w:iCs w:val="0"/>
+          <w:highlight w:val="none"/>
+        </w:rPr>
+      </w:r>
+    </w:p>
+    <w:p>
+      <w:pPr>
+        <w:pBdr/>
+        <w:spacing/>
+        <w:ind/>
+        <w:jc w:val="both"/>
+        <w:rPr>
+          <w:highlight w:val="none"/>
+        </w:rPr>
+      </w:pPr>
+      <w:r>
+        <w:rPr>
+          <w:highlight w:val="none"/>
+        </w:rPr>
+        <w:t xml:space="preserve">Dos palabras reservadas para declarar variables </w:t>
+      </w:r>
+      <w:r>
+        <w:rPr>
+          <w:b/>
+          <w:bCs/>
+          <w:highlight w:val="none"/>
+        </w:rPr>
+        <w:t xml:space="preserve">var </w:t>
+      </w:r>
+      <w:r>
+        <w:rPr>
+          <w:highlight w:val="none"/>
+        </w:rPr>
+        <w:t xml:space="preserve">y </w:t>
+      </w:r>
+      <w:r>
+        <w:rPr>
+          <w:b/>
+          <w:bCs/>
+          <w:highlight w:val="none"/>
+        </w:rPr>
+        <w:t xml:space="preserve">let</w:t>
+      </w:r>
+      <w:r>
+        <w:rPr>
+          <w:highlight w:val="none"/>
+        </w:rPr>
+        <w:t xml:space="preserve">:</w:t>
+      </w:r>
+      <w:r>
+        <w:rPr>
+          <w:highlight w:val="none"/>
+        </w:rPr>
+      </w:r>
+    </w:p>
+    <w:p>
+      <w:pPr>
+        <w:pBdr/>
+        <w:spacing/>
+        <w:ind/>
+        <w:jc w:val="both"/>
+        <w:rPr>
+          <w:highlight w:val="none"/>
+        </w:rPr>
+      </w:pPr>
+      <w:r>
+        <w:rPr>
+          <w:b/>
+          <w:bCs/>
+          <w:highlight w:val="none"/>
+        </w:rPr>
+        <w:t xml:space="preserve">Var</w:t>
+      </w:r>
+      <w:r>
+        <w:rPr>
+          <w:highlight w:val="none"/>
+        </w:rPr>
+        <w:t xml:space="preserve">, permite declarar la variable en su contexto de ejecuci</w:t>
+      </w:r>
+      <w:r>
+        <w:rPr>
+          <w:highlight w:val="none"/>
+        </w:rPr>
+        <w:t xml:space="preserve">ón.</w:t>
+      </w:r>
+      <w:r>
+        <w:rPr>
+          <w:highlight w:val="none"/>
+        </w:rPr>
+      </w:r>
+    </w:p>
+    <w:p>
+      <w:pPr>
+        <w:pBdr/>
+        <w:spacing/>
+        <w:ind/>
+        <w:jc w:val="both"/>
+        <w:rPr>
+          <w:highlight w:val="none"/>
+        </w:rPr>
+      </w:pPr>
+      <w:r>
+        <w:rPr>
+          <w:b/>
+          <w:bCs/>
+          <w:highlight w:val="none"/>
+        </w:rPr>
+        <w:t xml:space="preserve">Let</w:t>
+      </w:r>
+      <w:r>
+        <w:rPr>
+          <w:highlight w:val="none"/>
+        </w:rPr>
+        <w:t xml:space="preserve">, permite declarar la variable limitado a su declaraci</w:t>
+      </w:r>
+      <w:r>
+        <w:rPr>
+          <w:highlight w:val="none"/>
+        </w:rPr>
+        <w:t xml:space="preserve">ón al bloque, declaraci</w:t>
+      </w:r>
+      <w:r>
+        <w:rPr>
+          <w:highlight w:val="none"/>
+        </w:rPr>
+        <w:t xml:space="preserve">ón o expresi</w:t>
+      </w:r>
+      <w:r>
+        <w:rPr>
+          <w:highlight w:val="none"/>
+        </w:rPr>
+        <w:t xml:space="preserve">ón en el se va a utilizar.</w:t>
+      </w:r>
+      <w:r>
+        <w:rPr>
+          <w:highlight w:val="none"/>
+        </w:rPr>
+      </w:r>
+    </w:p>
+    <w:p>
+      <w:pPr>
+        <w:pBdr/>
+        <w:spacing/>
+        <w:ind/>
+        <w:jc w:val="both"/>
+        <w:rPr>
+          <w:highlight w:val="none"/>
+        </w:rPr>
+      </w:pPr>
+      <w:r>
+        <w:rPr>
+          <w:highlight w:val="none"/>
+        </w:rPr>
+        <w:t xml:space="preserve">Las variables se pueden declarar y luego asignar o hacer la declaraci</w:t>
+      </w:r>
+      <w:r>
+        <w:rPr>
+          <w:highlight w:val="none"/>
+        </w:rPr>
+        <w:t xml:space="preserve">ón y asignaci</w:t>
+      </w:r>
+      <w:r>
+        <w:rPr>
+          <w:highlight w:val="none"/>
+        </w:rPr>
+        <w:t xml:space="preserve">ón junta.</w:t>
+      </w:r>
+      <w:r>
+        <w:rPr>
+          <w:highlight w:val="none"/>
+        </w:rPr>
+      </w:r>
+    </w:p>
+    <w:p>
+      <w:pPr>
+        <w:pBdr/>
+        <w:spacing/>
+        <w:ind/>
+        <w:jc w:val="both"/>
+        <w:rPr>
+          <w:rFonts w:ascii="Courier" w:hAnsi="Courier" w:cs="Courier"/>
+          <w:bCs w:val="0"/>
+          <w:i w:val="0"/>
+          <w:highlight w:val="none"/>
+        </w:rPr>
+      </w:pPr>
+      <w:r>
+        <w:rPr>
+          <w:rFonts w:ascii="Courier" w:hAnsi="Courier" w:eastAsia="Courier" w:cs="Courier"/>
+          <w:i w:val="0"/>
+          <w:iCs w:val="0"/>
+          <w:highlight w:val="none"/>
+        </w:rPr>
+        <w:t xml:space="preserve">Var edad = 38;</w:t>
+      </w:r>
+      <w:r>
+        <w:rPr>
+          <w:rFonts w:ascii="Courier" w:hAnsi="Courier" w:eastAsia="Courier" w:cs="Courier"/>
+          <w:i w:val="0"/>
+          <w:iCs w:val="0"/>
+          <w:highlight w:val="none"/>
+        </w:rPr>
+      </w:r>
+    </w:p>
+    <w:p>
+      <w:pPr>
+        <w:pBdr/>
+        <w:spacing/>
+        <w:ind/>
+        <w:jc w:val="both"/>
+        <w:rPr>
+          <w:highlight w:val="none"/>
+        </w:rPr>
+      </w:pPr>
+      <w:r>
+        <w:rPr>
+          <w:highlight w:val="none"/>
+        </w:rPr>
+        <w:t xml:space="preserve">Se puede omitir la palabra </w:t>
+      </w:r>
+      <w:r>
+        <w:rPr>
+          <w:b/>
+          <w:bCs/>
+          <w:highlight w:val="none"/>
+        </w:rPr>
+        <w:t xml:space="preserve">var </w:t>
+      </w:r>
+      <w:r>
+        <w:rPr>
+          <w:highlight w:val="none"/>
+        </w:rPr>
+        <w:t xml:space="preserve">sin embargo se recomiendo su uso.</w:t>
+      </w:r>
+      <w:r>
+        <w:rPr>
+          <w:highlight w:val="none"/>
+        </w:rPr>
+      </w:r>
+    </w:p>
+    <w:p>
+      <w:pPr>
+        <w:pBdr/>
+        <w:spacing/>
+        <w:ind/>
+        <w:jc w:val="both"/>
+        <w:rPr>
+          <w:rFonts w:ascii="Courier" w:hAnsi="Courier" w:eastAsia="Courier" w:cs="Courier"/>
+          <w:bCs w:val="0"/>
+          <w:i w:val="0"/>
+          <w:highlight w:val="none"/>
+          <w14:ligatures w14:val="none"/>
+        </w:rPr>
+      </w:pPr>
+      <w:r>
+        <w:rPr>
+          <w:rFonts w:ascii="Courier" w:hAnsi="Courier" w:eastAsia="Courier" w:cs="Courier"/>
+          <w:i w:val="0"/>
+          <w:iCs w:val="0"/>
+          <w:highlight w:val="none"/>
+        </w:rPr>
+        <w:t xml:space="preserve">Var altura, peso, edad;</w:t>
+      </w:r>
+      <w:r>
+        <w:rPr>
+          <w:rFonts w:ascii="Courier" w:hAnsi="Courier" w:eastAsia="Courier" w:cs="Courier"/>
+          <w:i w:val="0"/>
+          <w:iCs w:val="0"/>
+          <w:highlight w:val="none"/>
+        </w:rPr>
+      </w:r>
+    </w:p>
+    <w:p>
+      <w:pPr>
+        <w:pBdr/>
+        <w:spacing/>
+        <w:ind/>
+        <w:jc w:val="both"/>
+        <w:rPr>
+          <w:highlight w:val="none"/>
+        </w:rPr>
+      </w:pPr>
+      <w:r>
+        <w:rPr>
+          <w:highlight w:val="none"/>
+        </w:rPr>
+        <w:t xml:space="preserve">Una variable de JavaScript podr</w:t>
+      </w:r>
+      <w:r>
+        <w:rPr>
+          <w:highlight w:val="none"/>
+        </w:rPr>
+        <w:t xml:space="preserve">á almacenar diferentes tipos de valores. No tienen tipo.</w:t>
+      </w:r>
+      <w:r>
+        <w:rPr>
+          <w:highlight w:val="none"/>
+        </w:rPr>
+      </w:r>
+    </w:p>
+    <w:p>
+      <w:pPr>
+        <w:pBdr/>
+        <w:spacing/>
+        <w:ind/>
+        <w:jc w:val="both"/>
+        <w:rPr>
+          <w:highlight w:val="none"/>
+        </w:rPr>
+      </w:pPr>
+      <w:r>
+        <w:rPr>
+          <w:highlight w:val="none"/>
+        </w:rPr>
+        <w:t xml:space="preserve">Dar nombres a las variables: </w:t>
+      </w:r>
+      <w:r>
+        <w:rPr>
+          <w:highlight w:val="none"/>
+        </w:rPr>
+      </w:r>
+    </w:p>
+    <w:p>
+      <w:pPr>
+        <w:pStyle w:val="876"/>
+        <w:numPr>
+          <w:ilvl w:val="0"/>
+          <w:numId w:val="27"/>
+        </w:numPr>
+        <w:pBdr/>
+        <w:spacing/>
+        <w:ind/>
+        <w:jc w:val="both"/>
+        <w:rPr>
+          <w:highlight w:val="none"/>
+        </w:rPr>
+      </w:pPr>
+      <w:r>
+        <w:rPr>
+          <w:highlight w:val="none"/>
+        </w:rPr>
+        <w:t xml:space="preserve">no podremos usar palabras reservadas.</w:t>
+      </w:r>
+      <w:r>
+        <w:rPr>
+          <w:highlight w:val="none"/>
+        </w:rPr>
+      </w:r>
+    </w:p>
+    <w:p>
+      <w:pPr>
+        <w:pStyle w:val="876"/>
+        <w:numPr>
+          <w:ilvl w:val="0"/>
+          <w:numId w:val="27"/>
+        </w:numPr>
+        <w:pBdr/>
+        <w:spacing/>
+        <w:ind/>
+        <w:jc w:val="both"/>
+        <w:rPr>
+          <w:highlight w:val="none"/>
+        </w:rPr>
+      </w:pPr>
+      <w:r>
+        <w:rPr>
+          <w:highlight w:val="none"/>
+        </w:rPr>
+        <w:t xml:space="preserve">ni s</w:t>
+      </w:r>
+      <w:r>
+        <w:rPr>
+          <w:highlight w:val="none"/>
+        </w:rPr>
+        <w:t xml:space="preserve">ímbolos de puntuaci</w:t>
+      </w:r>
+      <w:r>
+        <w:rPr>
+          <w:highlight w:val="none"/>
+        </w:rPr>
+        <w:t xml:space="preserve">ón en el medio de la variable</w:t>
+      </w:r>
+      <w:r>
+        <w:rPr>
+          <w:highlight w:val="none"/>
+        </w:rPr>
+      </w:r>
+    </w:p>
+    <w:p>
+      <w:pPr>
+        <w:pStyle w:val="876"/>
+        <w:numPr>
+          <w:ilvl w:val="0"/>
+          <w:numId w:val="27"/>
+        </w:numPr>
+        <w:pBdr/>
+        <w:spacing/>
+        <w:ind/>
+        <w:jc w:val="both"/>
+        <w:rPr>
+          <w:highlight w:val="none"/>
+        </w:rPr>
+      </w:pPr>
+      <w:r>
+        <w:rPr>
+          <w:highlight w:val="none"/>
+        </w:rPr>
+        <w:t xml:space="preserve">ni la variable podr</w:t>
+      </w:r>
+      <w:r>
+        <w:rPr>
+          <w:highlight w:val="none"/>
+        </w:rPr>
+        <w:t xml:space="preserve">á contener espacios en blanco.</w:t>
+      </w:r>
+      <w:r>
+        <w:rPr>
+          <w:highlight w:val="none"/>
+        </w:rPr>
+      </w:r>
+    </w:p>
+    <w:p>
+      <w:pPr>
+        <w:pStyle w:val="876"/>
+        <w:numPr>
+          <w:ilvl w:val="0"/>
+          <w:numId w:val="27"/>
+        </w:numPr>
+        <w:pBdr/>
+        <w:spacing/>
+        <w:ind/>
+        <w:jc w:val="both"/>
+        <w:rPr>
+          <w:highlight w:val="none"/>
+        </w:rPr>
+      </w:pPr>
+      <w:r>
+        <w:rPr>
+          <w:highlight w:val="none"/>
+        </w:rPr>
+        <w:t xml:space="preserve">Se han de construir con caracteres alfanum</w:t>
+      </w:r>
+      <w:r>
+        <w:rPr>
+          <w:highlight w:val="none"/>
+        </w:rPr>
+        <w:t xml:space="preserve">éricos y el car</w:t>
+      </w:r>
+      <w:r>
+        <w:rPr>
+          <w:highlight w:val="none"/>
+        </w:rPr>
+        <w:t xml:space="preserve">ácter subrayado (_). </w:t>
+      </w:r>
+      <w:r>
+        <w:rPr>
+          <w:highlight w:val="none"/>
+        </w:rPr>
+      </w:r>
+    </w:p>
+    <w:p>
+      <w:pPr>
+        <w:pStyle w:val="876"/>
+        <w:numPr>
+          <w:ilvl w:val="0"/>
+          <w:numId w:val="27"/>
+        </w:numPr>
+        <w:pBdr/>
+        <w:spacing/>
+        <w:ind/>
+        <w:jc w:val="both"/>
+        <w:rPr>
+          <w:highlight w:val="none"/>
+        </w:rPr>
+      </w:pPr>
+      <w:r>
+        <w:rPr>
+          <w:highlight w:val="none"/>
+        </w:rPr>
+        <w:t xml:space="preserve">No podremos utilizar caracteres raros como el signo +, un espacio, %, $, etc. </w:t>
+      </w:r>
+      <w:r>
+        <w:rPr>
+          <w:highlight w:val="none"/>
+        </w:rPr>
+      </w:r>
+    </w:p>
+    <w:p>
+      <w:pPr>
+        <w:pStyle w:val="876"/>
+        <w:numPr>
+          <w:ilvl w:val="0"/>
+          <w:numId w:val="27"/>
+        </w:numPr>
+        <w:pBdr/>
+        <w:spacing/>
+        <w:ind/>
+        <w:jc w:val="both"/>
+        <w:rPr>
+          <w:highlight w:val="none"/>
+        </w:rPr>
+      </w:pPr>
+      <w:r>
+        <w:rPr>
+          <w:highlight w:val="none"/>
+        </w:rPr>
+        <w:t xml:space="preserve">En los nombres de variable y estos nombres no podr</w:t>
+      </w:r>
+      <w:r>
+        <w:rPr>
+          <w:highlight w:val="none"/>
+        </w:rPr>
+        <w:t xml:space="preserve">án comenzar con un n</w:t>
+      </w:r>
+      <w:r>
+        <w:rPr>
+          <w:highlight w:val="none"/>
+        </w:rPr>
+        <w:t xml:space="preserve">úmero.</w:t>
+      </w:r>
+      <w:r/>
+      <w:r/>
+    </w:p>
+    <w:p>
+      <w:pPr>
+        <w:pStyle w:val="876"/>
+        <w:numPr>
+          <w:ilvl w:val="0"/>
+          <w:numId w:val="27"/>
+        </w:numPr>
+        <w:pBdr/>
+        <w:spacing/>
+        <w:ind/>
+        <w:jc w:val="both"/>
+        <w:rPr>
+          <w:highlight w:val="none"/>
+        </w:rPr>
+      </w:pPr>
+      <w:r>
+        <w:rPr>
+          <w:highlight w:val="none"/>
+        </w:rPr>
+        <w:t xml:space="preserve">Dos palabras se separaran con el s</w:t>
+      </w:r>
+      <w:r>
+        <w:rPr>
+          <w:highlight w:val="none"/>
+        </w:rPr>
+        <w:t xml:space="preserve">ímbolo “_” o may</w:t>
+      </w:r>
+      <w:r>
+        <w:rPr>
+          <w:highlight w:val="none"/>
+        </w:rPr>
+        <w:t xml:space="preserve">úsculas.</w:t>
+      </w:r>
+      <w:r>
+        <w:rPr>
+          <w:highlight w:val="none"/>
+        </w:rPr>
+      </w:r>
+    </w:p>
+    <w:p>
+      <w:pPr>
+        <w:pStyle w:val="698"/>
+        <w:pBdr/>
+        <w:spacing/>
+        <w:ind/>
+        <w:rPr>
+          <w:highlight w:val="none"/>
+        </w:rPr>
+      </w:pPr>
+      <w:r>
+        <w:rPr>
+          <w:highlight w:val="none"/>
+        </w:rPr>
+        <w:t xml:space="preserve">4.- Tipos de datos.</w:t>
+      </w:r>
+      <w:r>
+        <w:rPr>
+          <w:highlight w:val="none"/>
+        </w:rPr>
+      </w:r>
+    </w:p>
+    <w:p>
+      <w:pPr>
+        <w:pBdr/>
+        <w:spacing/>
+        <w:ind/>
+        <w:jc w:val="both"/>
+        <w:rPr>
+          <w:highlight w:val="none"/>
+        </w:rPr>
+      </w:pPr>
+      <w:r>
+        <w:rPr>
+          <w:highlight w:val="none"/>
+        </w:rPr>
+        <w:t xml:space="preserve">Tres tipos de datos:</w:t>
+      </w:r>
+      <w:r>
+        <w:rPr>
+          <w:highlight w:val="none"/>
+        </w:rPr>
+      </w:r>
+    </w:p>
+    <w:p>
+      <w:pPr>
+        <w:pStyle w:val="876"/>
+        <w:numPr>
+          <w:ilvl w:val="0"/>
+          <w:numId w:val="28"/>
+        </w:numPr>
+        <w:pBdr/>
+        <w:spacing/>
+        <w:ind/>
+        <w:jc w:val="both"/>
+        <w:rPr>
+          <w:highlight w:val="none"/>
+        </w:rPr>
+      </w:pPr>
+      <w:r>
+        <w:rPr>
+          <w:highlight w:val="none"/>
+        </w:rPr>
+        <w:t xml:space="preserve">Booleano</w:t>
+      </w:r>
+      <w:r>
+        <w:rPr>
+          <w:highlight w:val="none"/>
+        </w:rPr>
+      </w:r>
+    </w:p>
+    <w:p>
+      <w:pPr>
+        <w:pStyle w:val="876"/>
+        <w:numPr>
+          <w:ilvl w:val="0"/>
+          <w:numId w:val="28"/>
+        </w:numPr>
+        <w:pBdr/>
+        <w:spacing/>
+        <w:ind/>
+        <w:jc w:val="both"/>
+        <w:rPr>
+          <w:highlight w:val="none"/>
+        </w:rPr>
+      </w:pPr>
+      <w:r>
+        <w:rPr>
+          <w:highlight w:val="none"/>
+        </w:rPr>
+        <w:t xml:space="preserve">Num</w:t>
+      </w:r>
+      <w:r>
+        <w:rPr>
+          <w:highlight w:val="none"/>
+        </w:rPr>
+        <w:t xml:space="preserve">érico</w:t>
+      </w:r>
+      <w:r>
+        <w:rPr>
+          <w:highlight w:val="none"/>
+        </w:rPr>
+      </w:r>
+    </w:p>
+    <w:p>
+      <w:pPr>
+        <w:pStyle w:val="876"/>
+        <w:numPr>
+          <w:ilvl w:val="0"/>
+          <w:numId w:val="28"/>
+        </w:numPr>
+        <w:pBdr/>
+        <w:spacing/>
+        <w:ind/>
+        <w:jc w:val="both"/>
+        <w:rPr>
+          <w:highlight w:val="none"/>
+        </w:rPr>
+      </w:pPr>
+      <w:r>
+        <w:rPr>
+          <w:highlight w:val="none"/>
+        </w:rPr>
+        <w:t xml:space="preserve">Cadena de caracteres</w:t>
+      </w:r>
+      <w:r>
+        <w:rPr>
+          <w:highlight w:val="none"/>
+        </w:rPr>
+      </w:r>
+    </w:p>
+    <w:p>
+      <w:pPr>
+        <w:pBdr/>
+        <w:spacing/>
+        <w:ind w:firstLine="0" w:left="0"/>
+        <w:jc w:val="both"/>
+        <w:rPr>
+          <w:highlight w:val="none"/>
+        </w:rPr>
+      </w:pPr>
+      <w:r>
+        <w:rPr>
+          <w:highlight w:val="none"/>
+        </w:rPr>
+        <w:t xml:space="preserve">Palabra reservada </w:t>
+      </w:r>
+      <w:r>
+        <w:rPr>
+          <w:b/>
+          <w:bCs/>
+          <w:highlight w:val="none"/>
+        </w:rPr>
+        <w:t xml:space="preserve">null </w:t>
+      </w:r>
+      <w:r>
+        <w:rPr>
+          <w:highlight w:val="none"/>
+        </w:rPr>
+        <w:t xml:space="preserve">permite asignar un valor a una variable cuando todav</w:t>
+      </w:r>
+      <w:r>
+        <w:rPr>
+          <w:highlight w:val="none"/>
+        </w:rPr>
+        <w:t xml:space="preserve">ía se desconoce su tipo o tiene un valor inv</w:t>
+      </w:r>
+      <w:r>
+        <w:rPr>
+          <w:highlight w:val="none"/>
+        </w:rPr>
+        <w:t xml:space="preserve">álido.</w:t>
+      </w:r>
+      <w:r>
+        <w:rPr>
+          <w:highlight w:val="none"/>
+        </w:rPr>
+      </w:r>
+    </w:p>
+    <w:p>
+      <w:pPr>
+        <w:pBdr/>
+        <w:spacing/>
+        <w:ind w:firstLine="0" w:left="0"/>
+        <w:jc w:val="both"/>
+        <w:rPr>
+          <w:highlight w:val="none"/>
+        </w:rPr>
+      </w:pPr>
+      <w:r>
+        <w:rPr>
+          <w:highlight w:val="none"/>
+        </w:rPr>
+        <w:t xml:space="preserve">El valor </w:t>
+      </w:r>
+      <w:r>
+        <w:rPr>
+          <w:b/>
+          <w:bCs/>
+          <w:highlight w:val="none"/>
+        </w:rPr>
+        <w:t xml:space="preserve">undefined </w:t>
+      </w:r>
+      <w:r>
+        <w:rPr>
+          <w:highlight w:val="none"/>
+        </w:rPr>
+        <w:t xml:space="preserve">se puede asignar a una variable cuando todav</w:t>
+      </w:r>
+      <w:r>
+        <w:rPr>
+          <w:highlight w:val="none"/>
+        </w:rPr>
+        <w:t xml:space="preserve">ía no conocemos su valor.</w:t>
+      </w:r>
+      <w:r>
+        <w:rPr>
+          <w:highlight w:val="none"/>
+        </w:rPr>
+      </w:r>
+    </w:p>
+    <w:p>
+      <w:pPr>
+        <w:pStyle w:val="698"/>
+        <w:pBdr/>
+        <w:spacing/>
+        <w:ind/>
+        <w:rPr>
+          <w:highlight w:val="none"/>
+        </w:rPr>
+      </w:pPr>
+      <w:r>
+        <w:rPr>
+          <w:highlight w:val="none"/>
+        </w:rPr>
+        <w:t xml:space="preserve">4.1.- Conversiones de tipos de datos.</w:t>
+      </w:r>
+      <w:r>
+        <w:rPr>
+          <w:highlight w:val="none"/>
+        </w:rPr>
+      </w:r>
+    </w:p>
+    <w:p>
+      <w:pPr>
+        <w:pBdr/>
+        <w:spacing/>
+        <w:ind w:firstLine="0" w:left="0"/>
+        <w:jc w:val="both"/>
+        <w:rPr>
+          <w:highlight w:val="none"/>
+        </w:rPr>
+      </w:pPr>
+      <w:r>
+        <w:rPr>
+          <w:highlight w:val="none"/>
+        </w:rPr>
+        <w:t xml:space="preserve">Aunque los tipos de datos en JS son muy sencillos, a veces las operaciones no se realizan correctamente y esto es debido a la conversi</w:t>
+      </w:r>
+      <w:r>
+        <w:rPr>
+          <w:highlight w:val="none"/>
+        </w:rPr>
+        <w:t xml:space="preserve">ón de tipos. JS lo realiza de la mejor forma y autom</w:t>
+      </w:r>
+      <w:r>
+        <w:rPr>
+          <w:highlight w:val="none"/>
+        </w:rPr>
+        <w:t xml:space="preserve">ática.</w:t>
+      </w:r>
+      <w:r>
+        <w:rPr>
+          <w:highlight w:val="none"/>
+        </w:rPr>
+      </w:r>
+    </w:p>
+    <w:p>
+      <w:pPr>
+        <w:pBdr/>
+        <w:spacing/>
+        <w:ind w:firstLine="0" w:left="0"/>
+        <w:jc w:val="both"/>
+        <w:rPr>
+          <w:highlight w:val="none"/>
+        </w:rPr>
+      </w:pPr>
+      <w:r>
+        <w:rPr>
+          <w:highlight w:val="none"/>
+        </w:rPr>
+        <w:t xml:space="preserve">La expresi</w:t>
+      </w:r>
+      <w:r>
+        <w:rPr>
+          <w:highlight w:val="none"/>
+        </w:rPr>
+        <w:t xml:space="preserve">ón se eval</w:t>
+      </w:r>
+      <w:r>
+        <w:rPr>
+          <w:highlight w:val="none"/>
+        </w:rPr>
+        <w:t xml:space="preserve">úa de izquierda a derecha.</w:t>
+      </w:r>
+      <w:r>
+        <w:rPr>
+          <w:highlight w:val="none"/>
+        </w:rPr>
+      </w:r>
+    </w:p>
+    <w:p>
+      <w:pPr>
+        <w:pBdr/>
+        <w:spacing/>
+        <w:ind w:firstLine="0" w:left="0"/>
+        <w:jc w:val="both"/>
+        <w:rPr>
+          <w:highlight w:val="none"/>
+        </w:rPr>
+      </w:pPr>
+      <w:r>
+        <w:rPr>
+          <w:highlight w:val="none"/>
+        </w:rPr>
+        <w:t xml:space="preserve">Para convertir cadenas a n</w:t>
+      </w:r>
+      <w:r>
+        <w:rPr>
+          <w:highlight w:val="none"/>
+        </w:rPr>
+        <w:t xml:space="preserve">úmeros dispones de las funciones: </w:t>
+      </w:r>
+      <w:r>
+        <w:rPr>
+          <w:b/>
+          <w:bCs/>
+          <w:highlight w:val="none"/>
+        </w:rPr>
+        <w:t xml:space="preserve">parseInt() y parseFloat().</w:t>
+      </w:r>
+      <w:r>
+        <w:rPr>
+          <w:highlight w:val="none"/>
+        </w:rPr>
+      </w:r>
+    </w:p>
+    <w:p>
+      <w:pPr>
+        <w:pBdr/>
+        <w:spacing/>
+        <w:ind/>
+        <w:rPr>
+          <w:highlight w:val="none"/>
+        </w:rPr>
+      </w:pPr>
+      <w:r>
+        <w:t xml:space="preserve">La conversi</w:t>
+      </w:r>
+      <w:r>
+        <w:t xml:space="preserve">ón de n</w:t>
+      </w:r>
+      <w:r>
+        <w:t xml:space="preserve">úmeros a cadenas, ya que simplemente se concatenar</w:t>
+      </w:r>
+      <w:r>
+        <w:t xml:space="preserve">á una cadena vac</w:t>
+      </w:r>
+      <w:r>
+        <w:t xml:space="preserve">ía al principio.</w:t>
+      </w:r>
+      <w:r/>
+      <w:r/>
+    </w:p>
+    <w:p>
+      <w:pPr>
+        <w:pBdr/>
+        <w:spacing/>
+        <w:ind/>
+        <w:rPr>
+          <w:highlight w:val="none"/>
+        </w:rPr>
+      </w:pPr>
+      <w:r>
+        <w:rPr>
+          <w:highlight w:val="none"/>
+        </w:rPr>
+        <w:t xml:space="preserve">Los </w:t>
+      </w:r>
+      <w:r>
+        <w:rPr>
+          <w:b/>
+          <w:bCs/>
+          <w:highlight w:val="none"/>
+        </w:rPr>
+        <w:t xml:space="preserve">par</w:t>
+      </w:r>
+      <w:r>
+        <w:rPr>
+          <w:b/>
+          <w:bCs/>
+          <w:highlight w:val="none"/>
+        </w:rPr>
+        <w:t xml:space="preserve">éntesis </w:t>
+      </w:r>
+      <w:r>
+        <w:rPr>
+          <w:highlight w:val="none"/>
+        </w:rPr>
+        <w:t xml:space="preserve">fuerzan la conversi</w:t>
+      </w:r>
+      <w:r>
+        <w:rPr>
+          <w:highlight w:val="none"/>
+        </w:rPr>
+        <w:t xml:space="preserve">ón del n</w:t>
+      </w:r>
+      <w:r>
+        <w:rPr>
+          <w:highlight w:val="none"/>
+        </w:rPr>
+        <w:t xml:space="preserve">úmero a una cadena.</w:t>
+      </w:r>
+      <w:r>
+        <w:rPr>
+          <w:highlight w:val="none"/>
+        </w:rPr>
+      </w:r>
+    </w:p>
+    <w:p>
+      <w:pPr>
+        <w:pBdr/>
+        <w:spacing/>
+        <w:ind/>
+        <w:rPr>
+          <w:highlight w:val="none"/>
+        </w:rPr>
+      </w:pPr>
+      <w:r>
+        <w:rPr>
+          <w:highlight w:val="none"/>
+        </w:rPr>
+        <w:t xml:space="preserve">JavaScript tiene una propiedad asociada con ella que es la longitud </w:t>
+      </w:r>
+      <w:r>
+        <w:rPr>
+          <w:b/>
+          <w:bCs/>
+          <w:highlight w:val="none"/>
+        </w:rPr>
+        <w:t xml:space="preserve">length</w:t>
+      </w:r>
+      <w:r>
+        <w:rPr>
+          <w:highlight w:val="none"/>
+        </w:rPr>
+        <w:t xml:space="preserve">.</w:t>
+      </w:r>
+      <w:r>
+        <w:rPr>
+          <w:highlight w:val="none"/>
+        </w:rPr>
+      </w:r>
+    </w:p>
+    <w:p>
+      <w:pPr>
+        <w:pStyle w:val="698"/>
+        <w:pBdr/>
+        <w:spacing/>
+        <w:ind/>
+        <w:rPr>
+          <w:highlight w:val="none"/>
+        </w:rPr>
+      </w:pPr>
+      <w:r>
+        <w:rPr>
+          <w:highlight w:val="none"/>
+        </w:rPr>
+        <w:t xml:space="preserve">5.- Operadores.</w:t>
+      </w:r>
+      <w:r>
+        <w:rPr>
+          <w:highlight w:val="none"/>
+        </w:rPr>
+      </w:r>
+    </w:p>
+    <w:p>
+      <w:pPr>
+        <w:pBdr/>
+        <w:spacing/>
+        <w:ind/>
+        <w:rPr>
+          <w:highlight w:val="none"/>
+        </w:rPr>
+      </w:pPr>
+      <w:r>
+        <w:rPr>
+          <w:highlight w:val="none"/>
+        </w:rPr>
+        <w:t xml:space="preserve">JS es un lenguaje rico en operadores: s</w:t>
+      </w:r>
+      <w:r>
+        <w:rPr>
+          <w:highlight w:val="none"/>
+        </w:rPr>
+        <w:t xml:space="preserve">ímbolos y palabras que realizan operaciones sobre uno o varios valores, para obtener un nuevo valor.</w:t>
+      </w:r>
+      <w:r>
+        <w:rPr>
+          <w:highlight w:val="none"/>
+        </w:rPr>
+      </w:r>
+    </w:p>
+    <w:p>
+      <w:pPr>
+        <w:pBdr/>
+        <w:spacing/>
+        <w:ind/>
+        <w:rPr>
+          <w:highlight w:val="none"/>
+        </w:rPr>
+      </w:pPr>
+      <w:r>
+        <w:rPr>
+          <w:highlight w:val="none"/>
+        </w:rPr>
+        <w:t xml:space="preserve">Cualquier valor se denomina operando. Y una expresi</w:t>
+      </w:r>
+      <w:r>
+        <w:rPr>
+          <w:highlight w:val="none"/>
+        </w:rPr>
+        <w:t xml:space="preserve">ón puede contener un operando y un operador o bien dos operandos separados por un operador.</w:t>
+      </w:r>
+      <w:r>
+        <w:rPr>
+          <w:highlight w:val="none"/>
+        </w:rPr>
+      </w:r>
+    </w:p>
+    <w:p>
+      <w:pPr>
+        <w:pBdr/>
+        <w:spacing/>
+        <w:ind/>
+        <w:rPr>
+          <w:highlight w:val="none"/>
+        </w:rPr>
+      </w:pPr>
+      <w:r>
+        <w:rPr>
+          <w:highlight w:val="none"/>
+        </w:rPr>
+        <w:t xml:space="preserve">Categor</w:t>
+      </w:r>
+      <w:r>
+        <w:rPr>
+          <w:highlight w:val="none"/>
+        </w:rPr>
+        <w:t xml:space="preserve">ías de operadores en JavaScript:</w:t>
+      </w:r>
+      <w:r>
+        <w:rPr>
+          <w:highlight w:val="none"/>
+        </w:rPr>
+      </w:r>
+    </w:p>
+    <w:p>
+      <w:pPr>
+        <w:pStyle w:val="876"/>
+        <w:numPr>
+          <w:ilvl w:val="0"/>
+          <w:numId w:val="29"/>
+        </w:numPr>
+        <w:pBdr/>
+        <w:spacing/>
+        <w:ind/>
+        <w:rPr/>
+      </w:pPr>
+      <w:r>
+        <w:rPr>
+          <w:highlight w:val="none"/>
+        </w:rPr>
+        <w:t xml:space="preserve">Comparaci</w:t>
+      </w:r>
+      <w:r>
+        <w:rPr>
+          <w:highlight w:val="none"/>
+        </w:rPr>
+        <w:t xml:space="preserve">ón: compara los valores de 2 operandos, devolviendo un resultado de true o false. </w:t>
+      </w:r>
+      <w:r>
+        <w:rPr>
+          <w:b/>
+          <w:bCs/>
+          <w:highlight w:val="none"/>
+        </w:rPr>
+        <w:t xml:space="preserve">== != === !== &gt; &gt;= &lt; &lt;=</w:t>
+      </w:r>
+      <w:r>
+        <w:rPr>
+          <w:highlight w:val="none"/>
+        </w:rPr>
+      </w:r>
+    </w:p>
+    <w:p>
+      <w:pPr>
+        <w:pStyle w:val="876"/>
+        <w:numPr>
+          <w:ilvl w:val="0"/>
+          <w:numId w:val="29"/>
+        </w:numPr>
+        <w:pBdr/>
+        <w:spacing/>
+        <w:ind/>
+        <w:rPr/>
+      </w:pPr>
+      <w:r>
+        <w:rPr>
+          <w:highlight w:val="none"/>
+        </w:rPr>
+        <w:t xml:space="preserve">Aritm</w:t>
+      </w:r>
+      <w:r>
+        <w:rPr>
+          <w:highlight w:val="none"/>
+        </w:rPr>
+        <w:t xml:space="preserve">éticos: unen dos operandos para producir un </w:t>
+      </w:r>
+      <w:r>
+        <w:rPr>
+          <w:highlight w:val="none"/>
+        </w:rPr>
+        <w:t xml:space="preserve">único valor. </w:t>
+      </w:r>
+      <w:r>
+        <w:rPr>
+          <w:b/>
+          <w:bCs/>
+          <w:highlight w:val="none"/>
+        </w:rPr>
+        <w:t xml:space="preserve">+ - * / % ++ — +valor –valor</w:t>
+      </w:r>
+      <w:r>
+        <w:rPr>
+          <w:highlight w:val="none"/>
+        </w:rPr>
+      </w:r>
+    </w:p>
+    <w:p>
+      <w:pPr>
+        <w:pStyle w:val="876"/>
+        <w:numPr>
+          <w:ilvl w:val="0"/>
+          <w:numId w:val="29"/>
+        </w:numPr>
+        <w:pBdr/>
+        <w:spacing/>
+        <w:ind/>
+        <w:rPr/>
+      </w:pPr>
+      <w:r>
+        <w:rPr>
+          <w:highlight w:val="none"/>
+        </w:rPr>
+        <w:t xml:space="preserve">Asignaci</w:t>
+      </w:r>
+      <w:r>
+        <w:rPr>
+          <w:highlight w:val="none"/>
+        </w:rPr>
+        <w:t xml:space="preserve">ón: asigna el valor a la derecha de la expresi</w:t>
+      </w:r>
+      <w:r>
+        <w:rPr>
+          <w:highlight w:val="none"/>
+        </w:rPr>
+        <w:t xml:space="preserve">ón a la variable que est</w:t>
+      </w:r>
+      <w:r>
+        <w:rPr>
+          <w:highlight w:val="none"/>
+        </w:rPr>
+        <w:t xml:space="preserve">á a la izquierda. </w:t>
+      </w:r>
+      <w:r>
+        <w:rPr>
+          <w:b/>
+          <w:bCs/>
+          <w:highlight w:val="none"/>
+        </w:rPr>
+        <w:t xml:space="preserve">= += -= *= /= %= &lt;&lt;= &gt;= &gt;&gt;= &gt;&gt;&gt;= &amp;= |= </w:t>
+      </w:r>
+      <w:r>
+        <w:rPr>
+          <w:b/>
+          <w:bCs/>
+          <w:highlight w:val="none"/>
+        </w:rPr>
+        <w:t xml:space="preserve">^= []</w:t>
+      </w:r>
+      <w:r>
+        <w:rPr>
+          <w:highlight w:val="none"/>
+        </w:rPr>
+      </w:r>
+    </w:p>
+    <w:p>
+      <w:pPr>
+        <w:pStyle w:val="876"/>
+        <w:numPr>
+          <w:ilvl w:val="0"/>
+          <w:numId w:val="29"/>
+        </w:numPr>
+        <w:pBdr/>
+        <w:spacing/>
+        <w:ind/>
+        <w:rPr/>
+      </w:pPr>
+      <w:r>
+        <w:rPr>
+          <w:highlight w:val="none"/>
+        </w:rPr>
+        <w:t xml:space="preserve">Booelan: operaciones booleanas aritm</w:t>
+      </w:r>
+      <w:r>
+        <w:rPr>
+          <w:highlight w:val="none"/>
+        </w:rPr>
+        <w:t xml:space="preserve">éticas sobre uno o dos operandos. </w:t>
+      </w:r>
+      <w:r>
+        <w:rPr>
+          <w:b/>
+          <w:bCs/>
+          <w:highlight w:val="none"/>
+        </w:rPr>
+        <w:t xml:space="preserve">&amp;&amp; || !</w:t>
+      </w:r>
+      <w:r>
+        <w:rPr>
+          <w:highlight w:val="none"/>
+        </w:rPr>
+      </w:r>
+    </w:p>
+    <w:p>
+      <w:pPr>
+        <w:pStyle w:val="876"/>
+        <w:numPr>
+          <w:ilvl w:val="0"/>
+          <w:numId w:val="29"/>
+        </w:numPr>
+        <w:pBdr/>
+        <w:spacing/>
+        <w:ind/>
+        <w:rPr>
+          <w:b/>
+          <w:bCs/>
+        </w:rPr>
+      </w:pPr>
+      <w:r>
+        <w:rPr>
+          <w:highlight w:val="none"/>
+        </w:rPr>
+        <w:t xml:space="preserve">Bit a bit: realizan operaciones aritm</w:t>
+      </w:r>
+      <w:r>
+        <w:rPr>
+          <w:highlight w:val="none"/>
+        </w:rPr>
+        <w:t xml:space="preserve">éticas o de desplazamiento de columna. </w:t>
+      </w:r>
+      <w:r>
+        <w:rPr>
+          <w:b/>
+          <w:bCs/>
+          <w:highlight w:val="none"/>
+        </w:rPr>
+        <w:t xml:space="preserve">&amp; | </w:t>
+      </w:r>
+      <w:r>
+        <w:rPr>
+          <w:b/>
+          <w:bCs/>
+          <w:highlight w:val="none"/>
+        </w:rPr>
+        <w:t xml:space="preserve"> </w:t>
+      </w:r>
+      <w:r>
+        <w:rPr>
+          <w:b/>
+          <w:bCs/>
+          <w:highlight w:val="none"/>
+        </w:rPr>
+        <w:t xml:space="preserve">^ </w:t>
+      </w:r>
+      <w:r>
+        <w:rPr>
+          <w:b/>
+          <w:bCs/>
+          <w:highlight w:val="none"/>
+        </w:rPr>
+        <w:t xml:space="preserve">~ </w:t>
+      </w:r>
+      <w:r>
+        <w:rPr>
+          <w:b/>
+          <w:bCs/>
+          <w:highlight w:val="none"/>
+        </w:rPr>
+        <w:t xml:space="preserve">&lt;&lt; &gt;&gt; &gt;&gt;&gt;</w:t>
+      </w:r>
+      <w:r>
+        <w:rPr>
+          <w:b/>
+          <w:bCs/>
+          <w:highlight w:val="none"/>
+        </w:rPr>
+      </w:r>
+    </w:p>
+    <w:p>
+      <w:pPr>
+        <w:pStyle w:val="876"/>
+        <w:numPr>
+          <w:ilvl w:val="0"/>
+          <w:numId w:val="29"/>
+        </w:numPr>
+        <w:pBdr/>
+        <w:spacing/>
+        <w:ind/>
+        <w:rPr>
+          <w:b/>
+          <w:bCs/>
+        </w:rPr>
+      </w:pPr>
+      <w:r>
+        <w:rPr>
+          <w:highlight w:val="none"/>
+        </w:rPr>
+        <w:t xml:space="preserve">Objeto: ayudan a los scripts a evaluar la herencia y capacidades de un objeto. </w:t>
+      </w:r>
+      <w:r>
+        <w:rPr>
+          <w:b/>
+          <w:bCs/>
+          <w:highlight w:val="none"/>
+        </w:rPr>
+        <w:t xml:space="preserve">[] . () delete in instanceOf new this</w:t>
+      </w:r>
+      <w:r>
+        <w:rPr>
+          <w:b/>
+          <w:bCs/>
+          <w:highlight w:val="none"/>
+        </w:rPr>
+      </w:r>
+    </w:p>
+    <w:p>
+      <w:pPr>
+        <w:pStyle w:val="876"/>
+        <w:numPr>
+          <w:ilvl w:val="0"/>
+          <w:numId w:val="29"/>
+        </w:numPr>
+        <w:pBdr/>
+        <w:spacing/>
+        <w:ind/>
+        <w:rPr/>
+      </w:pPr>
+      <w:r>
+        <w:rPr>
+          <w:highlight w:val="none"/>
+        </w:rPr>
+        <w:t xml:space="preserve">Miscel</w:t>
+      </w:r>
+      <w:r>
+        <w:rPr>
+          <w:highlight w:val="none"/>
+        </w:rPr>
+        <w:t xml:space="preserve">áneos: operadores que tienen un comportamiento especial. </w:t>
+      </w:r>
+      <w:r>
+        <w:rPr>
+          <w:b/>
+          <w:bCs/>
+          <w:highlight w:val="none"/>
+        </w:rPr>
+        <w:t xml:space="preserve">, ?: typeof void</w:t>
+      </w:r>
+      <w:r>
+        <w:rPr>
+          <w:highlight w:val="none"/>
+        </w:rPr>
+      </w:r>
+      <w:r>
+        <w:rPr>
+          <w:rFonts w:ascii="Arial" w:hAnsi="Arial" w:eastAsia="Arial" w:cs="Arial"/>
+          <w:b/>
+          <w:color w:val="000000"/>
+          <w:sz w:val="22"/>
+        </w:rPr>
+      </w:r>
+      <w:r/>
+      <w:r/>
+    </w:p>
+    <w:p>
+      <w:pPr>
+        <w:pBdr/>
+        <w:spacing/>
+        <w:ind w:firstLine="0" w:left="0"/>
+        <w:rPr/>
+      </w:pPr>
+      <w:r>
+        <w:rPr>
+          <w:b/>
+          <w:bCs/>
+          <w:highlight w:val="none"/>
+        </w:rPr>
+      </w:r>
+      <w:r>
+        <w:rPr>
+          <w:b/>
+          <w:bCs/>
+          <w:highlight w:val="none"/>
+        </w:rPr>
+      </w:r>
+      <w:r>
+        <w:rPr>
+          <w:b/>
+          <w:bCs/>
           <w:highlight w:val="none"/>
         </w:rPr>
       </w:r>
@@ -4287,6 +5926,444 @@
     </w:lvl>
   </w:abstractNum>
   <w:abstractNum w:abstractNumId="25">
+    <w:lvl w:ilvl="0">
+      <w:isLgl w:val="false"/>
+      <w:lvlJc w:val="left"/>
+      <w:lvlText w:val="–"/>
+      <w:numFmt w:val="bullet"/>
+      <w:pPr>
+        <w:pBdr/>
+        <w:spacing/>
+        <w:ind w:hanging="360" w:left="709"/>
+      </w:pPr>
+      <w:rPr>
+        <w:rFonts w:hint="default" w:ascii="Arial" w:hAnsi="Arial" w:eastAsia="Arial" w:cs="Arial"/>
+      </w:rPr>
+      <w:start w:val="1"/>
+      <w:suff w:val="space"/>
+    </w:lvl>
+    <w:lvl w:ilvl="1">
+      <w:isLgl w:val="false"/>
+      <w:lvlJc w:val="left"/>
+      <w:lvlText w:val="o"/>
+      <w:numFmt w:val="bullet"/>
+      <w:pPr>
+        <w:pBdr/>
+        <w:spacing/>
+        <w:ind w:hanging="360" w:left="1429"/>
+      </w:pPr>
+      <w:rPr>
+        <w:rFonts w:hint="default" w:ascii="Courier New" w:hAnsi="Courier New" w:eastAsia="Courier New" w:cs="Courier New"/>
+      </w:rPr>
+      <w:start w:val="1"/>
+      <w:suff w:val="space"/>
+    </w:lvl>
+    <w:lvl w:ilvl="2">
+      <w:isLgl w:val="false"/>
+      <w:lvlJc w:val="left"/>
+      <w:lvlText w:val="§"/>
+      <w:numFmt w:val="bullet"/>
+      <w:pPr>
+        <w:pBdr/>
+        <w:spacing/>
+        <w:ind w:hanging="360" w:left="2149"/>
+      </w:pPr>
+      <w:rPr>
+        <w:rFonts w:hint="default" w:ascii="Wingdings" w:hAnsi="Wingdings" w:eastAsia="Wingdings" w:cs="Wingdings"/>
+      </w:rPr>
+      <w:start w:val="1"/>
+      <w:suff w:val="space"/>
+    </w:lvl>
+    <w:lvl w:ilvl="3">
+      <w:isLgl w:val="false"/>
+      <w:lvlJc w:val="left"/>
+      <w:lvlText w:val="·"/>
+      <w:numFmt w:val="bullet"/>
+      <w:pPr>
+        <w:pBdr/>
+        <w:spacing/>
+        <w:ind w:hanging="360" w:left="2869"/>
+      </w:pPr>
+      <w:rPr>
+        <w:rFonts w:hint="default" w:ascii="Symbol" w:hAnsi="Symbol" w:eastAsia="Symbol" w:cs="Symbol"/>
+      </w:rPr>
+      <w:start w:val="1"/>
+      <w:suff w:val="space"/>
+    </w:lvl>
+    <w:lvl w:ilvl="4">
+      <w:isLgl w:val="false"/>
+      <w:lvlJc w:val="left"/>
+      <w:lvlText w:val="o"/>
+      <w:numFmt w:val="bullet"/>
+      <w:pPr>
+        <w:pBdr/>
+        <w:spacing/>
+        <w:ind w:hanging="360" w:left="3589"/>
+      </w:pPr>
+      <w:rPr>
+        <w:rFonts w:hint="default" w:ascii="Courier New" w:hAnsi="Courier New" w:eastAsia="Courier New" w:cs="Courier New"/>
+      </w:rPr>
+      <w:start w:val="1"/>
+      <w:suff w:val="space"/>
+    </w:lvl>
+    <w:lvl w:ilvl="5">
+      <w:isLgl w:val="false"/>
+      <w:lvlJc w:val="left"/>
+      <w:lvlText w:val="§"/>
+      <w:numFmt w:val="bullet"/>
+      <w:pPr>
+        <w:pBdr/>
+        <w:spacing/>
+        <w:ind w:hanging="360" w:left="4309"/>
+      </w:pPr>
+      <w:rPr>
+        <w:rFonts w:hint="default" w:ascii="Wingdings" w:hAnsi="Wingdings" w:eastAsia="Wingdings" w:cs="Wingdings"/>
+      </w:rPr>
+      <w:start w:val="1"/>
+      <w:suff w:val="space"/>
+    </w:lvl>
+    <w:lvl w:ilvl="6">
+      <w:isLgl w:val="false"/>
+      <w:lvlJc w:val="left"/>
+      <w:lvlText w:val="·"/>
+      <w:numFmt w:val="bullet"/>
+      <w:pPr>
+        <w:pBdr/>
+        <w:spacing/>
+        <w:ind w:hanging="360" w:left="5029"/>
+      </w:pPr>
+      <w:rPr>
+        <w:rFonts w:hint="default" w:ascii="Symbol" w:hAnsi="Symbol" w:eastAsia="Symbol" w:cs="Symbol"/>
+      </w:rPr>
+      <w:start w:val="1"/>
+      <w:suff w:val="space"/>
+    </w:lvl>
+    <w:lvl w:ilvl="7">
+      <w:isLgl w:val="false"/>
+      <w:lvlJc w:val="left"/>
+      <w:lvlText w:val="o"/>
+      <w:numFmt w:val="bullet"/>
+      <w:pPr>
+        <w:pBdr/>
+        <w:spacing/>
+        <w:ind w:hanging="360" w:left="5749"/>
+      </w:pPr>
+      <w:rPr>
+        <w:rFonts w:hint="default" w:ascii="Courier New" w:hAnsi="Courier New" w:eastAsia="Courier New" w:cs="Courier New"/>
+      </w:rPr>
+      <w:start w:val="1"/>
+      <w:suff w:val="space"/>
+    </w:lvl>
+    <w:lvl w:ilvl="8">
+      <w:isLgl w:val="false"/>
+      <w:lvlJc w:val="left"/>
+      <w:lvlText w:val="§"/>
+      <w:numFmt w:val="bullet"/>
+      <w:pPr>
+        <w:pBdr/>
+        <w:spacing/>
+        <w:ind w:hanging="360" w:left="6469"/>
+      </w:pPr>
+      <w:rPr>
+        <w:rFonts w:hint="default" w:ascii="Wingdings" w:hAnsi="Wingdings" w:eastAsia="Wingdings" w:cs="Wingdings"/>
+      </w:rPr>
+      <w:start w:val="1"/>
+      <w:suff w:val="space"/>
+    </w:lvl>
+  </w:abstractNum>
+  <w:abstractNum w:abstractNumId="26">
+    <w:lvl w:ilvl="0">
+      <w:isLgl w:val="false"/>
+      <w:lvlJc w:val="left"/>
+      <w:lvlText w:val="–"/>
+      <w:numFmt w:val="bullet"/>
+      <w:pPr>
+        <w:pBdr/>
+        <w:spacing/>
+        <w:ind w:hanging="360" w:left="709"/>
+      </w:pPr>
+      <w:rPr>
+        <w:rFonts w:hint="default" w:ascii="Arial" w:hAnsi="Arial" w:eastAsia="Arial" w:cs="Arial"/>
+      </w:rPr>
+      <w:start w:val="1"/>
+      <w:suff w:val="space"/>
+    </w:lvl>
+    <w:lvl w:ilvl="1">
+      <w:isLgl w:val="false"/>
+      <w:lvlJc w:val="left"/>
+      <w:lvlText w:val="o"/>
+      <w:numFmt w:val="bullet"/>
+      <w:pPr>
+        <w:pBdr/>
+        <w:spacing/>
+        <w:ind w:hanging="360" w:left="1429"/>
+      </w:pPr>
+      <w:rPr>
+        <w:rFonts w:hint="default" w:ascii="Courier New" w:hAnsi="Courier New" w:eastAsia="Courier New" w:cs="Courier New"/>
+      </w:rPr>
+      <w:start w:val="1"/>
+      <w:suff w:val="space"/>
+    </w:lvl>
+    <w:lvl w:ilvl="2">
+      <w:isLgl w:val="false"/>
+      <w:lvlJc w:val="left"/>
+      <w:lvlText w:val="§"/>
+      <w:numFmt w:val="bullet"/>
+      <w:pPr>
+        <w:pBdr/>
+        <w:spacing/>
+        <w:ind w:hanging="360" w:left="2149"/>
+      </w:pPr>
+      <w:rPr>
+        <w:rFonts w:hint="default" w:ascii="Wingdings" w:hAnsi="Wingdings" w:eastAsia="Wingdings" w:cs="Wingdings"/>
+      </w:rPr>
+      <w:start w:val="1"/>
+      <w:suff w:val="space"/>
+    </w:lvl>
+    <w:lvl w:ilvl="3">
+      <w:isLgl w:val="false"/>
+      <w:lvlJc w:val="left"/>
+      <w:lvlText w:val="·"/>
+      <w:numFmt w:val="bullet"/>
+      <w:pPr>
+        <w:pBdr/>
+        <w:spacing/>
+        <w:ind w:hanging="360" w:left="2869"/>
+      </w:pPr>
+      <w:rPr>
+        <w:rFonts w:hint="default" w:ascii="Symbol" w:hAnsi="Symbol" w:eastAsia="Symbol" w:cs="Symbol"/>
+      </w:rPr>
+      <w:start w:val="1"/>
+      <w:suff w:val="space"/>
+    </w:lvl>
+    <w:lvl w:ilvl="4">
+      <w:isLgl w:val="false"/>
+      <w:lvlJc w:val="left"/>
+      <w:lvlText w:val="o"/>
+      <w:numFmt w:val="bullet"/>
+      <w:pPr>
+        <w:pBdr/>
+        <w:spacing/>
+        <w:ind w:hanging="360" w:left="3589"/>
+      </w:pPr>
+      <w:rPr>
+        <w:rFonts w:hint="default" w:ascii="Courier New" w:hAnsi="Courier New" w:eastAsia="Courier New" w:cs="Courier New"/>
+      </w:rPr>
+      <w:start w:val="1"/>
+      <w:suff w:val="space"/>
+    </w:lvl>
+    <w:lvl w:ilvl="5">
+      <w:isLgl w:val="false"/>
+      <w:lvlJc w:val="left"/>
+      <w:lvlText w:val="§"/>
+      <w:numFmt w:val="bullet"/>
+      <w:pPr>
+        <w:pBdr/>
+        <w:spacing/>
+        <w:ind w:hanging="360" w:left="4309"/>
+      </w:pPr>
+      <w:rPr>
+        <w:rFonts w:hint="default" w:ascii="Wingdings" w:hAnsi="Wingdings" w:eastAsia="Wingdings" w:cs="Wingdings"/>
+      </w:rPr>
+      <w:start w:val="1"/>
+      <w:suff w:val="space"/>
+    </w:lvl>
+    <w:lvl w:ilvl="6">
+      <w:isLgl w:val="false"/>
+      <w:lvlJc w:val="left"/>
+      <w:lvlText w:val="·"/>
+      <w:numFmt w:val="bullet"/>
+      <w:pPr>
+        <w:pBdr/>
+        <w:spacing/>
+        <w:ind w:hanging="360" w:left="5029"/>
+      </w:pPr>
+      <w:rPr>
+        <w:rFonts w:hint="default" w:ascii="Symbol" w:hAnsi="Symbol" w:eastAsia="Symbol" w:cs="Symbol"/>
+      </w:rPr>
+      <w:start w:val="1"/>
+      <w:suff w:val="space"/>
+    </w:lvl>
+    <w:lvl w:ilvl="7">
+      <w:isLgl w:val="false"/>
+      <w:lvlJc w:val="left"/>
+      <w:lvlText w:val="o"/>
+      <w:numFmt w:val="bullet"/>
+      <w:pPr>
+        <w:pBdr/>
+        <w:spacing/>
+        <w:ind w:hanging="360" w:left="5749"/>
+      </w:pPr>
+      <w:rPr>
+        <w:rFonts w:hint="default" w:ascii="Courier New" w:hAnsi="Courier New" w:eastAsia="Courier New" w:cs="Courier New"/>
+      </w:rPr>
+      <w:start w:val="1"/>
+      <w:suff w:val="space"/>
+    </w:lvl>
+    <w:lvl w:ilvl="8">
+      <w:isLgl w:val="false"/>
+      <w:lvlJc w:val="left"/>
+      <w:lvlText w:val="§"/>
+      <w:numFmt w:val="bullet"/>
+      <w:pPr>
+        <w:pBdr/>
+        <w:spacing/>
+        <w:ind w:hanging="360" w:left="6469"/>
+      </w:pPr>
+      <w:rPr>
+        <w:rFonts w:hint="default" w:ascii="Wingdings" w:hAnsi="Wingdings" w:eastAsia="Wingdings" w:cs="Wingdings"/>
+      </w:rPr>
+      <w:start w:val="1"/>
+      <w:suff w:val="space"/>
+    </w:lvl>
+  </w:abstractNum>
+  <w:abstractNum w:abstractNumId="27">
+    <w:lvl w:ilvl="0">
+      <w:isLgl w:val="false"/>
+      <w:lvlJc w:val="left"/>
+      <w:lvlText w:val="–"/>
+      <w:numFmt w:val="bullet"/>
+      <w:pPr>
+        <w:pBdr/>
+        <w:spacing/>
+        <w:ind w:hanging="360" w:left="709"/>
+      </w:pPr>
+      <w:rPr>
+        <w:rFonts w:hint="default" w:ascii="Arial" w:hAnsi="Arial" w:eastAsia="Arial" w:cs="Arial"/>
+      </w:rPr>
+      <w:start w:val="1"/>
+      <w:suff w:val="space"/>
+    </w:lvl>
+    <w:lvl w:ilvl="1">
+      <w:isLgl w:val="false"/>
+      <w:lvlJc w:val="left"/>
+      <w:lvlText w:val="o"/>
+      <w:numFmt w:val="bullet"/>
+      <w:pPr>
+        <w:pBdr/>
+        <w:spacing/>
+        <w:ind w:hanging="360" w:left="1429"/>
+      </w:pPr>
+      <w:rPr>
+        <w:rFonts w:hint="default" w:ascii="Courier New" w:hAnsi="Courier New" w:eastAsia="Courier New" w:cs="Courier New"/>
+      </w:rPr>
+      <w:start w:val="1"/>
+      <w:suff w:val="space"/>
+    </w:lvl>
+    <w:lvl w:ilvl="2">
+      <w:isLgl w:val="false"/>
+      <w:lvlJc w:val="left"/>
+      <w:lvlText w:val="§"/>
+      <w:numFmt w:val="bullet"/>
+      <w:pPr>
+        <w:pBdr/>
+        <w:spacing/>
+        <w:ind w:hanging="360" w:left="2149"/>
+      </w:pPr>
+      <w:rPr>
+        <w:rFonts w:hint="default" w:ascii="Wingdings" w:hAnsi="Wingdings" w:eastAsia="Wingdings" w:cs="Wingdings"/>
+      </w:rPr>
+      <w:start w:val="1"/>
+      <w:suff w:val="space"/>
+    </w:lvl>
+    <w:lvl w:ilvl="3">
+      <w:isLgl w:val="false"/>
+      <w:lvlJc w:val="left"/>
+      <w:lvlText w:val="·"/>
+      <w:numFmt w:val="bullet"/>
+      <w:pPr>
+        <w:pBdr/>
+        <w:spacing/>
+        <w:ind w:hanging="360" w:left="2869"/>
+      </w:pPr>
+      <w:rPr>
+        <w:rFonts w:hint="default" w:ascii="Symbol" w:hAnsi="Symbol" w:eastAsia="Symbol" w:cs="Symbol"/>
+      </w:rPr>
+      <w:start w:val="1"/>
+      <w:suff w:val="space"/>
+    </w:lvl>
+    <w:lvl w:ilvl="4">
+      <w:isLgl w:val="false"/>
+      <w:lvlJc w:val="left"/>
+      <w:lvlText w:val="o"/>
+      <w:numFmt w:val="bullet"/>
+      <w:pPr>
+        <w:pBdr/>
+        <w:spacing/>
+        <w:ind w:hanging="360" w:left="3589"/>
+      </w:pPr>
+      <w:rPr>
+        <w:rFonts w:hint="default" w:ascii="Courier New" w:hAnsi="Courier New" w:eastAsia="Courier New" w:cs="Courier New"/>
+      </w:rPr>
+      <w:start w:val="1"/>
+      <w:suff w:val="space"/>
+    </w:lvl>
+    <w:lvl w:ilvl="5">
+      <w:isLgl w:val="false"/>
+      <w:lvlJc w:val="left"/>
+      <w:lvlText w:val="§"/>
+      <w:numFmt w:val="bullet"/>
+      <w:pPr>
+        <w:pBdr/>
+        <w:spacing/>
+        <w:ind w:hanging="360" w:left="4309"/>
+      </w:pPr>
+      <w:rPr>
+        <w:rFonts w:hint="default" w:ascii="Wingdings" w:hAnsi="Wingdings" w:eastAsia="Wingdings" w:cs="Wingdings"/>
+      </w:rPr>
+      <w:start w:val="1"/>
+      <w:suff w:val="space"/>
+    </w:lvl>
+    <w:lvl w:ilvl="6">
+      <w:isLgl w:val="false"/>
+      <w:lvlJc w:val="left"/>
+      <w:lvlText w:val="·"/>
+      <w:numFmt w:val="bullet"/>
+      <w:pPr>
+        <w:pBdr/>
+        <w:spacing/>
+        <w:ind w:hanging="360" w:left="5029"/>
+      </w:pPr>
+      <w:rPr>
+        <w:rFonts w:hint="default" w:ascii="Symbol" w:hAnsi="Symbol" w:eastAsia="Symbol" w:cs="Symbol"/>
+      </w:rPr>
+      <w:start w:val="1"/>
+      <w:suff w:val="space"/>
+    </w:lvl>
+    <w:lvl w:ilvl="7">
+      <w:isLgl w:val="false"/>
+      <w:lvlJc w:val="left"/>
+      <w:lvlText w:val="o"/>
+      <w:numFmt w:val="bullet"/>
+      <w:pPr>
+        <w:pBdr/>
+        <w:spacing/>
+        <w:ind w:hanging="360" w:left="5749"/>
+      </w:pPr>
+      <w:rPr>
+        <w:rFonts w:hint="default" w:ascii="Courier New" w:hAnsi="Courier New" w:eastAsia="Courier New" w:cs="Courier New"/>
+      </w:rPr>
+      <w:start w:val="1"/>
+      <w:suff w:val="space"/>
+    </w:lvl>
+    <w:lvl w:ilvl="8">
+      <w:isLgl w:val="false"/>
+      <w:lvlJc w:val="left"/>
+      <w:lvlText w:val="§"/>
+      <w:numFmt w:val="bullet"/>
+      <w:pPr>
+        <w:pBdr/>
+        <w:spacing/>
+        <w:ind w:hanging="360" w:left="6469"/>
+      </w:pPr>
+      <w:rPr>
+        <w:rFonts w:hint="default" w:ascii="Wingdings" w:hAnsi="Wingdings" w:eastAsia="Wingdings" w:cs="Wingdings"/>
+      </w:rPr>
+      <w:start w:val="1"/>
+      <w:suff w:val="space"/>
+    </w:lvl>
+  </w:abstractNum>
+  <w:abstractNum w:abstractNumId="28">
     <w:lvl w:ilvl="0">
       <w:isLgl w:val="false"/>
       <w:lvlJc w:val="left"/>
@@ -4509,6 +6586,15 @@
   </w:num>
   <w:num w:numId="26">
     <w:abstractNumId w:val="25"/>
+  </w:num>
+  <w:num w:numId="27">
+    <w:abstractNumId w:val="26"/>
+  </w:num>
+  <w:num w:numId="28">
+    <w:abstractNumId w:val="27"/>
+  </w:num>
+  <w:num w:numId="29">
+    <w:abstractNumId w:val="28"/>
   </w:num>
 </w:numbering>
 </file>

</xml_diff>

<commit_message>
Se sigue aun con tema 2 de entorno cliente.
</commit_message>
<xml_diff>
--- a/DESARROLLO WEB CLIENTE/TEMAS/RESUMEN TEMA.02.docx
+++ b/DESARROLLO WEB CLIENTE/TEMAS/RESUMEN TEMA.02.docx
@@ -2330,34 +2330,3225 @@
     </w:p>
     <w:p>
       <w:pPr>
-        <w:pBdr/>
+        <w:pStyle w:val="698"/>
+        <w:pBdr/>
+        <w:spacing/>
+        <w:ind/>
+        <w:rPr>
+          <w:b w:val="0"/>
+          <w:bCs w:val="0"/>
+          <w:highlight w:val="none"/>
+        </w:rPr>
+      </w:pPr>
+      <w:r>
+        <w:rPr>
+          <w:b w:val="0"/>
+          <w:bCs w:val="0"/>
+          <w:highlight w:val="none"/>
+        </w:rPr>
+      </w:r>
+      <w:r>
+        <w:rPr>
+          <w:b w:val="0"/>
+          <w:bCs w:val="0"/>
+          <w:highlight w:val="none"/>
+        </w:rPr>
+        <w:t xml:space="preserve">5.3 Operadores de asignaci</w:t>
+      </w:r>
+      <w:r>
+        <w:rPr>
+          <w:b w:val="0"/>
+          <w:bCs w:val="0"/>
+          <w:highlight w:val="none"/>
+        </w:rPr>
+        <w:t xml:space="preserve">ón</w:t>
+      </w:r>
+      <w:r>
+        <w:rPr>
+          <w:b w:val="0"/>
+          <w:bCs w:val="0"/>
+          <w:highlight w:val="none"/>
+        </w:rPr>
+      </w:r>
+    </w:p>
+    <w:p>
+      <w:pPr>
+        <w:pBdr/>
+        <w:tabs>
+          <w:tab w:val="left" w:leader="none" w:pos="3402"/>
+        </w:tabs>
+        <w:spacing/>
+        <w:ind w:firstLine="0" w:left="0"/>
+        <w:rPr>
+          <w:b w:val="0"/>
+          <w:bCs w:val="0"/>
+          <w:highlight w:val="none"/>
+        </w:rPr>
+      </w:pPr>
+      <w:r>
+        <w:rPr>
+          <w:b w:val="0"/>
+          <w:bCs w:val="0"/>
+          <w:highlight w:val="none"/>
+        </w:rPr>
+        <w:t xml:space="preserve">Asignaci</w:t>
+      </w:r>
+      <w:r>
+        <w:rPr>
+          <w:b w:val="0"/>
+          <w:bCs w:val="0"/>
+          <w:highlight w:val="none"/>
+        </w:rPr>
+        <w:t xml:space="preserve">ón: </w:t>
+      </w:r>
+      <w:r>
+        <w:rPr>
+          <w:b/>
+          <w:bCs/>
+          <w:highlight w:val="none"/>
+        </w:rPr>
+        <w:t xml:space="preserve">=</w:t>
+      </w:r>
+      <w:r>
+        <w:rPr>
+          <w:b w:val="0"/>
+          <w:bCs w:val="0"/>
+        </w:rPr>
+      </w:r>
+    </w:p>
+    <w:p>
+      <w:pPr>
+        <w:pBdr/>
+        <w:tabs>
+          <w:tab w:val="left" w:leader="none" w:pos="3402"/>
+        </w:tabs>
+        <w:spacing/>
+        <w:ind w:firstLine="0" w:left="0"/>
+        <w:rPr>
+          <w:b w:val="0"/>
+          <w:bCs w:val="0"/>
+          <w:highlight w:val="none"/>
+        </w:rPr>
+      </w:pPr>
+      <w:r>
+        <w:rPr>
+          <w:b w:val="0"/>
+          <w:bCs w:val="0"/>
+          <w:highlight w:val="none"/>
+        </w:rPr>
+        <w:t xml:space="preserve">Sumar un valor: </w:t>
+      </w:r>
+      <w:r>
+        <w:rPr>
+          <w:b/>
+          <w:bCs/>
+          <w:highlight w:val="none"/>
+        </w:rPr>
+        <w:t xml:space="preserve">+=</w:t>
+      </w:r>
+      <w:r>
+        <w:rPr>
+          <w:b w:val="0"/>
+          <w:bCs w:val="0"/>
+          <w:highlight w:val="none"/>
+        </w:rPr>
+      </w:r>
+    </w:p>
+    <w:p>
+      <w:pPr>
+        <w:pBdr/>
+        <w:tabs>
+          <w:tab w:val="left" w:leader="none" w:pos="3402"/>
+        </w:tabs>
+        <w:spacing/>
+        <w:ind w:firstLine="0" w:left="0"/>
+        <w:rPr>
+          <w:b w:val="0"/>
+          <w:bCs w:val="0"/>
+          <w:highlight w:val="none"/>
+        </w:rPr>
+      </w:pPr>
+      <w:r>
+        <w:rPr>
+          <w:b w:val="0"/>
+          <w:bCs w:val="0"/>
+          <w:highlight w:val="none"/>
+        </w:rPr>
+        <w:t xml:space="preserve">Substraer un valor: </w:t>
+      </w:r>
+      <w:r>
+        <w:rPr>
+          <w:b/>
+          <w:bCs/>
+          <w:highlight w:val="none"/>
+        </w:rPr>
+        <w:t xml:space="preserve">-=</w:t>
+      </w:r>
+      <w:r>
+        <w:rPr>
+          <w:b w:val="0"/>
+          <w:bCs w:val="0"/>
+          <w:highlight w:val="none"/>
+        </w:rPr>
+      </w:r>
+    </w:p>
+    <w:p>
+      <w:pPr>
+        <w:pBdr/>
+        <w:tabs>
+          <w:tab w:val="left" w:leader="none" w:pos="3402"/>
+        </w:tabs>
+        <w:spacing/>
+        <w:ind w:firstLine="0" w:left="0"/>
+        <w:rPr>
+          <w:b w:val="0"/>
+          <w:bCs w:val="0"/>
+          <w:highlight w:val="none"/>
+        </w:rPr>
+      </w:pPr>
+      <w:r>
+        <w:rPr>
+          <w:b w:val="0"/>
+          <w:bCs w:val="0"/>
+          <w:highlight w:val="none"/>
+        </w:rPr>
+        <w:t xml:space="preserve">Multiplicar un valor: </w:t>
+      </w:r>
+      <w:r>
+        <w:rPr>
+          <w:b/>
+          <w:bCs/>
+          <w:highlight w:val="none"/>
+        </w:rPr>
+        <w:t xml:space="preserve">*=</w:t>
+      </w:r>
+      <w:r>
+        <w:rPr>
+          <w:b w:val="0"/>
+          <w:bCs w:val="0"/>
+          <w:highlight w:val="none"/>
+        </w:rPr>
+      </w:r>
+    </w:p>
+    <w:p>
+      <w:pPr>
+        <w:pBdr/>
+        <w:tabs>
+          <w:tab w:val="left" w:leader="none" w:pos="3402"/>
+        </w:tabs>
+        <w:spacing/>
+        <w:ind w:firstLine="0" w:left="0"/>
+        <w:rPr>
+          <w:b w:val="0"/>
+          <w:bCs w:val="0"/>
+          <w:highlight w:val="none"/>
+        </w:rPr>
+      </w:pPr>
+      <w:r>
+        <w:rPr>
+          <w:b w:val="0"/>
+          <w:bCs w:val="0"/>
+          <w:highlight w:val="none"/>
+        </w:rPr>
+        <w:t xml:space="preserve">Dividir un valor: </w:t>
+      </w:r>
+      <w:r>
+        <w:rPr>
+          <w:b/>
+          <w:bCs/>
+          <w:highlight w:val="none"/>
+        </w:rPr>
+        <w:t xml:space="preserve">/=</w:t>
+      </w:r>
+      <w:r>
+        <w:rPr>
+          <w:b w:val="0"/>
+          <w:bCs w:val="0"/>
+          <w:highlight w:val="none"/>
+        </w:rPr>
+      </w:r>
+    </w:p>
+    <w:p>
+      <w:pPr>
+        <w:pBdr/>
+        <w:tabs>
+          <w:tab w:val="left" w:leader="none" w:pos="3402"/>
+        </w:tabs>
+        <w:spacing/>
+        <w:ind w:firstLine="0" w:left="0"/>
+        <w:rPr>
+          <w:b w:val="0"/>
+          <w:bCs w:val="0"/>
+          <w:highlight w:val="none"/>
+        </w:rPr>
+      </w:pPr>
+      <w:r>
+        <w:rPr>
+          <w:b w:val="0"/>
+          <w:bCs w:val="0"/>
+          <w:highlight w:val="none"/>
+        </w:rPr>
+        <w:t xml:space="preserve">M</w:t>
+      </w:r>
+      <w:r>
+        <w:rPr>
+          <w:b w:val="0"/>
+          <w:bCs w:val="0"/>
+          <w:highlight w:val="none"/>
+        </w:rPr>
+        <w:t xml:space="preserve">ódulo de un valor: </w:t>
+      </w:r>
+      <w:r>
+        <w:rPr>
+          <w:b/>
+          <w:bCs/>
+          <w:highlight w:val="none"/>
+        </w:rPr>
+        <w:t xml:space="preserve">%=</w:t>
+      </w:r>
+      <w:r>
+        <w:rPr>
+          <w:b w:val="0"/>
+          <w:bCs w:val="0"/>
+          <w:highlight w:val="none"/>
+        </w:rPr>
+      </w:r>
+    </w:p>
+    <w:p>
+      <w:pPr>
+        <w:pBdr/>
+        <w:tabs>
+          <w:tab w:val="left" w:leader="none" w:pos="3402"/>
+        </w:tabs>
+        <w:spacing/>
+        <w:ind w:firstLine="0" w:left="0"/>
+        <w:rPr>
+          <w:b w:val="0"/>
+          <w:bCs w:val="0"/>
+          <w:highlight w:val="none"/>
+        </w:rPr>
+      </w:pPr>
+      <w:r>
+        <w:rPr>
+          <w:b w:val="0"/>
+          <w:bCs w:val="0"/>
+          <w:highlight w:val="none"/>
+        </w:rPr>
+        <w:t xml:space="preserve">Desplazar bits a la izquierda: </w:t>
+      </w:r>
+      <w:r>
+        <w:rPr>
+          <w:b/>
+          <w:bCs/>
+          <w:highlight w:val="none"/>
+        </w:rPr>
+        <w:t xml:space="preserve">&lt;&lt;=</w:t>
+      </w:r>
+      <w:r>
+        <w:rPr>
+          <w:b w:val="0"/>
+          <w:bCs w:val="0"/>
+          <w:highlight w:val="none"/>
+        </w:rPr>
+        <w:t xml:space="preserve"> </w:t>
+      </w:r>
+      <w:r/>
+      <w:r>
+        <w:rPr>
+          <w:b w:val="0"/>
+          <w:bCs w:val="0"/>
+          <w:highlight w:val="none"/>
+        </w:rPr>
+      </w:r>
+      <w:r>
+        <w:rPr>
+          <w:b w:val="0"/>
+          <w:bCs w:val="0"/>
+          <w:highlight w:val="none"/>
+        </w:rPr>
+      </w:r>
+    </w:p>
+    <w:p>
+      <w:pPr>
+        <w:pBdr/>
+        <w:tabs>
+          <w:tab w:val="left" w:leader="none" w:pos="3402"/>
+        </w:tabs>
+        <w:spacing/>
+        <w:ind w:firstLine="0" w:left="0"/>
+        <w:rPr>
+          <w:b w:val="0"/>
+          <w:bCs w:val="0"/>
+          <w:highlight w:val="none"/>
+        </w:rPr>
+      </w:pPr>
+      <w:r>
+        <w:rPr>
+          <w:b w:val="0"/>
+          <w:bCs w:val="0"/>
+          <w:highlight w:val="none"/>
+        </w:rPr>
+        <w:t xml:space="preserve">Desplazar bits a la derecha: </w:t>
+      </w:r>
+      <w:r>
+        <w:rPr>
+          <w:b/>
+          <w:bCs/>
+          <w:highlight w:val="none"/>
+        </w:rPr>
+        <w:t xml:space="preserve">&gt;=</w:t>
+      </w:r>
+      <w:r>
+        <w:rPr>
+          <w:b/>
+          <w:bCs/>
+          <w:highlight w:val="none"/>
+        </w:rPr>
+      </w:r>
+      <w:r>
+        <w:rPr>
+          <w:b w:val="0"/>
+          <w:bCs w:val="0"/>
+          <w:highlight w:val="none"/>
+        </w:rPr>
+      </w:r>
+    </w:p>
+    <w:p>
+      <w:pPr>
+        <w:pBdr/>
+        <w:tabs>
+          <w:tab w:val="left" w:leader="none" w:pos="3402"/>
+        </w:tabs>
+        <w:spacing/>
+        <w:ind w:firstLine="0" w:left="0"/>
+        <w:rPr>
+          <w:b w:val="0"/>
+          <w:bCs w:val="0"/>
+          <w:highlight w:val="none"/>
+        </w:rPr>
+      </w:pPr>
+      <w:r>
+        <w:rPr>
+          <w:b w:val="0"/>
+          <w:bCs w:val="0"/>
+          <w:highlight w:val="none"/>
+        </w:rPr>
+        <w:t xml:space="preserve">Desplazar bits a la derecha rellenando con 0: </w:t>
+      </w:r>
+      <w:r>
+        <w:rPr>
+          <w:b/>
+          <w:bCs/>
+          <w:highlight w:val="none"/>
+        </w:rPr>
+        <w:t xml:space="preserve">&gt;&gt;= </w:t>
+      </w:r>
+      <w:r/>
+      <w:r>
+        <w:rPr>
+          <w:b w:val="0"/>
+          <w:bCs w:val="0"/>
+          <w:highlight w:val="none"/>
+        </w:rPr>
+      </w:r>
+      <w:r>
+        <w:rPr>
+          <w:b w:val="0"/>
+          <w:bCs w:val="0"/>
+          <w:highlight w:val="none"/>
+        </w:rPr>
+      </w:r>
+    </w:p>
+    <w:p>
+      <w:pPr>
+        <w:pBdr/>
+        <w:tabs>
+          <w:tab w:val="left" w:leader="none" w:pos="3402"/>
+        </w:tabs>
+        <w:spacing/>
+        <w:ind w:firstLine="0" w:left="0"/>
+        <w:rPr>
+          <w:b w:val="0"/>
+          <w:bCs w:val="0"/>
+          <w:highlight w:val="none"/>
+        </w:rPr>
+      </w:pPr>
+      <w:r>
+        <w:rPr>
+          <w:b w:val="0"/>
+          <w:bCs w:val="0"/>
+          <w:highlight w:val="none"/>
+        </w:rPr>
+        <w:t xml:space="preserve">Desplazar bits a la derecha: </w:t>
+      </w:r>
+      <w:r>
+        <w:rPr>
+          <w:b/>
+          <w:bCs/>
+          <w:highlight w:val="none"/>
+        </w:rPr>
+        <w:t xml:space="preserve">&gt;&gt;&gt;= </w:t>
+      </w:r>
+      <w:r/>
+      <w:r>
+        <w:rPr>
+          <w:b w:val="0"/>
+          <w:bCs w:val="0"/>
+          <w:highlight w:val="none"/>
+        </w:rPr>
+      </w:r>
+      <w:r>
+        <w:rPr>
+          <w:b w:val="0"/>
+          <w:bCs w:val="0"/>
+          <w:highlight w:val="none"/>
+        </w:rPr>
+      </w:r>
+    </w:p>
+    <w:p>
+      <w:pPr>
+        <w:pBdr/>
+        <w:tabs>
+          <w:tab w:val="left" w:leader="none" w:pos="3402"/>
+        </w:tabs>
+        <w:spacing/>
+        <w:ind w:firstLine="0" w:left="0"/>
+        <w:rPr>
+          <w:b w:val="0"/>
+          <w:bCs w:val="0"/>
+          <w:highlight w:val="none"/>
+        </w:rPr>
+      </w:pPr>
+      <w:r>
+        <w:rPr>
+          <w:b w:val="0"/>
+          <w:bCs w:val="0"/>
+          <w:highlight w:val="none"/>
+        </w:rPr>
+        <w:t xml:space="preserve">Operaci</w:t>
+      </w:r>
+      <w:r>
+        <w:rPr>
+          <w:b w:val="0"/>
+          <w:bCs w:val="0"/>
+          <w:highlight w:val="none"/>
+        </w:rPr>
+        <w:t xml:space="preserve">ón AND bit a bit: </w:t>
+      </w:r>
+      <w:r>
+        <w:rPr>
+          <w:b/>
+          <w:bCs/>
+          <w:highlight w:val="none"/>
+        </w:rPr>
+        <w:t xml:space="preserve">&amp;=</w:t>
+      </w:r>
+      <w:r>
+        <w:rPr>
+          <w:b w:val="0"/>
+          <w:bCs w:val="0"/>
+          <w:highlight w:val="none"/>
+        </w:rPr>
+      </w:r>
+    </w:p>
+    <w:p>
+      <w:pPr>
+        <w:pBdr/>
+        <w:tabs>
+          <w:tab w:val="left" w:leader="none" w:pos="3402"/>
+        </w:tabs>
+        <w:spacing/>
+        <w:ind w:firstLine="0" w:left="0"/>
+        <w:rPr>
+          <w:b w:val="0"/>
+          <w:bCs w:val="0"/>
+          <w:highlight w:val="none"/>
+        </w:rPr>
+      </w:pPr>
+      <w:r>
+        <w:rPr>
+          <w:b w:val="0"/>
+          <w:bCs w:val="0"/>
+          <w:highlight w:val="none"/>
+        </w:rPr>
+        <w:t xml:space="preserve">Operaci</w:t>
+      </w:r>
+      <w:r>
+        <w:rPr>
+          <w:b w:val="0"/>
+          <w:bCs w:val="0"/>
+          <w:highlight w:val="none"/>
+        </w:rPr>
+        <w:t xml:space="preserve">ón OR bit a bit: </w:t>
+      </w:r>
+      <w:r>
+        <w:rPr>
+          <w:b/>
+          <w:bCs/>
+          <w:highlight w:val="none"/>
+        </w:rPr>
+        <w:t xml:space="preserve">!=</w:t>
+      </w:r>
+      <w:r>
+        <w:rPr>
+          <w:b/>
+          <w:bCs/>
+          <w:highlight w:val="none"/>
+        </w:rPr>
+      </w:r>
+      <w:r>
+        <w:rPr>
+          <w:b w:val="0"/>
+          <w:bCs w:val="0"/>
+          <w:highlight w:val="none"/>
+        </w:rPr>
+      </w:r>
+    </w:p>
+    <w:p>
+      <w:pPr>
+        <w:pBdr/>
+        <w:tabs>
+          <w:tab w:val="left" w:leader="none" w:pos="3402"/>
+        </w:tabs>
+        <w:spacing/>
+        <w:ind w:firstLine="0" w:left="0"/>
+        <w:rPr>
+          <w:b w:val="0"/>
+          <w:bCs w:val="0"/>
+          <w:highlight w:val="none"/>
+        </w:rPr>
+      </w:pPr>
+      <w:r>
+        <w:rPr>
+          <w:b w:val="0"/>
+          <w:bCs w:val="0"/>
+          <w:highlight w:val="none"/>
+        </w:rPr>
+        <w:t xml:space="preserve">Operaci</w:t>
+      </w:r>
+      <w:r>
+        <w:rPr>
+          <w:b w:val="0"/>
+          <w:bCs w:val="0"/>
+          <w:highlight w:val="none"/>
+        </w:rPr>
+        <w:t xml:space="preserve">ón XOR bit a bit: </w:t>
+      </w:r>
+      <w:r>
+        <w:rPr>
+          <w:b/>
+          <w:bCs/>
+          <w:highlight w:val="none"/>
+        </w:rPr>
+        <w:t xml:space="preserve">^=</w:t>
+      </w:r>
+      <w:r>
+        <w:rPr>
+          <w:b w:val="0"/>
+          <w:bCs w:val="0"/>
+          <w:highlight w:val="none"/>
+        </w:rPr>
+      </w:r>
+    </w:p>
+    <w:p>
+      <w:pPr>
+        <w:pBdr/>
+        <w:tabs>
+          <w:tab w:val="left" w:leader="none" w:pos="3402"/>
+        </w:tabs>
+        <w:spacing/>
+        <w:ind w:firstLine="0" w:left="0"/>
+        <w:rPr>
+          <w:b/>
+          <w:bCs/>
+          <w:highlight w:val="none"/>
+        </w:rPr>
+      </w:pPr>
+      <w:r>
+        <w:rPr>
+          <w:b w:val="0"/>
+          <w:bCs w:val="0"/>
+          <w:highlight w:val="none"/>
+        </w:rPr>
+        <w:t xml:space="preserve">Desestructurando asignaciones: </w:t>
+      </w:r>
+      <w:r>
+        <w:rPr>
+          <w:b/>
+          <w:bCs/>
+          <w:highlight w:val="none"/>
+        </w:rPr>
+        <w:t xml:space="preserve">[]=</w:t>
+      </w:r>
+      <w:r>
+        <w:rPr>
+          <w:b w:val="0"/>
+          <w:bCs w:val="0"/>
+          <w:highlight w:val="none"/>
+        </w:rPr>
+      </w:r>
+    </w:p>
+    <w:p>
+      <w:pPr>
+        <w:pStyle w:val="698"/>
+        <w:pBdr/>
+        <w:spacing/>
+        <w:ind/>
+        <w:rPr>
+          <w:b w:val="0"/>
+          <w:bCs w:val="0"/>
+          <w:highlight w:val="none"/>
+        </w:rPr>
+      </w:pPr>
+      <w:r>
+        <w:rPr>
+          <w:b w:val="0"/>
+          <w:bCs w:val="0"/>
+          <w:highlight w:val="none"/>
+        </w:rPr>
+        <w:t xml:space="preserve">5.4.- Operadores booleanos</w:t>
+      </w:r>
+      <w:r>
+        <w:rPr>
+          <w:b w:val="0"/>
+          <w:bCs w:val="0"/>
+          <w:highlight w:val="none"/>
+        </w:rPr>
+      </w:r>
+    </w:p>
+    <w:p>
+      <w:pPr>
+        <w:pBdr/>
+        <w:tabs>
+          <w:tab w:val="left" w:leader="none" w:pos="3402"/>
+        </w:tabs>
+        <w:spacing/>
+        <w:ind w:firstLine="0" w:left="0"/>
+        <w:rPr>
+          <w:b w:val="0"/>
+          <w:bCs w:val="0"/>
+          <w:highlight w:val="none"/>
+        </w:rPr>
+      </w:pPr>
+      <w:r>
+        <w:rPr>
+          <w:b w:val="0"/>
+          <w:bCs w:val="0"/>
+          <w:highlight w:val="none"/>
+        </w:rPr>
+        <w:t xml:space="preserve">Los operadores booleanos juegan un gran papel, van a permitir evaluar expresiones, devolviendo como resultado true o false.</w:t>
+      </w:r>
+      <w:r>
+        <w:rPr>
+          <w:b w:val="0"/>
+          <w:bCs w:val="0"/>
+          <w:highlight w:val="none"/>
+        </w:rPr>
+      </w:r>
+    </w:p>
+    <w:p>
+      <w:pPr>
+        <w:pBdr/>
+        <w:tabs>
+          <w:tab w:val="left" w:leader="none" w:pos="3402"/>
+        </w:tabs>
+        <w:spacing/>
+        <w:ind w:firstLine="0" w:left="0"/>
+        <w:rPr>
+          <w:b w:val="0"/>
+          <w:bCs w:val="0"/>
+          <w:highlight w:val="none"/>
+        </w:rPr>
+      </w:pPr>
+      <w:r>
+        <w:rPr>
+          <w:b w:val="0"/>
+          <w:bCs w:val="0"/>
+          <w:highlight w:val="none"/>
+        </w:rPr>
+        <mc:AlternateContent>
+          <mc:Choice Requires="wpg">
+            <w:drawing>
+              <wp:inline xmlns:wp="http://schemas.openxmlformats.org/drawingml/2006/wordprocessingDrawing" distT="0" distB="0" distL="0" distR="0">
+                <wp:extent cx="6184900" cy="2465124"/>
+                <wp:effectExtent l="0" t="0" r="0" b="0"/>
+                <wp:docPr id="1" name=""/>
+                <wp:cNvGraphicFramePr>
+                  <a:graphicFrameLocks xmlns:a="http://schemas.openxmlformats.org/drawingml/2006/main" noChangeAspect="1"/>
+                </wp:cNvGraphicFramePr>
+                <a:graphic xmlns:a="http://schemas.openxmlformats.org/drawingml/2006/main">
+                  <a:graphicData uri="http://schemas.openxmlformats.org/drawingml/2006/picture">
+                    <pic:pic xmlns:pic="http://schemas.openxmlformats.org/drawingml/2006/picture">
+                      <pic:nvPicPr>
+                        <pic:cNvPr id="899568305" name=""/>
+                        <pic:cNvPicPr>
+                          <a:picLocks noChangeAspect="1"/>
+                        </pic:cNvPicPr>
+                        <pic:nvPr/>
+                      </pic:nvPicPr>
+                      <pic:blipFill>
+                        <a:blip r:embed="rId10"/>
+                        <a:stretch/>
+                      </pic:blipFill>
+                      <pic:spPr bwMode="auto">
+                        <a:xfrm>
+                          <a:off x="0" y="0"/>
+                          <a:ext cx="6184899" cy="2465124"/>
+                        </a:xfrm>
+                        <a:prstGeom prst="rect">
+                          <a:avLst/>
+                        </a:prstGeom>
+                      </pic:spPr>
+                    </pic:pic>
+                  </a:graphicData>
+                </a:graphic>
+              </wp:inline>
+            </w:drawing>
+          </mc:Choice>
+          <mc:Fallback>
+            <w:pict>
+              <v:shapetype id="_x0000_t75" coordsize="21600,21600" o:spt="75" o:preferrelative="t" path="m@4@5l@4@11@9@11@9@5xe" filled="f" stroked="f">
+                <v:stroke joinstyle="miter"/>
+                <v:formulas>
+                  <v:f eqn="if lineDrawn pixelLineWidth 0"/>
+                  <v:f eqn="sum @0 1 0"/>
+                  <v:f eqn="sum 0 0 @1"/>
+                  <v:f eqn="prod @2 1 2"/>
+                  <v:f eqn="prod @3 21600 pixelWidth"/>
+                  <v:f eqn="prod @3 21600 pixelHeight"/>
+                  <v:f eqn="sum @0 0 1"/>
+                  <v:f eqn="prod @6 1 2"/>
+                  <v:f eqn="prod @7 21600 pixelWidth"/>
+                  <v:f eqn="sum @8 21600 0"/>
+                  <v:f eqn="prod @7 21600 pixelHeight"/>
+                  <v:f eqn="sum @10 21600 0"/>
+                </v:formulas>
+                <v:path o:extrusionok="f" gradientshapeok="t" o:connecttype="rect"/>
+                <o:lock v:ext="edit" aspectratio="t"/>
+              </v:shapetype>
+              <v:shape id="_x0000_i0" o:spid="_x0000_s0" type="#_x0000_t75" style="width:487.00pt;height:194.10pt;mso-wrap-distance-left:0.00pt;mso-wrap-distance-top:0.00pt;mso-wrap-distance-right:0.00pt;mso-wrap-distance-bottom:0.00pt;z-index:1;" stroked="false">
+                <v:imagedata r:id="rId10" o:title=""/>
+                <o:lock v:ext="edit" rotation="t"/>
+              </v:shape>
+            </w:pict>
+          </mc:Fallback>
+        </mc:AlternateContent>
+      </w:r>
+      <w:r>
+        <w:rPr>
+          <w:b w:val="0"/>
+          <w:bCs w:val="0"/>
+          <w:highlight w:val="none"/>
+        </w:rPr>
+      </w:r>
+    </w:p>
+    <w:p>
+      <w:pPr>
+        <w:pBdr/>
+        <w:tabs>
+          <w:tab w:val="left" w:leader="none" w:pos="3402"/>
+        </w:tabs>
+        <w:spacing/>
+        <w:ind w:firstLine="0" w:left="0"/>
+        <w:rPr>
+          <w:b w:val="0"/>
+          <w:bCs w:val="0"/>
+          <w:highlight w:val="none"/>
+        </w:rPr>
+      </w:pPr>
+      <w:r>
+        <w:rPr>
+          <w:b w:val="0"/>
+          <w:bCs w:val="0"/>
+          <w:highlight w:val="none"/>
+        </w:rPr>
+        <mc:AlternateContent>
+          <mc:Choice Requires="wpg">
+            <w:drawing>
+              <wp:inline xmlns:wp="http://schemas.openxmlformats.org/drawingml/2006/wordprocessingDrawing" distT="0" distB="0" distL="0" distR="0">
+                <wp:extent cx="6184900" cy="2402289"/>
+                <wp:effectExtent l="0" t="0" r="0" b="0"/>
+                <wp:docPr id="2" name=""/>
+                <wp:cNvGraphicFramePr>
+                  <a:graphicFrameLocks xmlns:a="http://schemas.openxmlformats.org/drawingml/2006/main" noChangeAspect="1"/>
+                </wp:cNvGraphicFramePr>
+                <a:graphic xmlns:a="http://schemas.openxmlformats.org/drawingml/2006/main">
+                  <a:graphicData uri="http://schemas.openxmlformats.org/drawingml/2006/picture">
+                    <pic:pic xmlns:pic="http://schemas.openxmlformats.org/drawingml/2006/picture">
+                      <pic:nvPicPr>
+                        <pic:cNvPr id="1380080203" name=""/>
+                        <pic:cNvPicPr>
+                          <a:picLocks noChangeAspect="1"/>
+                        </pic:cNvPicPr>
+                        <pic:nvPr/>
+                      </pic:nvPicPr>
+                      <pic:blipFill>
+                        <a:blip r:embed="rId11"/>
+                        <a:stretch/>
+                      </pic:blipFill>
+                      <pic:spPr bwMode="auto">
+                        <a:xfrm>
+                          <a:off x="0" y="0"/>
+                          <a:ext cx="6184899" cy="2402289"/>
+                        </a:xfrm>
+                        <a:prstGeom prst="rect">
+                          <a:avLst/>
+                        </a:prstGeom>
+                      </pic:spPr>
+                    </pic:pic>
+                  </a:graphicData>
+                </a:graphic>
+              </wp:inline>
+            </w:drawing>
+          </mc:Choice>
+          <mc:Fallback>
+            <w:pict>
+              <v:shapetype id="_x0000_t75" coordsize="21600,21600" o:spt="75" o:preferrelative="t" path="m@4@5l@4@11@9@11@9@5xe" filled="f" stroked="f">
+                <v:stroke joinstyle="miter"/>
+                <v:formulas>
+                  <v:f eqn="if lineDrawn pixelLineWidth 0"/>
+                  <v:f eqn="sum @0 1 0"/>
+                  <v:f eqn="sum 0 0 @1"/>
+                  <v:f eqn="prod @2 1 2"/>
+                  <v:f eqn="prod @3 21600 pixelWidth"/>
+                  <v:f eqn="prod @3 21600 pixelHeight"/>
+                  <v:f eqn="sum @0 0 1"/>
+                  <v:f eqn="prod @6 1 2"/>
+                  <v:f eqn="prod @7 21600 pixelWidth"/>
+                  <v:f eqn="sum @8 21600 0"/>
+                  <v:f eqn="prod @7 21600 pixelHeight"/>
+                  <v:f eqn="sum @10 21600 0"/>
+                </v:formulas>
+                <v:path o:extrusionok="f" gradientshapeok="t" o:connecttype="rect"/>
+                <o:lock v:ext="edit" aspectratio="t"/>
+              </v:shapetype>
+              <v:shape id="_x0000_i1" o:spid="_x0000_s1" type="#_x0000_t75" style="width:487.00pt;height:189.16pt;mso-wrap-distance-left:0.00pt;mso-wrap-distance-top:0.00pt;mso-wrap-distance-right:0.00pt;mso-wrap-distance-bottom:0.00pt;z-index:1;" stroked="false">
+                <v:imagedata r:id="rId11" o:title=""/>
+                <o:lock v:ext="edit" rotation="t"/>
+              </v:shape>
+            </w:pict>
+          </mc:Fallback>
+        </mc:AlternateContent>
+      </w:r>
+      <w:r>
+        <w:rPr>
+          <w:b w:val="0"/>
+          <w:bCs w:val="0"/>
+          <w:highlight w:val="none"/>
+        </w:rPr>
+      </w:r>
+    </w:p>
+    <w:p>
+      <w:pPr>
+        <w:pBdr/>
+        <w:tabs>
+          <w:tab w:val="left" w:leader="none" w:pos="3402"/>
+        </w:tabs>
+        <w:spacing/>
+        <w:ind w:firstLine="0" w:left="0"/>
+        <w:rPr>
+          <w:b w:val="0"/>
+          <w:bCs w:val="0"/>
+          <w:highlight w:val="none"/>
+        </w:rPr>
+      </w:pPr>
+      <w:r>
+        <w:rPr>
+          <w:b w:val="0"/>
+          <w:bCs w:val="0"/>
+          <w:highlight w:val="none"/>
+        </w:rPr>
+        <mc:AlternateContent>
+          <mc:Choice Requires="wpg">
+            <w:drawing>
+              <wp:inline xmlns:wp="http://schemas.openxmlformats.org/drawingml/2006/wordprocessingDrawing" distT="0" distB="0" distL="0" distR="0">
+                <wp:extent cx="6184900" cy="2508468"/>
+                <wp:effectExtent l="0" t="0" r="0" b="0"/>
+                <wp:docPr id="3" name=""/>
+                <wp:cNvGraphicFramePr>
+                  <a:graphicFrameLocks xmlns:a="http://schemas.openxmlformats.org/drawingml/2006/main" noChangeAspect="1"/>
+                </wp:cNvGraphicFramePr>
+                <a:graphic xmlns:a="http://schemas.openxmlformats.org/drawingml/2006/main">
+                  <a:graphicData uri="http://schemas.openxmlformats.org/drawingml/2006/picture">
+                    <pic:pic xmlns:pic="http://schemas.openxmlformats.org/drawingml/2006/picture">
+                      <pic:nvPicPr>
+                        <pic:cNvPr id="1358151160" name=""/>
+                        <pic:cNvPicPr>
+                          <a:picLocks noChangeAspect="1"/>
+                        </pic:cNvPicPr>
+                        <pic:nvPr/>
+                      </pic:nvPicPr>
+                      <pic:blipFill>
+                        <a:blip r:embed="rId12"/>
+                        <a:stretch/>
+                      </pic:blipFill>
+                      <pic:spPr bwMode="auto">
+                        <a:xfrm>
+                          <a:off x="0" y="0"/>
+                          <a:ext cx="6184899" cy="2508467"/>
+                        </a:xfrm>
+                        <a:prstGeom prst="rect">
+                          <a:avLst/>
+                        </a:prstGeom>
+                      </pic:spPr>
+                    </pic:pic>
+                  </a:graphicData>
+                </a:graphic>
+              </wp:inline>
+            </w:drawing>
+          </mc:Choice>
+          <mc:Fallback>
+            <w:pict>
+              <v:shapetype id="_x0000_t75" coordsize="21600,21600" o:spt="75" o:preferrelative="t" path="m@4@5l@4@11@9@11@9@5xe" filled="f" stroked="f">
+                <v:stroke joinstyle="miter"/>
+                <v:formulas>
+                  <v:f eqn="if lineDrawn pixelLineWidth 0"/>
+                  <v:f eqn="sum @0 1 0"/>
+                  <v:f eqn="sum 0 0 @1"/>
+                  <v:f eqn="prod @2 1 2"/>
+                  <v:f eqn="prod @3 21600 pixelWidth"/>
+                  <v:f eqn="prod @3 21600 pixelHeight"/>
+                  <v:f eqn="sum @0 0 1"/>
+                  <v:f eqn="prod @6 1 2"/>
+                  <v:f eqn="prod @7 21600 pixelWidth"/>
+                  <v:f eqn="sum @8 21600 0"/>
+                  <v:f eqn="prod @7 21600 pixelHeight"/>
+                  <v:f eqn="sum @10 21600 0"/>
+                </v:formulas>
+                <v:path o:extrusionok="f" gradientshapeok="t" o:connecttype="rect"/>
+                <o:lock v:ext="edit" aspectratio="t"/>
+              </v:shapetype>
+              <v:shape id="_x0000_i2" o:spid="_x0000_s2" type="#_x0000_t75" style="width:487.00pt;height:197.52pt;mso-wrap-distance-left:0.00pt;mso-wrap-distance-top:0.00pt;mso-wrap-distance-right:0.00pt;mso-wrap-distance-bottom:0.00pt;z-index:1;" stroked="false">
+                <v:imagedata r:id="rId12" o:title=""/>
+                <o:lock v:ext="edit" rotation="t"/>
+              </v:shape>
+            </w:pict>
+          </mc:Fallback>
+        </mc:AlternateContent>
+      </w:r>
+      <w:r>
+        <w:rPr>
+          <w:b w:val="0"/>
+          <w:bCs w:val="0"/>
+          <w:highlight w:val="none"/>
+        </w:rPr>
+      </w:r>
+    </w:p>
+    <w:p>
+      <w:pPr>
+        <w:pBdr/>
+        <w:tabs>
+          <w:tab w:val="left" w:leader="none" w:pos="3402"/>
+        </w:tabs>
+        <w:spacing/>
+        <w:ind w:firstLine="0" w:left="0"/>
+        <w:rPr>
+          <w:b w:val="0"/>
+          <w:bCs w:val="0"/>
+          <w:highlight w:val="none"/>
+        </w:rPr>
+      </w:pPr>
+      <w:r>
+        <w:rPr>
+          <w:b w:val="0"/>
+          <w:bCs w:val="0"/>
+          <w:highlight w:val="none"/>
+        </w:rPr>
+        <w:t xml:space="preserve">5.6.- Operadores de Objeto</w:t>
+      </w:r>
+      <w:r>
+        <w:rPr>
+          <w:b w:val="0"/>
+          <w:bCs w:val="0"/>
+          <w:highlight w:val="none"/>
+        </w:rPr>
+      </w:r>
+    </w:p>
+    <w:p>
+      <w:pPr>
+        <w:pBdr/>
+        <w:tabs>
+          <w:tab w:val="left" w:leader="none" w:pos="3402"/>
+        </w:tabs>
+        <w:spacing/>
+        <w:ind w:firstLine="0" w:left="0"/>
+        <w:rPr>
+          <w:b w:val="0"/>
+          <w:bCs w:val="0"/>
+          <w:highlight w:val="none"/>
+        </w:rPr>
+      </w:pPr>
+      <w:r>
+        <w:rPr>
+          <w:b w:val="0"/>
+          <w:bCs w:val="0"/>
+          <w:highlight w:val="none"/>
+        </w:rPr>
+        <w:t xml:space="preserve">Fueron implementados a partir de las primeras versiones de JS, por lo que puede haber alg</w:t>
+      </w:r>
+      <w:r>
+        <w:rPr>
+          <w:b w:val="0"/>
+          <w:bCs w:val="0"/>
+          <w:highlight w:val="none"/>
+        </w:rPr>
+        <w:t xml:space="preserve">ún tipo de incompatibilidad con navegadores antiguos.</w:t>
+      </w:r>
+      <w:r>
+        <w:rPr>
+          <w:b w:val="0"/>
+          <w:bCs w:val="0"/>
+          <w:highlight w:val="none"/>
+        </w:rPr>
+      </w:r>
+    </w:p>
+    <w:p>
+      <w:pPr>
+        <w:pBdr/>
+        <w:tabs>
+          <w:tab w:val="left" w:leader="none" w:pos="3402"/>
+        </w:tabs>
+        <w:spacing/>
+        <w:ind w:firstLine="0" w:left="0"/>
+        <w:rPr>
+          <w:b w:val="0"/>
+          <w:bCs w:val="0"/>
+          <w:highlight w:val="none"/>
+        </w:rPr>
+      </w:pPr>
+      <w:r>
+        <w:rPr>
+          <w:b/>
+          <w:bCs/>
+          <w:highlight w:val="none"/>
+        </w:rPr>
+        <w:t xml:space="preserve">. (punto)</w:t>
+      </w:r>
+      <w:r>
+        <w:rPr>
+          <w:b w:val="0"/>
+          <w:bCs w:val="0"/>
+          <w:highlight w:val="none"/>
+        </w:rPr>
+        <w:t xml:space="preserve"> : operador punto, indica que el objeto a su izquierda tiene o contiene el recurso a su derecha.</w:t>
+      </w:r>
+      <w:r>
+        <w:rPr>
+          <w:b w:val="0"/>
+          <w:bCs w:val="0"/>
+          <w:highlight w:val="none"/>
+        </w:rPr>
+      </w:r>
+    </w:p>
+    <w:p>
+      <w:pPr>
+        <w:pStyle w:val="876"/>
+        <w:numPr>
+          <w:ilvl w:val="0"/>
+          <w:numId w:val="30"/>
+        </w:numPr>
+        <w:pBdr/>
+        <w:tabs>
+          <w:tab w:val="left" w:leader="none" w:pos="3402"/>
+        </w:tabs>
+        <w:spacing/>
+        <w:ind/>
+        <w:rPr>
+          <w:rFonts w:ascii="Courier New" w:hAnsi="Courier New" w:cs="Courier New"/>
+          <w:b w:val="0"/>
+          <w:bCs w:val="0"/>
+          <w:highlight w:val="none"/>
+        </w:rPr>
+      </w:pPr>
+      <w:r>
+        <w:rPr>
+          <w:rFonts w:ascii="Courier New" w:hAnsi="Courier New" w:eastAsia="Courier New" w:cs="Courier New"/>
+          <w:b w:val="0"/>
+          <w:bCs w:val="0"/>
+          <w:highlight w:val="none"/>
+        </w:rPr>
+        <w:t xml:space="preserve">Objeto.propiedad, objeto.m</w:t>
+      </w:r>
+      <w:r>
+        <w:rPr>
+          <w:rFonts w:ascii="Courier New" w:hAnsi="Courier New" w:eastAsia="Courier New" w:cs="Courier New"/>
+          <w:b w:val="0"/>
+          <w:bCs w:val="0"/>
+          <w:highlight w:val="none"/>
+        </w:rPr>
+        <w:t xml:space="preserve">é</w:t>
+      </w:r>
+      <w:r>
+        <w:rPr>
+          <w:rFonts w:ascii="Courier New" w:hAnsi="Courier New" w:eastAsia="Courier New" w:cs="Courier New"/>
+          <w:b w:val="0"/>
+          <w:bCs w:val="0"/>
+          <w:highlight w:val="none"/>
+        </w:rPr>
+        <w:t xml:space="preserve">todo()</w:t>
+      </w:r>
+      <w:r>
+        <w:rPr>
+          <w:rFonts w:ascii="Courier New" w:hAnsi="Courier New" w:eastAsia="Courier New" w:cs="Courier New"/>
+          <w:b w:val="0"/>
+          <w:bCs w:val="0"/>
+          <w:highlight w:val="none"/>
+        </w:rPr>
+      </w:r>
+    </w:p>
+    <w:p>
+      <w:pPr>
+        <w:pBdr/>
+        <w:tabs>
+          <w:tab w:val="left" w:leader="none" w:pos="3402"/>
+        </w:tabs>
+        <w:spacing/>
+        <w:ind w:firstLine="0" w:left="0"/>
+        <w:rPr>
+          <w:b w:val="0"/>
+          <w:bCs w:val="0"/>
+          <w:highlight w:val="none"/>
+        </w:rPr>
+      </w:pPr>
+      <w:r>
+        <w:rPr>
+          <w:b/>
+          <w:bCs/>
+          <w:highlight w:val="none"/>
+        </w:rPr>
+        <w:t xml:space="preserve">[] </w:t>
+      </w:r>
+      <w:r>
+        <w:rPr>
+          <w:b/>
+          <w:bCs/>
+          <w:highlight w:val="none"/>
+        </w:rPr>
+        <w:t xml:space="preserve">(corchetes)</w:t>
+      </w:r>
+      <w:r>
+        <w:rPr>
+          <w:b w:val="0"/>
+          <w:bCs w:val="0"/>
+          <w:highlight w:val="none"/>
+        </w:rPr>
+        <w:t xml:space="preserve">: para enumerar miembros de un objeto.</w:t>
+      </w:r>
+      <w:r>
+        <w:rPr>
+          <w:b w:val="0"/>
+          <w:bCs w:val="0"/>
+          <w:highlight w:val="none"/>
+        </w:rPr>
+      </w:r>
+    </w:p>
+    <w:p>
+      <w:pPr>
+        <w:pStyle w:val="876"/>
+        <w:numPr>
+          <w:ilvl w:val="0"/>
+          <w:numId w:val="31"/>
+        </w:numPr>
+        <w:pBdr/>
+        <w:tabs>
+          <w:tab w:val="left" w:leader="none" w:pos="3402"/>
+        </w:tabs>
+        <w:spacing/>
+        <w:ind/>
+        <w:rPr>
+          <w:rFonts w:ascii="Courier New" w:hAnsi="Courier New" w:cs="Courier New"/>
+          <w:b w:val="0"/>
+          <w:bCs w:val="0"/>
+          <w:highlight w:val="none"/>
+        </w:rPr>
+      </w:pPr>
+      <w:r>
+        <w:rPr>
+          <w:rFonts w:ascii="Courier New" w:hAnsi="Courier New" w:eastAsia="Courier New" w:cs="Courier New"/>
+          <w:b w:val="0"/>
+          <w:bCs w:val="0"/>
+          <w:highlight w:val="none"/>
+        </w:rPr>
+        <w:t xml:space="preserve">var a = [“nombre”,”apellido”]</w:t>
+      </w:r>
+      <w:r>
+        <w:rPr>
+          <w:rFonts w:ascii="Courier New" w:hAnsi="Courier New" w:eastAsia="Courier New" w:cs="Courier New"/>
+          <w:b w:val="0"/>
+          <w:bCs w:val="0"/>
+          <w:highlight w:val="none"/>
+        </w:rPr>
+      </w:r>
+    </w:p>
+    <w:p>
+      <w:pPr>
+        <w:pStyle w:val="876"/>
+        <w:numPr>
+          <w:ilvl w:val="0"/>
+          <w:numId w:val="31"/>
+        </w:numPr>
+        <w:pBdr/>
+        <w:tabs>
+          <w:tab w:val="left" w:leader="none" w:pos="3402"/>
+        </w:tabs>
+        <w:spacing/>
+        <w:ind/>
+        <w:rPr>
+          <w:rFonts w:ascii="Courier New" w:hAnsi="Courier New" w:cs="Courier New"/>
+          <w:b w:val="0"/>
+          <w:bCs w:val="0"/>
+          <w:highlight w:val="none"/>
+        </w:rPr>
+      </w:pPr>
+      <w:r>
+        <w:rPr>
+          <w:rFonts w:ascii="Courier New" w:hAnsi="Courier New" w:eastAsia="Courier New" w:cs="Courier New"/>
+          <w:b w:val="0"/>
+          <w:bCs w:val="0"/>
+          <w:highlight w:val="none"/>
+        </w:rPr>
+        <w:t xml:space="preserve">a[1] = “ciudad”;</w:t>
+      </w:r>
+      <w:r>
+        <w:rPr>
+          <w:rFonts w:ascii="Courier New" w:hAnsi="Courier New" w:eastAsia="Courier New" w:cs="Courier New"/>
+          <w:b w:val="0"/>
+          <w:bCs w:val="0"/>
+          <w:highlight w:val="none"/>
+        </w:rPr>
+      </w:r>
+    </w:p>
+    <w:p>
+      <w:pPr>
+        <w:pStyle w:val="876"/>
+        <w:numPr>
+          <w:ilvl w:val="0"/>
+          <w:numId w:val="31"/>
+        </w:numPr>
+        <w:pBdr/>
+        <w:tabs>
+          <w:tab w:val="left" w:leader="none" w:pos="3402"/>
+        </w:tabs>
+        <w:spacing/>
+        <w:ind/>
+        <w:rPr>
+          <w:rFonts w:ascii="Courier New" w:hAnsi="Courier New" w:cs="Courier New"/>
+          <w:b w:val="0"/>
+          <w:bCs w:val="0"/>
+          <w:highlight w:val="none"/>
+        </w:rPr>
+      </w:pPr>
+      <w:r>
+        <w:rPr>
+          <w:rFonts w:ascii="Courier New" w:hAnsi="Courier New" w:eastAsia="Courier New" w:cs="Courier New"/>
+          <w:b w:val="0"/>
+          <w:bCs w:val="0"/>
+          <w:highlight w:val="none"/>
+        </w:rPr>
+        <w:t xml:space="preserve">a[“color”] = “azul”;</w:t>
+      </w:r>
+      <w:r>
+        <w:rPr>
+          <w:rFonts w:ascii="Courier New" w:hAnsi="Courier New" w:eastAsia="Courier New" w:cs="Courier New"/>
+          <w:b w:val="0"/>
+          <w:bCs w:val="0"/>
+          <w:highlight w:val="none"/>
+        </w:rPr>
+      </w:r>
+    </w:p>
+    <w:p>
+      <w:pPr>
+        <w:pBdr/>
+        <w:tabs>
+          <w:tab w:val="left" w:leader="none" w:pos="3402"/>
+        </w:tabs>
+        <w:spacing/>
+        <w:ind/>
+        <w:rPr>
+          <w:b w:val="0"/>
+          <w:bCs w:val="0"/>
+          <w:highlight w:val="none"/>
+        </w:rPr>
+      </w:pPr>
+      <w:r>
+        <w:rPr>
+          <w:b/>
+          <w:bCs/>
+          <w:highlight w:val="none"/>
+        </w:rPr>
+        <w:t xml:space="preserve">Delete </w:t>
+      </w:r>
+      <w:r>
+        <w:rPr>
+          <w:b w:val="0"/>
+          <w:bCs w:val="0"/>
+          <w:highlight w:val="none"/>
+        </w:rPr>
+        <w:t xml:space="preserve">: para eliminar un elemento de una colecci</w:t>
+      </w:r>
+      <w:r>
+        <w:rPr>
+          <w:b w:val="0"/>
+          <w:bCs w:val="0"/>
+          <w:highlight w:val="none"/>
+        </w:rPr>
+        <w:t xml:space="preserve">ón, pero la longitud del array no cambiar</w:t>
+      </w:r>
+      <w:r>
+        <w:rPr>
+          <w:b w:val="0"/>
+          <w:bCs w:val="0"/>
+          <w:highlight w:val="none"/>
+        </w:rPr>
+        <w:t xml:space="preserve">ía.</w:t>
+      </w:r>
+      <w:r>
+        <w:rPr>
+          <w:b w:val="0"/>
+          <w:bCs w:val="0"/>
+          <w:highlight w:val="none"/>
+        </w:rPr>
+      </w:r>
+    </w:p>
+    <w:p>
+      <w:pPr>
+        <w:pStyle w:val="876"/>
+        <w:numPr>
+          <w:ilvl w:val="0"/>
+          <w:numId w:val="32"/>
+        </w:numPr>
+        <w:pBdr/>
+        <w:tabs>
+          <w:tab w:val="left" w:leader="none" w:pos="3402"/>
+        </w:tabs>
+        <w:spacing/>
+        <w:ind/>
+        <w:rPr>
+          <w:rFonts w:ascii="Courier New" w:hAnsi="Courier New" w:cs="Courier New"/>
+          <w:b w:val="0"/>
+          <w:bCs w:val="0"/>
+          <w:highlight w:val="none"/>
+        </w:rPr>
+      </w:pPr>
+      <w:r>
+        <w:rPr>
+          <w:rFonts w:ascii="Courier New" w:hAnsi="Courier New" w:eastAsia="Courier New" w:cs="Courier New"/>
+          <w:b w:val="0"/>
+          <w:bCs w:val="0"/>
+          <w:highlight w:val="none"/>
+        </w:rPr>
+        <w:t xml:space="preserve">var oceanos = new Array (“Atlantico”, “Pac</w:t>
+      </w:r>
+      <w:r>
+        <w:rPr>
+          <w:rFonts w:ascii="Courier New" w:hAnsi="Courier New" w:eastAsia="Courier New" w:cs="Courier New"/>
+          <w:b w:val="0"/>
+          <w:bCs w:val="0"/>
+          <w:highlight w:val="none"/>
+        </w:rPr>
+        <w:t xml:space="preserve">ífico”, “Indico”, “Artico”);</w:t>
+      </w:r>
+      <w:r>
+        <w:rPr>
+          <w:rFonts w:ascii="Courier New" w:hAnsi="Courier New" w:eastAsia="Courier New" w:cs="Courier New"/>
+          <w:b w:val="0"/>
+          <w:bCs w:val="0"/>
+          <w:highlight w:val="none"/>
+        </w:rPr>
+      </w:r>
+    </w:p>
+    <w:p>
+      <w:pPr>
+        <w:pStyle w:val="876"/>
+        <w:numPr>
+          <w:ilvl w:val="0"/>
+          <w:numId w:val="32"/>
+        </w:numPr>
+        <w:pBdr/>
+        <w:tabs>
+          <w:tab w:val="left" w:leader="none" w:pos="3402"/>
+        </w:tabs>
+        <w:spacing/>
+        <w:ind/>
+        <w:rPr>
+          <w:rFonts w:ascii="Courier New" w:hAnsi="Courier New" w:cs="Courier New"/>
+          <w:b w:val="0"/>
+          <w:bCs w:val="0"/>
+          <w:highlight w:val="none"/>
+        </w:rPr>
+      </w:pPr>
+      <w:r>
+        <w:rPr>
+          <w:rFonts w:ascii="Courier New" w:hAnsi="Courier New" w:eastAsia="Courier New" w:cs="Courier New"/>
+          <w:b w:val="0"/>
+          <w:bCs w:val="0"/>
+          <w:highlight w:val="none"/>
+        </w:rPr>
+        <w:t xml:space="preserve">delete oceanos [2];</w:t>
+      </w:r>
+      <w:r>
+        <w:rPr>
+          <w:rFonts w:ascii="Courier New" w:hAnsi="Courier New" w:eastAsia="Courier New" w:cs="Courier New"/>
+          <w:b w:val="0"/>
+          <w:bCs w:val="0"/>
+          <w:highlight w:val="none"/>
+        </w:rPr>
+      </w:r>
+    </w:p>
+    <w:p>
+      <w:pPr>
+        <w:pBdr/>
+        <w:tabs>
+          <w:tab w:val="left" w:leader="none" w:pos="3402"/>
+        </w:tabs>
+        <w:spacing/>
+        <w:ind/>
+        <w:rPr>
+          <w:b w:val="0"/>
+          <w:bCs w:val="0"/>
+          <w:highlight w:val="none"/>
+        </w:rPr>
+      </w:pPr>
+      <w:r>
+        <w:rPr>
+          <w:b/>
+          <w:bCs/>
+          <w:highlight w:val="none"/>
+        </w:rPr>
+        <w:t xml:space="preserve">In </w:t>
+      </w:r>
+      <w:r>
+        <w:rPr>
+          <w:b w:val="0"/>
+          <w:bCs w:val="0"/>
+          <w:highlight w:val="none"/>
+        </w:rPr>
+        <w:t xml:space="preserve">: para inspeccionar m</w:t>
+      </w:r>
+      <w:r>
+        <w:rPr>
+          <w:b w:val="0"/>
+          <w:bCs w:val="0"/>
+          <w:highlight w:val="none"/>
+        </w:rPr>
+        <w:t xml:space="preserve">étodos o propiedades de un objeto.</w:t>
+      </w:r>
+      <w:r>
+        <w:rPr>
+          <w:b w:val="0"/>
+          <w:bCs w:val="0"/>
+          <w:highlight w:val="none"/>
+        </w:rPr>
+      </w:r>
+    </w:p>
+    <w:p>
+      <w:pPr>
+        <w:pBdr>
+          <w:top w:val="none" w:color="000000" w:sz="4" w:space="0"/>
+          <w:left w:val="none" w:color="000000" w:sz="4" w:space="0"/>
+          <w:bottom w:val="none" w:color="000000" w:sz="4" w:space="0"/>
+          <w:right w:val="none" w:color="000000" w:sz="4" w:space="0"/>
+        </w:pBdr>
+        <w:spacing/>
+        <w:ind w:right="0" w:firstLine="0" w:left="0"/>
+        <w:rPr>
+          <w:rFonts w:ascii="Courier New" w:hAnsi="Courier New" w:cs="Courier New"/>
+          <w:sz w:val="20"/>
+          <w:szCs w:val="20"/>
+        </w:rPr>
+      </w:pPr>
+      <w:r>
+        <w:rPr>
+          <w:rFonts w:ascii="Courier New" w:hAnsi="Courier New" w:eastAsia="Courier New" w:cs="Courier New"/>
+          <w:color w:val="df2179"/>
+          <w:sz w:val="20"/>
+          <w:szCs w:val="20"/>
+        </w:rPr>
+        <w:t xml:space="preserve">"write" in document </w:t>
+      </w:r>
+      <w:r>
+        <w:rPr>
+          <w:rFonts w:ascii="Courier New" w:hAnsi="Courier New" w:eastAsia="Courier New" w:cs="Courier New"/>
+          <w:sz w:val="20"/>
+          <w:szCs w:val="20"/>
+        </w:rPr>
+      </w:r>
+      <w:r>
+        <w:rPr>
+          <w:rFonts w:ascii="Courier New" w:hAnsi="Courier New" w:eastAsia="Courier New" w:cs="Courier New"/>
+          <w:color w:val="16191c"/>
+          <w:sz w:val="20"/>
+          <w:szCs w:val="20"/>
+        </w:rPr>
+        <w:t xml:space="preserve">o también </w:t>
+      </w:r>
+      <w:r>
+        <w:rPr>
+          <w:rFonts w:ascii="Courier New" w:hAnsi="Courier New" w:eastAsia="Courier New" w:cs="Courier New"/>
+          <w:color w:val="df2179"/>
+          <w:sz w:val="20"/>
+          <w:szCs w:val="20"/>
+        </w:rPr>
+        <w:t xml:space="preserve">"defaultView" in document</w:t>
+      </w:r>
+      <w:r>
+        <w:rPr>
+          <w:rFonts w:ascii="Courier New" w:hAnsi="Courier New" w:eastAsia="Courier New" w:cs="Courier New"/>
+          <w:b w:val="0"/>
+          <w:bCs w:val="0"/>
+          <w:sz w:val="20"/>
+          <w:szCs w:val="20"/>
+          <w:highlight w:val="none"/>
+        </w:rPr>
+      </w:r>
+      <w:r>
+        <w:rPr>
+          <w:rFonts w:ascii="Courier New" w:hAnsi="Courier New" w:eastAsia="Courier New" w:cs="Courier New"/>
+          <w:sz w:val="20"/>
+          <w:szCs w:val="20"/>
+        </w:rPr>
+      </w:r>
+      <w:r>
+        <w:rPr>
+          <w:rFonts w:ascii="Courier New" w:hAnsi="Courier New" w:cs="Courier New"/>
+          <w:sz w:val="20"/>
+          <w:szCs w:val="20"/>
+        </w:rPr>
+      </w:r>
+    </w:p>
+    <w:p>
+      <w:pPr>
+        <w:pBdr>
+          <w:top w:val="none" w:color="000000" w:sz="4" w:space="0"/>
+          <w:left w:val="none" w:color="000000" w:sz="4" w:space="0"/>
+          <w:bottom w:val="none" w:color="000000" w:sz="4" w:space="0"/>
+          <w:right w:val="none" w:color="000000" w:sz="4" w:space="0"/>
+        </w:pBdr>
+        <w:spacing/>
+        <w:ind w:right="0" w:firstLine="0" w:left="0"/>
+        <w:rPr>
+          <w:sz w:val="20"/>
+          <w:szCs w:val="20"/>
+        </w:rPr>
+      </w:pPr>
+      <w:r>
+        <w:rPr>
+          <w:b/>
+          <w:bCs/>
+          <w:highlight w:val="none"/>
+        </w:rPr>
+        <w:t xml:space="preserve">Instanceof</w:t>
+      </w:r>
+      <w:r>
+        <w:rPr>
+          <w:b w:val="0"/>
+          <w:bCs w:val="0"/>
+          <w:highlight w:val="none"/>
+        </w:rPr>
+        <w:t xml:space="preserve">: para comprobar si un objeto es una instancia de un objeto nativo de JavaScript. </w:t>
+      </w:r>
+      <w:r>
+        <w:rPr>
+          <w:rFonts w:ascii="Courier New" w:hAnsi="Courier New" w:eastAsia="Courier New" w:cs="Courier New"/>
+          <w:color w:val="16191c"/>
+          <w:sz w:val="13"/>
+        </w:rPr>
+        <w:t xml:space="preserve">a = new </w:t>
+      </w:r>
+      <w:r>
+        <w:rPr>
+          <w:rFonts w:ascii="Courier New" w:hAnsi="Courier New" w:eastAsia="Courier New" w:cs="Courier New"/>
+          <w:color w:val="16191c"/>
+          <w:sz w:val="20"/>
+          <w:szCs w:val="20"/>
+        </w:rPr>
+        <w:t xml:space="preserve">Array(1,2,3);</w:t>
+      </w:r>
+      <w:r>
+        <w:rPr>
+          <w:sz w:val="20"/>
+          <w:szCs w:val="20"/>
+        </w:rPr>
+      </w:r>
+    </w:p>
+    <w:p>
+      <w:pPr>
+        <w:pBdr>
+          <w:top w:val="none" w:color="000000" w:sz="4" w:space="0"/>
+          <w:left w:val="none" w:color="000000" w:sz="4" w:space="0"/>
+          <w:bottom w:val="none" w:color="000000" w:sz="4" w:space="0"/>
+          <w:right w:val="none" w:color="000000" w:sz="4" w:space="0"/>
+        </w:pBdr>
+        <w:spacing/>
+        <w:ind w:right="0" w:firstLine="0" w:left="0"/>
+        <w:rPr>
+          <w:sz w:val="20"/>
+          <w:szCs w:val="20"/>
+        </w:rPr>
+      </w:pPr>
+      <w:r>
+        <w:rPr>
+          <w:rFonts w:ascii="Courier New" w:hAnsi="Courier New" w:eastAsia="Courier New" w:cs="Courier New"/>
+          <w:color w:val="16191c"/>
+          <w:sz w:val="20"/>
+          <w:szCs w:val="20"/>
+        </w:rPr>
+        <w:t xml:space="preserve">a instanceof Array; // devolverá true.</w:t>
+      </w:r>
+      <w:r>
+        <w:rPr>
+          <w:sz w:val="20"/>
+          <w:szCs w:val="20"/>
+        </w:rPr>
+      </w:r>
+      <w:r>
+        <w:rPr>
+          <w:rFonts w:ascii="Courier New" w:hAnsi="Courier New" w:eastAsia="Courier New" w:cs="Courier New"/>
+          <w:sz w:val="20"/>
+          <w:szCs w:val="20"/>
+        </w:rPr>
+      </w:r>
+    </w:p>
+    <w:p>
+      <w:pPr>
+        <w:pBdr>
+          <w:top w:val="none" w:color="000000" w:sz="4" w:space="0"/>
+          <w:left w:val="none" w:color="000000" w:sz="4" w:space="0"/>
+          <w:bottom w:val="none" w:color="000000" w:sz="4" w:space="0"/>
+          <w:right w:val="none" w:color="000000" w:sz="4" w:space="0"/>
+        </w:pBdr>
+        <w:spacing/>
+        <w:ind w:right="0" w:firstLine="0" w:left="0"/>
+        <w:rPr>
+          <w:b w:val="0"/>
+          <w:bCs w:val="0"/>
+          <w:highlight w:val="none"/>
+        </w:rPr>
+      </w:pPr>
+      <w:r>
+        <w:rPr>
+          <w:b/>
+          <w:bCs/>
+          <w:highlight w:val="none"/>
+        </w:rPr>
+        <w:t xml:space="preserve">New</w:t>
+      </w:r>
+      <w:r>
+        <w:rPr>
+          <w:b w:val="0"/>
+          <w:bCs w:val="0"/>
+          <w:highlight w:val="none"/>
+        </w:rPr>
+        <w:t xml:space="preserve">: para acceder a los constructores de objetos incorporados en el n</w:t>
+      </w:r>
+      <w:r>
+        <w:rPr>
+          <w:b w:val="0"/>
+          <w:bCs w:val="0"/>
+          <w:highlight w:val="none"/>
+        </w:rPr>
+        <w:t xml:space="preserve">úcleo de JS. </w:t>
+      </w:r>
+      <w:r>
+        <w:rPr>
+          <w:rFonts w:ascii="Courier New" w:hAnsi="Courier New" w:eastAsia="Courier New" w:cs="Courier New"/>
+          <w:sz w:val="13"/>
+        </w:rPr>
+      </w:r>
+    </w:p>
+    <w:p>
+      <w:pPr>
+        <w:pBdr>
+          <w:top w:val="none" w:color="000000" w:sz="4" w:space="0"/>
+          <w:left w:val="none" w:color="000000" w:sz="4" w:space="0"/>
+          <w:bottom w:val="none" w:color="000000" w:sz="4" w:space="0"/>
+          <w:right w:val="none" w:color="000000" w:sz="4" w:space="0"/>
+        </w:pBdr>
+        <w:spacing/>
+        <w:ind w:right="0" w:firstLine="0" w:left="0"/>
+        <w:rPr>
+          <w:rFonts w:ascii="Courier New" w:hAnsi="Courier New" w:eastAsia="Courier New" w:cs="Courier New"/>
+          <w:sz w:val="20"/>
+          <w:szCs w:val="20"/>
+        </w:rPr>
+      </w:pPr>
+      <w:r>
+        <w:rPr>
+          <w:b w:val="0"/>
+          <w:bCs w:val="0"/>
+          <w:sz w:val="20"/>
+          <w:szCs w:val="20"/>
+          <w:highlight w:val="none"/>
+        </w:rPr>
+      </w:r>
+      <w:r>
+        <w:rPr>
+          <w:rFonts w:ascii="Courier New" w:hAnsi="Courier New" w:eastAsia="Courier New" w:cs="Courier New"/>
+          <w:color w:val="16191c"/>
+          <w:sz w:val="20"/>
+          <w:szCs w:val="20"/>
+        </w:rPr>
+        <w:t xml:space="preserve">var hoy = new Date();</w:t>
+      </w:r>
+      <w:r>
+        <w:rPr>
+          <w:rFonts w:ascii="Courier New" w:hAnsi="Courier New" w:eastAsia="Courier New" w:cs="Courier New"/>
+          <w:sz w:val="20"/>
+          <w:szCs w:val="20"/>
+        </w:rPr>
+      </w:r>
+      <w:r>
+        <w:rPr>
+          <w:sz w:val="20"/>
+          <w:szCs w:val="20"/>
+        </w:rPr>
+      </w:r>
+    </w:p>
+    <w:p>
+      <w:pPr>
+        <w:pBdr/>
+        <w:tabs>
+          <w:tab w:val="left" w:leader="none" w:pos="3402"/>
+        </w:tabs>
+        <w:spacing/>
+        <w:ind/>
+        <w:rPr>
+          <w:b w:val="0"/>
+          <w:bCs w:val="0"/>
+          <w:highlight w:val="none"/>
+        </w:rPr>
+      </w:pPr>
+      <w:r>
+        <w:rPr>
+          <w:b/>
+          <w:bCs/>
+          <w:highlight w:val="none"/>
+        </w:rPr>
+        <w:t xml:space="preserve">This</w:t>
+      </w:r>
+      <w:r>
+        <w:rPr>
+          <w:b w:val="0"/>
+          <w:bCs w:val="0"/>
+          <w:highlight w:val="none"/>
+        </w:rPr>
+        <w:t xml:space="preserve">: para hacer referencia al propio objeto en el que estamos localizados.</w:t>
+      </w:r>
+      <w:r>
+        <w:rPr>
+          <w:b w:val="0"/>
+          <w:bCs w:val="0"/>
+          <w:highlight w:val="none"/>
+        </w:rPr>
+      </w:r>
+      <w:r>
+        <w:rPr>
+          <w:b w:val="0"/>
+          <w:bCs w:val="0"/>
+          <w:highlight w:val="none"/>
+        </w:rPr>
+      </w:r>
+      <w:r>
+        <w:rPr>
+          <w:b w:val="0"/>
+          <w:bCs w:val="0"/>
+          <w:highlight w:val="none"/>
+        </w:rPr>
+      </w:r>
+      <w:r>
+        <w:rPr>
+          <w:b w:val="0"/>
+          <w:bCs w:val="0"/>
+          <w:highlight w:val="none"/>
+        </w:rPr>
+      </w:r>
+    </w:p>
+    <w:p>
+      <w:pPr>
+        <w:pBdr>
+          <w:top w:val="none" w:color="000000" w:sz="4" w:space="0"/>
+          <w:left w:val="none" w:color="000000" w:sz="4" w:space="0"/>
+          <w:bottom w:val="none" w:color="000000" w:sz="4" w:space="0"/>
+          <w:right w:val="none" w:color="000000" w:sz="4" w:space="0"/>
+        </w:pBdr>
+        <w:spacing/>
+        <w:ind w:right="0" w:firstLine="0" w:left="0"/>
+        <w:rPr>
+          <w:sz w:val="20"/>
+          <w:szCs w:val="20"/>
+        </w:rPr>
+      </w:pPr>
+      <w:r>
+        <w:rPr>
+          <w:rFonts w:ascii="Courier New" w:hAnsi="Courier New" w:eastAsia="Courier New" w:cs="Courier New"/>
+          <w:color w:val="16191c"/>
+          <w:sz w:val="20"/>
+          <w:szCs w:val="20"/>
+        </w:rPr>
+        <w:t xml:space="preserve">function validateInput(evt) {</w:t>
+      </w:r>
+      <w:r>
+        <w:rPr>
+          <w:sz w:val="20"/>
+          <w:szCs w:val="20"/>
+        </w:rPr>
+      </w:r>
+    </w:p>
+    <w:p>
+      <w:pPr>
+        <w:pBdr>
+          <w:top w:val="none" w:color="000000" w:sz="4" w:space="0"/>
+          <w:left w:val="none" w:color="000000" w:sz="4" w:space="0"/>
+          <w:bottom w:val="none" w:color="000000" w:sz="4" w:space="0"/>
+          <w:right w:val="none" w:color="000000" w:sz="4" w:space="0"/>
+        </w:pBdr>
+        <w:spacing/>
+        <w:ind w:right="0" w:firstLine="0" w:left="0"/>
+        <w:rPr>
+          <w:sz w:val="20"/>
+          <w:szCs w:val="20"/>
+        </w:rPr>
+      </w:pPr>
+      <w:r>
+        <w:rPr>
+          <w:rFonts w:ascii="Courier New" w:hAnsi="Courier New" w:eastAsia="Courier New" w:cs="Courier New"/>
+          <w:color w:val="16191c"/>
+          <w:sz w:val="20"/>
+          <w:szCs w:val="20"/>
+        </w:rPr>
+        <w:t xml:space="preserve">nombre.onchange = validateInput;</w:t>
+      </w:r>
+      <w:r>
+        <w:rPr>
+          <w:sz w:val="20"/>
+          <w:szCs w:val="20"/>
+        </w:rPr>
+      </w:r>
+    </w:p>
+    <w:p>
+      <w:pPr>
+        <w:pBdr>
+          <w:top w:val="none" w:color="000000" w:sz="4" w:space="0"/>
+          <w:left w:val="none" w:color="000000" w:sz="4" w:space="0"/>
+          <w:bottom w:val="none" w:color="000000" w:sz="4" w:space="0"/>
+          <w:right w:val="none" w:color="000000" w:sz="4" w:space="0"/>
+        </w:pBdr>
+        <w:spacing/>
+        <w:ind w:right="0" w:firstLine="0" w:left="0"/>
+        <w:rPr>
+          <w:rFonts w:ascii="Courier New" w:hAnsi="Courier New" w:cs="Courier New"/>
+          <w:sz w:val="20"/>
+          <w:szCs w:val="20"/>
+        </w:rPr>
+      </w:pPr>
+      <w:r>
+        <w:rPr>
+          <w:rFonts w:ascii="Courier New" w:hAnsi="Courier New" w:eastAsia="Courier New" w:cs="Courier New"/>
+          <w:color w:val="16191c"/>
+          <w:sz w:val="20"/>
+          <w:szCs w:val="20"/>
+        </w:rPr>
+        <w:t xml:space="preserve">var valorDeInput = this.value;// Este this hace referencia al objeto nombre que </w:t>
+      </w:r>
+      <w:r>
+        <w:rPr>
+          <w:rFonts w:ascii="Courier New" w:hAnsi="Courier New" w:eastAsia="Courier New" w:cs="Courier New"/>
+          <w:color w:val="16191c"/>
+          <w:sz w:val="20"/>
+          <w:szCs w:val="20"/>
+        </w:rPr>
+        <w:t xml:space="preserve">estamos validando.</w:t>
+      </w:r>
+      <w:r>
+        <w:rPr>
+          <w:rFonts w:ascii="Courier New" w:hAnsi="Courier New" w:eastAsia="Courier New" w:cs="Courier New"/>
+          <w:sz w:val="20"/>
+          <w:szCs w:val="20"/>
+        </w:rPr>
+      </w:r>
+    </w:p>
+    <w:p>
+      <w:pPr>
+        <w:pBdr>
+          <w:top w:val="none" w:color="000000" w:sz="4" w:space="0"/>
+          <w:left w:val="none" w:color="000000" w:sz="4" w:space="0"/>
+          <w:bottom w:val="none" w:color="000000" w:sz="4" w:space="0"/>
+          <w:right w:val="none" w:color="000000" w:sz="4" w:space="0"/>
+        </w:pBdr>
+        <w:spacing/>
+        <w:ind w:right="0" w:firstLine="0" w:left="0"/>
+        <w:rPr>
+          <w:rFonts w:ascii="Courier New" w:hAnsi="Courier New" w:cs="Courier New"/>
+          <w:sz w:val="20"/>
+          <w:szCs w:val="20"/>
+        </w:rPr>
+      </w:pPr>
+      <w:r>
+        <w:rPr>
+          <w:rFonts w:ascii="Courier New" w:hAnsi="Courier New" w:eastAsia="Courier New" w:cs="Courier New"/>
+          <w:color w:val="16191c"/>
+          <w:sz w:val="20"/>
+          <w:szCs w:val="20"/>
+        </w:rPr>
+        <w:t xml:space="preserve">}</w:t>
+      </w:r>
+      <w:r>
+        <w:rPr>
+          <w:rFonts w:ascii="Courier New" w:hAnsi="Courier New" w:eastAsia="Courier New" w:cs="Courier New"/>
+          <w:sz w:val="20"/>
+          <w:szCs w:val="20"/>
+        </w:rPr>
+      </w:r>
+    </w:p>
+    <w:p>
+      <w:pPr>
+        <w:pStyle w:val="698"/>
+        <w:pBdr/>
+        <w:spacing/>
+        <w:ind/>
+        <w:rPr>
+          <w:b w:val="0"/>
+          <w:bCs w:val="0"/>
+          <w:highlight w:val="none"/>
+        </w:rPr>
+      </w:pPr>
+      <w:r>
+        <w:rPr>
+          <w:b w:val="0"/>
+          <w:bCs w:val="0"/>
+          <w:highlight w:val="none"/>
+        </w:rPr>
+        <w:t xml:space="preserve">5.5.- Operadores bit a bit.</w:t>
+      </w:r>
+      <w:r>
+        <w:rPr>
+          <w:b w:val="0"/>
+          <w:bCs w:val="0"/>
+          <w:highlight w:val="none"/>
+        </w:rPr>
+      </w:r>
+    </w:p>
+    <w:p>
+      <w:pPr>
+        <w:pBdr/>
+        <w:tabs>
+          <w:tab w:val="left" w:leader="none" w:pos="3402"/>
+        </w:tabs>
         <w:spacing/>
         <w:ind w:firstLine="0" w:left="0"/>
         <w:rPr/>
       </w:pPr>
       <w:r>
         <w:rPr>
+          <w:b w:val="0"/>
+          <w:bCs w:val="0"/>
+          <w:highlight w:val="none"/>
+        </w:rPr>
+        <w:t xml:space="preserve">Los operandos numéricos, pueden aparecer en JavaScript en cualquiera de los tres formatos posibles </w:t>
+      </w:r>
+      <w:r>
+        <w:rPr>
+          <w:b w:val="0"/>
+          <w:bCs w:val="0"/>
+          <w:highlight w:val="none"/>
+        </w:rPr>
+      </w:r>
+      <w:r>
+        <w:rPr>
+          <w:b w:val="0"/>
+          <w:bCs w:val="0"/>
+          <w:highlight w:val="none"/>
+        </w:rPr>
+        <w:t xml:space="preserve">(decimal, octal o hexadecimal). Tan pronto como el operador tenga un operando, su valor se convertirá a </w:t>
+      </w:r>
+      <w:r>
+        <w:rPr>
+          <w:b w:val="0"/>
+          <w:bCs w:val="0"/>
+          <w:highlight w:val="none"/>
+        </w:rPr>
+      </w:r>
+      <w:r>
+        <w:rPr>
+          <w:b w:val="0"/>
+          <w:bCs w:val="0"/>
+          <w:highlight w:val="none"/>
+        </w:rPr>
+      </w:r>
+      <w:r>
+        <w:rPr>
+          <w:b w:val="0"/>
+          <w:bCs w:val="0"/>
+          <w:highlight w:val="none"/>
+        </w:rPr>
+        <w:t xml:space="preserve">representación binaria (32 bits de longitud). Las tres primeras operaciones binarias bit a bit que podemos </w:t>
+      </w:r>
+      <w:r>
+        <w:rPr>
+          <w:b w:val="0"/>
+          <w:bCs w:val="0"/>
+          <w:highlight w:val="none"/>
+        </w:rPr>
+      </w:r>
+      <w:r>
+        <w:rPr>
+          <w:b w:val="0"/>
+          <w:bCs w:val="0"/>
+          <w:highlight w:val="none"/>
+        </w:rPr>
+      </w:r>
+      <w:r>
+        <w:rPr>
+          <w:b w:val="0"/>
+          <w:bCs w:val="0"/>
+          <w:highlight w:val="none"/>
+        </w:rPr>
+        <w:t xml:space="preserve">realizar son AND, OR y XOR y los resultados de comparar bit a bit serán:</w:t>
+      </w:r>
+      <w:r>
+        <w:rPr>
+          <w:b w:val="0"/>
+          <w:bCs w:val="0"/>
+          <w:highlight w:val="none"/>
+        </w:rPr>
+      </w:r>
+      <w:r>
+        <w:rPr>
+          <w:b w:val="0"/>
+          <w:bCs w:val="0"/>
+          <w:highlight w:val="none"/>
+        </w:rPr>
+      </w:r>
+    </w:p>
+    <w:p>
+      <w:pPr>
+        <w:pBdr/>
+        <w:tabs>
+          <w:tab w:val="left" w:leader="none" w:pos="3402"/>
+        </w:tabs>
+        <w:spacing/>
+        <w:ind w:firstLine="0" w:left="0"/>
+        <w:rPr/>
+      </w:pPr>
+      <w:r>
+        <w:rPr>
+          <w:b w:val="0"/>
+          <w:bCs w:val="0"/>
+          <w:highlight w:val="none"/>
+        </w:rPr>
+        <w:t xml:space="preserve">Bit a bit AND: 1 si ambos dígitos son 1.</w:t>
+      </w:r>
+      <w:r>
+        <w:rPr>
+          <w:b w:val="0"/>
+          <w:bCs w:val="0"/>
+          <w:highlight w:val="none"/>
+        </w:rPr>
+      </w:r>
+    </w:p>
+    <w:p>
+      <w:pPr>
+        <w:pBdr/>
+        <w:tabs>
+          <w:tab w:val="left" w:leader="none" w:pos="3402"/>
+        </w:tabs>
+        <w:spacing/>
+        <w:ind w:firstLine="0" w:left="0"/>
+        <w:rPr/>
+      </w:pPr>
+      <w:r>
+        <w:rPr>
+          <w:b w:val="0"/>
+          <w:bCs w:val="0"/>
+          <w:highlight w:val="none"/>
+        </w:rPr>
+        <w:t xml:space="preserve">Bit a bit OR: 1 si cualquiera de los dos dígitos es 1.</w:t>
+      </w:r>
+      <w:r>
+        <w:rPr>
+          <w:b w:val="0"/>
+          <w:bCs w:val="0"/>
+          <w:highlight w:val="none"/>
+        </w:rPr>
+      </w:r>
+    </w:p>
+    <w:p>
+      <w:pPr>
+        <w:pBdr/>
+        <w:tabs>
+          <w:tab w:val="left" w:leader="none" w:pos="3402"/>
+        </w:tabs>
+        <w:spacing/>
+        <w:ind w:firstLine="0" w:left="0"/>
+        <w:rPr>
+          <w:b w:val="0"/>
+          <w:bCs w:val="0"/>
+          <w:highlight w:val="none"/>
+        </w:rPr>
+      </w:pPr>
+      <w:r>
+        <w:rPr>
+          <w:b w:val="0"/>
+          <w:bCs w:val="0"/>
+          <w:highlight w:val="none"/>
+        </w:rPr>
+        <w:t xml:space="preserve">Bit a bit XOR: 1 si sólo un dígito es 1.</w:t>
+      </w:r>
+      <w:r>
+        <w:rPr>
+          <w:b w:val="0"/>
+          <w:bCs w:val="0"/>
+          <w:highlight w:val="none"/>
+        </w:rPr>
+      </w:r>
+      <w:r>
+        <w:rPr>
+          <w:b w:val="0"/>
+          <w:bCs w:val="0"/>
+          <w:highlight w:val="none"/>
+        </w:rPr>
+      </w:r>
+      <w:r>
+        <w:rPr>
+          <w:b w:val="0"/>
+          <w:bCs w:val="0"/>
+          <w:highlight w:val="none"/>
+        </w:rPr>
+      </w:r>
+    </w:p>
+    <w:p>
+      <w:pPr>
+        <w:pBdr>
+          <w:top w:val="none" w:color="000000" w:sz="4" w:space="0"/>
+          <w:left w:val="none" w:color="000000" w:sz="4" w:space="0"/>
+          <w:bottom w:val="none" w:color="000000" w:sz="4" w:space="0"/>
+          <w:right w:val="none" w:color="000000" w:sz="4" w:space="0"/>
+        </w:pBdr>
+        <w:spacing/>
+        <w:ind w:right="0" w:firstLine="0" w:left="0"/>
+        <w:rPr>
+          <w:rFonts w:ascii="Courier New" w:hAnsi="Courier New" w:cs="Courier New"/>
+          <w:sz w:val="22"/>
+          <w:szCs w:val="22"/>
+        </w:rPr>
+      </w:pPr>
+      <w:r>
+        <w:rPr>
+          <w:rFonts w:ascii="Courier New" w:hAnsi="Courier New" w:eastAsia="Courier New" w:cs="Courier New"/>
+          <w:color w:val="16191c"/>
+          <w:sz w:val="22"/>
+          <w:szCs w:val="22"/>
+        </w:rPr>
+        <w:t xml:space="preserve">4 &lt;&lt; 2 // resultado = 16</w:t>
+      </w:r>
+      <w:r>
+        <w:rPr>
+          <w:rFonts w:ascii="Courier New" w:hAnsi="Courier New" w:eastAsia="Courier New" w:cs="Courier New"/>
+          <w:sz w:val="22"/>
+          <w:szCs w:val="22"/>
+        </w:rPr>
+      </w:r>
+    </w:p>
+    <w:p>
+      <w:pPr>
+        <w:pBdr>
+          <w:top w:val="none" w:color="000000" w:sz="4" w:space="0"/>
+          <w:left w:val="none" w:color="000000" w:sz="4" w:space="0"/>
+          <w:bottom w:val="none" w:color="000000" w:sz="4" w:space="0"/>
+          <w:right w:val="none" w:color="000000" w:sz="4" w:space="0"/>
+        </w:pBdr>
+        <w:spacing/>
+        <w:ind w:right="0" w:firstLine="0" w:left="0"/>
+        <w:rPr>
+          <w:rFonts w:ascii="Courier New" w:hAnsi="Courier New" w:cs="Courier New"/>
+          <w:sz w:val="22"/>
+          <w:szCs w:val="22"/>
+        </w:rPr>
+      </w:pPr>
+      <w:r>
+        <w:rPr>
+          <w:rFonts w:ascii="Courier New" w:hAnsi="Courier New" w:eastAsia="Courier New" w:cs="Courier New"/>
+          <w:color w:val="16191c"/>
+          <w:sz w:val="22"/>
+          <w:szCs w:val="22"/>
+        </w:rPr>
+        <w:t xml:space="preserve">00000100 — </w:t>
+      </w:r>
+      <w:r>
+        <w:rPr>
+          <w:rFonts w:ascii="Courier New" w:hAnsi="Courier New" w:eastAsia="Courier New" w:cs="Courier New"/>
+          <w:color w:val="16191c"/>
+          <w:sz w:val="22"/>
+          <w:szCs w:val="22"/>
+        </w:rPr>
+        <w:t xml:space="preserve">00010000</w:t>
+      </w:r>
+      <w:r>
+        <w:rPr>
+          <w:rFonts w:ascii="Courier New" w:hAnsi="Courier New" w:eastAsia="Courier New" w:cs="Courier New"/>
+          <w:sz w:val="22"/>
+          <w:szCs w:val="22"/>
+        </w:rPr>
+      </w:r>
+    </w:p>
+    <w:p>
+      <w:pPr>
+        <w:pBdr>
+          <w:top w:val="none" w:color="000000" w:sz="4" w:space="0"/>
+          <w:left w:val="none" w:color="000000" w:sz="4" w:space="0"/>
+          <w:bottom w:val="none" w:color="000000" w:sz="4" w:space="0"/>
+          <w:right w:val="none" w:color="000000" w:sz="4" w:space="0"/>
+        </w:pBdr>
+        <w:spacing/>
+        <w:ind w:right="0" w:firstLine="0" w:left="0"/>
+        <w:rPr>
+          <w:rFonts w:ascii="Helvetica" w:hAnsi="Helvetica" w:eastAsia="Helvetica" w:cs="Helvetica"/>
+          <w:sz w:val="12"/>
+          <w:szCs w:val="12"/>
+        </w:rPr>
+      </w:pPr>
+      <w:r>
+        <w:rPr>
+          <w:rFonts w:ascii="Helvetica" w:hAnsi="Helvetica" w:eastAsia="Helvetica" w:cs="Helvetica"/>
+          <w:color w:val="16191c"/>
+          <w:sz w:val="12"/>
+        </w:rPr>
+      </w:r>
+      <w:r/>
+      <w:r/>
+    </w:p>
+    <w:p>
+      <w:pPr>
+        <w:pBdr/>
+        <w:tabs>
+          <w:tab w:val="left" w:leader="none" w:pos="3402"/>
+        </w:tabs>
+        <w:spacing/>
+        <w:ind w:firstLine="0" w:left="0"/>
+        <w:rPr>
+          <w:b w:val="0"/>
+          <w:bCs w:val="0"/>
+          <w:highlight w:val="none"/>
+        </w:rPr>
+      </w:pPr>
+      <w:r>
+        <w:rPr>
+          <w:b w:val="0"/>
+          <w:bCs w:val="0"/>
+          <w:highlight w:val="none"/>
+        </w:rPr>
+      </w:r>
+      <w:r>
+        <w:rPr>
+          <w:b w:val="0"/>
+          <w:bCs w:val="0"/>
+          <w:highlight w:val="none"/>
+        </w:rPr>
+      </w:r>
+    </w:p>
+    <w:p>
+      <w:pPr>
+        <w:pBdr/>
+        <w:tabs>
+          <w:tab w:val="left" w:leader="none" w:pos="3402"/>
+        </w:tabs>
+        <w:spacing/>
+        <w:ind w:firstLine="0" w:left="0"/>
+        <w:rPr>
+          <w:b w:val="0"/>
+          <w:bCs w:val="0"/>
+          <w:highlight w:val="none"/>
+        </w:rPr>
+      </w:pPr>
+      <w:r>
+        <w:rPr>
+          <w:b w:val="0"/>
+          <w:bCs w:val="0"/>
+          <w:highlight w:val="none"/>
+        </w:rPr>
+        <mc:AlternateContent>
+          <mc:Choice Requires="wpg">
+            <w:drawing>
+              <wp:inline xmlns:wp="http://schemas.openxmlformats.org/drawingml/2006/wordprocessingDrawing" distT="0" distB="0" distL="0" distR="0">
+                <wp:extent cx="6184900" cy="2462453"/>
+                <wp:effectExtent l="0" t="0" r="0" b="0"/>
+                <wp:docPr id="4" name=""/>
+                <wp:cNvGraphicFramePr>
+                  <a:graphicFrameLocks xmlns:a="http://schemas.openxmlformats.org/drawingml/2006/main" noChangeAspect="1"/>
+                </wp:cNvGraphicFramePr>
+                <a:graphic xmlns:a="http://schemas.openxmlformats.org/drawingml/2006/main">
+                  <a:graphicData uri="http://schemas.openxmlformats.org/drawingml/2006/picture">
+                    <pic:pic xmlns:pic="http://schemas.openxmlformats.org/drawingml/2006/picture">
+                      <pic:nvPicPr>
+                        <pic:cNvPr id="1087054598" name=""/>
+                        <pic:cNvPicPr>
+                          <a:picLocks noChangeAspect="1"/>
+                        </pic:cNvPicPr>
+                        <pic:nvPr/>
+                      </pic:nvPicPr>
+                      <pic:blipFill>
+                        <a:blip r:embed="rId13"/>
+                        <a:stretch/>
+                      </pic:blipFill>
+                      <pic:spPr bwMode="auto">
+                        <a:xfrm>
+                          <a:off x="0" y="0"/>
+                          <a:ext cx="6184899" cy="2462452"/>
+                        </a:xfrm>
+                        <a:prstGeom prst="rect">
+                          <a:avLst/>
+                        </a:prstGeom>
+                      </pic:spPr>
+                    </pic:pic>
+                  </a:graphicData>
+                </a:graphic>
+              </wp:inline>
+            </w:drawing>
+          </mc:Choice>
+          <mc:Fallback>
+            <w:pict>
+              <v:shapetype id="_x0000_t75" coordsize="21600,21600" o:spt="75" o:preferrelative="t" path="m@4@5l@4@11@9@11@9@5xe" filled="f" stroked="f">
+                <v:stroke joinstyle="miter"/>
+                <v:formulas>
+                  <v:f eqn="if lineDrawn pixelLineWidth 0"/>
+                  <v:f eqn="sum @0 1 0"/>
+                  <v:f eqn="sum 0 0 @1"/>
+                  <v:f eqn="prod @2 1 2"/>
+                  <v:f eqn="prod @3 21600 pixelWidth"/>
+                  <v:f eqn="prod @3 21600 pixelHeight"/>
+                  <v:f eqn="sum @0 0 1"/>
+                  <v:f eqn="prod @6 1 2"/>
+                  <v:f eqn="prod @7 21600 pixelWidth"/>
+                  <v:f eqn="sum @8 21600 0"/>
+                  <v:f eqn="prod @7 21600 pixelHeight"/>
+                  <v:f eqn="sum @10 21600 0"/>
+                </v:formulas>
+                <v:path o:extrusionok="f" gradientshapeok="t" o:connecttype="rect"/>
+                <o:lock v:ext="edit" aspectratio="t"/>
+              </v:shapetype>
+              <v:shape id="_x0000_i3" o:spid="_x0000_s3" type="#_x0000_t75" style="width:487.00pt;height:193.89pt;mso-wrap-distance-left:0.00pt;mso-wrap-distance-top:0.00pt;mso-wrap-distance-right:0.00pt;mso-wrap-distance-bottom:0.00pt;z-index:1;" stroked="false">
+                <v:imagedata r:id="rId13" o:title=""/>
+                <o:lock v:ext="edit" rotation="t"/>
+              </v:shape>
+            </w:pict>
+          </mc:Fallback>
+        </mc:AlternateContent>
+      </w:r>
+      <w:r>
+        <w:rPr>
+          <w:b w:val="0"/>
+          <w:bCs w:val="0"/>
+          <w:highlight w:val="none"/>
+        </w:rPr>
+      </w:r>
+    </w:p>
+    <w:p>
+      <w:pPr>
+        <w:pStyle w:val="698"/>
+        <w:pBdr/>
+        <w:spacing/>
+        <w:ind/>
+        <w:rPr>
+          <w:b w:val="0"/>
+          <w:bCs w:val="0"/>
+          <w:highlight w:val="none"/>
+        </w:rPr>
+      </w:pPr>
+      <w:r>
+        <w:rPr>
+          <w:b w:val="0"/>
+          <w:bCs w:val="0"/>
+          <w:highlight w:val="none"/>
+        </w:rPr>
+        <w:t xml:space="preserve">5.7.- Operadores miscel</w:t>
+      </w:r>
+      <w:r>
+        <w:rPr>
+          <w:b w:val="0"/>
+          <w:bCs w:val="0"/>
+          <w:highlight w:val="none"/>
+        </w:rPr>
+        <w:t xml:space="preserve">áneos</w:t>
+      </w:r>
+      <w:r>
+        <w:rPr>
+          <w:b w:val="0"/>
+          <w:bCs w:val="0"/>
+          <w:highlight w:val="none"/>
+        </w:rPr>
+      </w:r>
+    </w:p>
+    <w:p>
+      <w:pPr>
+        <w:pBdr/>
+        <w:tabs>
+          <w:tab w:val="left" w:leader="none" w:pos="3402"/>
+        </w:tabs>
+        <w:spacing/>
+        <w:ind w:firstLine="0" w:left="0"/>
+        <w:rPr>
+          <w:b w:val="0"/>
+          <w:bCs w:val="0"/>
+          <w:highlight w:val="none"/>
+        </w:rPr>
+      </w:pPr>
+      <w:r>
+        <w:rPr>
+          <w:b w:val="0"/>
+          <w:bCs w:val="0"/>
+          <w:highlight w:val="none"/>
+        </w:rPr>
+        <w:t xml:space="preserve">El operador coma</w:t>
+      </w:r>
+      <w:r>
+        <w:rPr>
           <w:b/>
           <w:bCs/>
           <w:highlight w:val="none"/>
         </w:rPr>
-      </w:r>
+        <w:t xml:space="preserve"> (,)</w:t>
+      </w:r>
+      <w:r>
+        <w:rPr>
+          <w:b w:val="0"/>
+          <w:bCs w:val="0"/>
+          <w:highlight w:val="none"/>
+        </w:rPr>
+        <w:t xml:space="preserve"> indica una serie de expresiones que van a ser evaluadas en secuencia, de izquierda a derecha.</w:t>
+      </w:r>
+      <w:r>
+        <w:rPr>
+          <w:b w:val="0"/>
+          <w:bCs w:val="0"/>
+          <w:highlight w:val="none"/>
+        </w:rPr>
+      </w:r>
+      <w:r>
+        <w:rPr>
+          <w:b w:val="0"/>
+          <w:bCs w:val="0"/>
+          <w:highlight w:val="none"/>
+        </w:rPr>
+      </w:r>
+    </w:p>
+    <w:p>
+      <w:pPr>
+        <w:pBdr/>
+        <w:tabs>
+          <w:tab w:val="left" w:leader="none" w:pos="3402"/>
+        </w:tabs>
+        <w:spacing/>
+        <w:ind w:firstLine="0" w:left="0"/>
+        <w:rPr>
+          <w:rFonts w:ascii="Courier New" w:hAnsi="Courier New" w:cs="Courier New"/>
+          <w:b w:val="0"/>
+          <w:bCs w:val="0"/>
+          <w:highlight w:val="none"/>
+        </w:rPr>
+      </w:pPr>
+      <w:r>
+        <w:rPr>
+          <w:rFonts w:ascii="Courier New" w:hAnsi="Courier New" w:eastAsia="Courier New" w:cs="Courier New"/>
+          <w:b w:val="0"/>
+          <w:bCs w:val="0"/>
+          <w:highlight w:val="none"/>
+        </w:rPr>
+        <w:t xml:space="preserve">Var nombre, direcci</w:t>
+      </w:r>
+      <w:r>
+        <w:rPr>
+          <w:rFonts w:ascii="Courier New" w:hAnsi="Courier New" w:eastAsia="Courier New" w:cs="Courier New"/>
+          <w:b w:val="0"/>
+          <w:bCs w:val="0"/>
+          <w:highlight w:val="none"/>
+        </w:rPr>
+        <w:t xml:space="preserve">on, apellidos, edad;</w:t>
+      </w:r>
+      <w:r>
+        <w:rPr>
+          <w:rFonts w:ascii="Courier New" w:hAnsi="Courier New" w:eastAsia="Courier New" w:cs="Courier New"/>
+          <w:b w:val="0"/>
+          <w:bCs w:val="0"/>
+          <w:highlight w:val="none"/>
+        </w:rPr>
+      </w:r>
+    </w:p>
+    <w:p>
+      <w:pPr>
+        <w:pBdr/>
+        <w:tabs>
+          <w:tab w:val="left" w:leader="none" w:pos="3402"/>
+        </w:tabs>
+        <w:spacing/>
+        <w:ind w:firstLine="0" w:left="0"/>
+        <w:rPr>
+          <w:b w:val="0"/>
+          <w:bCs w:val="0"/>
+          <w:highlight w:val="none"/>
+        </w:rPr>
+      </w:pPr>
+      <w:r>
+        <w:rPr>
+          <w:b w:val="0"/>
+          <w:bCs w:val="0"/>
+          <w:highlight w:val="none"/>
+        </w:rPr>
+        <w:t xml:space="preserve">Tambi</w:t>
+      </w:r>
+      <w:r>
+        <w:rPr>
+          <w:b w:val="0"/>
+          <w:bCs w:val="0"/>
+          <w:highlight w:val="none"/>
+        </w:rPr>
+        <w:t xml:space="preserve">én se usa dentro de la expresi</w:t>
+      </w:r>
+      <w:r>
+        <w:rPr>
+          <w:b w:val="0"/>
+          <w:bCs w:val="0"/>
+          <w:highlight w:val="none"/>
+        </w:rPr>
+        <w:t xml:space="preserve">ón loop.</w:t>
+      </w:r>
+      <w:r>
+        <w:rPr>
+          <w:b w:val="0"/>
+          <w:bCs w:val="0"/>
+          <w:highlight w:val="none"/>
+        </w:rPr>
+      </w:r>
+    </w:p>
+    <w:p>
+      <w:pPr>
+        <w:pBdr/>
+        <w:tabs>
+          <w:tab w:val="left" w:leader="none" w:pos="3402"/>
+        </w:tabs>
+        <w:spacing/>
+        <w:ind w:firstLine="0" w:left="0"/>
+        <w:rPr>
+          <w:rFonts w:ascii="Courier New" w:hAnsi="Courier New" w:cs="Courier New"/>
+          <w:b w:val="0"/>
+          <w:bCs w:val="0"/>
+          <w:highlight w:val="none"/>
+        </w:rPr>
+      </w:pPr>
+      <w:r>
+        <w:rPr>
+          <w:rFonts w:ascii="Courier New" w:hAnsi="Courier New" w:eastAsia="Courier New" w:cs="Courier New"/>
+          <w:b w:val="0"/>
+          <w:bCs w:val="0"/>
+          <w:highlight w:val="none"/>
+        </w:rPr>
+        <w:t xml:space="preserve">for (var i=0, j=0 ; i&lt;125;i++, j+10){</w:t>
+      </w:r>
+      <w:r>
+        <w:rPr>
+          <w:rFonts w:ascii="Courier New" w:hAnsi="Courier New" w:eastAsia="Courier New" w:cs="Courier New"/>
+          <w:b w:val="0"/>
+          <w:bCs w:val="0"/>
+          <w:highlight w:val="none"/>
+        </w:rPr>
+      </w:r>
+    </w:p>
+    <w:p>
+      <w:pPr>
+        <w:pBdr/>
+        <w:tabs>
+          <w:tab w:val="left" w:leader="none" w:pos="3402"/>
+        </w:tabs>
+        <w:spacing/>
+        <w:ind w:firstLine="0" w:left="0"/>
+        <w:rPr>
+          <w:rFonts w:ascii="Courier New" w:hAnsi="Courier New" w:cs="Courier New"/>
+          <w:b w:val="0"/>
+          <w:bCs w:val="0"/>
+          <w:highlight w:val="none"/>
+        </w:rPr>
+      </w:pPr>
+      <w:r>
+        <w:rPr>
+          <w:rFonts w:ascii="Courier New" w:hAnsi="Courier New" w:eastAsia="Courier New" w:cs="Courier New"/>
+          <w:b w:val="0"/>
+          <w:bCs w:val="0"/>
+          <w:highlight w:val="none"/>
+        </w:rPr>
+        <w:t xml:space="preserve">    //m</w:t>
+      </w:r>
+      <w:r>
+        <w:rPr>
+          <w:rFonts w:ascii="Courier New" w:hAnsi="Courier New" w:eastAsia="Courier New" w:cs="Courier New"/>
+          <w:b w:val="0"/>
+          <w:bCs w:val="0"/>
+          <w:highlight w:val="none"/>
+        </w:rPr>
+        <w:t xml:space="preserve">á instrucciones</w:t>
+      </w:r>
+      <w:r>
+        <w:rPr>
+          <w:rFonts w:ascii="Courier New" w:hAnsi="Courier New" w:eastAsia="Courier New" w:cs="Courier New"/>
+          <w:b w:val="0"/>
+          <w:bCs w:val="0"/>
+          <w:highlight w:val="none"/>
+        </w:rPr>
+      </w:r>
+    </w:p>
+    <w:p>
+      <w:pPr>
+        <w:pBdr/>
+        <w:tabs>
+          <w:tab w:val="left" w:leader="none" w:pos="3402"/>
+        </w:tabs>
+        <w:spacing/>
+        <w:ind w:firstLine="0" w:left="0"/>
+        <w:rPr>
+          <w:rFonts w:ascii="Courier New" w:hAnsi="Courier New" w:cs="Courier New"/>
+          <w:b w:val="0"/>
+          <w:bCs w:val="0"/>
+          <w:highlight w:val="none"/>
+        </w:rPr>
+      </w:pPr>
+      <w:r>
+        <w:rPr>
+          <w:rFonts w:ascii="Courier New" w:hAnsi="Courier New" w:eastAsia="Courier New" w:cs="Courier New"/>
+          <w:b w:val="0"/>
+          <w:bCs w:val="0"/>
+          <w:highlight w:val="none"/>
+        </w:rPr>
+        <w:t xml:space="preserve">}</w:t>
+      </w:r>
+      <w:r>
+        <w:rPr>
+          <w:rFonts w:ascii="Courier New" w:hAnsi="Courier New" w:eastAsia="Courier New" w:cs="Courier New"/>
+          <w:b w:val="0"/>
+          <w:bCs w:val="0"/>
+          <w:highlight w:val="none"/>
+        </w:rPr>
+      </w:r>
+      <w:r>
+        <w:rPr>
+          <w:rFonts w:ascii="Courier New" w:hAnsi="Courier New" w:eastAsia="Courier New" w:cs="Courier New"/>
+        </w:rPr>
+      </w:r>
+    </w:p>
+    <w:p>
+      <w:pPr>
+        <w:pBdr/>
+        <w:tabs>
+          <w:tab w:val="left" w:leader="none" w:pos="3402"/>
+        </w:tabs>
+        <w:spacing/>
+        <w:ind w:firstLine="0" w:left="0"/>
+        <w:rPr>
+          <w:b w:val="0"/>
+          <w:bCs w:val="0"/>
+          <w:highlight w:val="none"/>
+        </w:rPr>
+      </w:pPr>
       <w:r>
         <w:rPr>
           <w:b/>
           <w:bCs/>
           <w:highlight w:val="none"/>
         </w:rPr>
-      </w:r>
-      <w:r>
+        <w:t xml:space="preserve">Nota</w:t>
+      </w:r>
+      <w:r>
+        <w:rPr>
+          <w:b w:val="0"/>
+          <w:bCs w:val="0"/>
+          <w:highlight w:val="none"/>
+        </w:rPr>
+        <w:t xml:space="preserve">: no confundir la coma, con el delimitador de par</w:t>
+      </w:r>
+      <w:r>
+        <w:rPr>
+          <w:b w:val="0"/>
+          <w:bCs w:val="0"/>
+          <w:highlight w:val="none"/>
+        </w:rPr>
+        <w:t xml:space="preserve">ámetros ; en la instrucci</w:t>
+      </w:r>
+      <w:r>
+        <w:rPr>
+          <w:b w:val="0"/>
+          <w:bCs w:val="0"/>
+          <w:highlight w:val="none"/>
+        </w:rPr>
+        <w:t xml:space="preserve">ón for.</w:t>
+      </w:r>
+      <w:r>
+        <w:rPr>
+          <w:b w:val="0"/>
+          <w:bCs w:val="0"/>
+          <w:highlight w:val="none"/>
+        </w:rPr>
+      </w:r>
+    </w:p>
+    <w:p>
+      <w:pPr>
+        <w:pBdr/>
+        <w:spacing/>
+        <w:ind/>
         <w:rPr>
           <w:b/>
           <w:bCs/>
           <w:highlight w:val="none"/>
         </w:rPr>
+      </w:pPr>
+      <w:r>
+        <w:rPr>
+          <w:b/>
+          <w:bCs/>
+        </w:rPr>
+        <w:t xml:space="preserve">?:(operador condicional)</w:t>
+      </w:r>
+      <w:r>
+        <w:rPr>
+          <w:b/>
+          <w:bCs/>
+        </w:rPr>
+      </w:r>
+    </w:p>
+    <w:p>
+      <w:pPr>
+        <w:pBdr/>
+        <w:spacing/>
+        <w:ind/>
+        <w:rPr>
+          <w:highlight w:val="none"/>
+        </w:rPr>
+      </w:pPr>
+      <w:r>
+        <w:rPr>
+          <w:highlight w:val="none"/>
+        </w:rPr>
+        <w:t xml:space="preserve">Es la forma reducida de la expresi</w:t>
+      </w:r>
+      <w:r>
+        <w:rPr>
+          <w:highlight w:val="none"/>
+        </w:rPr>
+        <w:t xml:space="preserve">ón if...else.</w:t>
+      </w:r>
+      <w:r>
+        <w:rPr>
+          <w:highlight w:val="none"/>
+        </w:rPr>
+      </w:r>
+    </w:p>
+    <w:p>
+      <w:pPr>
+        <w:pBdr/>
+        <w:spacing/>
+        <w:ind/>
+        <w:rPr>
+          <w:highlight w:val="none"/>
+        </w:rPr>
+      </w:pPr>
+      <w:r>
+        <w:rPr>
+          <w:i/>
+          <w:iCs/>
+          <w:highlight w:val="none"/>
+        </w:rPr>
+        <w:t xml:space="preserve">Condici</w:t>
+      </w:r>
+      <w:r>
+        <w:rPr>
+          <w:i/>
+          <w:iCs/>
+          <w:highlight w:val="none"/>
+        </w:rPr>
+        <w:t xml:space="preserve">ón ? Expresi</w:t>
+      </w:r>
+      <w:r>
+        <w:rPr>
+          <w:i/>
+          <w:iCs/>
+          <w:highlight w:val="none"/>
+        </w:rPr>
+        <w:t xml:space="preserve">ón si se cumple la condici</w:t>
+      </w:r>
+      <w:r>
+        <w:rPr>
+          <w:i/>
+          <w:iCs/>
+          <w:highlight w:val="none"/>
+        </w:rPr>
+        <w:t xml:space="preserve">ón : expresi</w:t>
+      </w:r>
+      <w:r>
+        <w:rPr>
+          <w:i/>
+          <w:iCs/>
+          <w:highlight w:val="none"/>
+        </w:rPr>
+        <w:t xml:space="preserve">ón si no se cumple</w:t>
+      </w:r>
+      <w:r>
+        <w:rPr>
+          <w:highlight w:val="none"/>
+        </w:rPr>
+        <w:t xml:space="preserve">.</w:t>
+      </w:r>
+      <w:r>
+        <w:rPr>
+          <w:highlight w:val="none"/>
+        </w:rPr>
+      </w:r>
+      <w:r>
+        <w:rPr>
+          <w:highlight w:val="none"/>
+        </w:rPr>
+      </w:r>
+    </w:p>
+    <w:p>
+      <w:pPr>
+        <w:pBdr>
+          <w:top w:val="none" w:color="000000" w:sz="4" w:space="0"/>
+          <w:left w:val="none" w:color="000000" w:sz="4" w:space="0"/>
+          <w:bottom w:val="none" w:color="000000" w:sz="4" w:space="0"/>
+          <w:right w:val="none" w:color="000000" w:sz="4" w:space="0"/>
+        </w:pBdr>
+        <w:spacing/>
+        <w:ind w:right="0" w:firstLine="0" w:left="0"/>
+        <w:rPr>
+          <w:sz w:val="22"/>
+          <w:szCs w:val="40"/>
+        </w:rPr>
+      </w:pPr>
+      <w:r>
+        <w:rPr>
+          <w:rFonts w:ascii="Courier New" w:hAnsi="Courier New" w:eastAsia="Courier New" w:cs="Courier New"/>
+          <w:color w:val="16191c"/>
+          <w:sz w:val="22"/>
+          <w:szCs w:val="40"/>
+        </w:rPr>
+        <w:t xml:space="preserve">var a,b;</w:t>
+      </w:r>
+      <w:r>
+        <w:rPr>
+          <w:sz w:val="40"/>
+          <w:szCs w:val="40"/>
+        </w:rPr>
+      </w:r>
+    </w:p>
+    <w:p>
+      <w:pPr>
+        <w:pBdr>
+          <w:top w:val="none" w:color="000000" w:sz="4" w:space="0"/>
+          <w:left w:val="none" w:color="000000" w:sz="4" w:space="0"/>
+          <w:bottom w:val="none" w:color="000000" w:sz="4" w:space="0"/>
+          <w:right w:val="none" w:color="000000" w:sz="4" w:space="0"/>
+        </w:pBdr>
+        <w:spacing/>
+        <w:ind w:right="0" w:firstLine="0" w:left="0"/>
+        <w:rPr>
+          <w:sz w:val="22"/>
+          <w:szCs w:val="40"/>
+        </w:rPr>
+      </w:pPr>
+      <w:r>
+        <w:rPr>
+          <w:rFonts w:ascii="Courier New" w:hAnsi="Courier New" w:eastAsia="Courier New" w:cs="Courier New"/>
+          <w:color w:val="16191c"/>
+          <w:sz w:val="22"/>
+          <w:szCs w:val="40"/>
+        </w:rPr>
+        <w:t xml:space="preserve">a = 3; b = 5;</w:t>
+      </w:r>
+      <w:r>
+        <w:rPr>
+          <w:sz w:val="40"/>
+          <w:szCs w:val="40"/>
+        </w:rPr>
+      </w:r>
+    </w:p>
+    <w:p>
+      <w:pPr>
+        <w:pBdr>
+          <w:top w:val="none" w:color="000000" w:sz="4" w:space="0"/>
+          <w:left w:val="none" w:color="000000" w:sz="4" w:space="0"/>
+          <w:bottom w:val="none" w:color="000000" w:sz="4" w:space="0"/>
+          <w:right w:val="none" w:color="000000" w:sz="4" w:space="0"/>
+        </w:pBdr>
+        <w:spacing/>
+        <w:ind w:right="0" w:firstLine="0" w:left="0"/>
+        <w:rPr>
+          <w:sz w:val="22"/>
+          <w:szCs w:val="40"/>
+        </w:rPr>
+      </w:pPr>
+      <w:r>
+        <w:rPr>
+          <w:rFonts w:ascii="Courier New" w:hAnsi="Courier New" w:eastAsia="Courier New" w:cs="Courier New"/>
+          <w:color w:val="16191c"/>
+          <w:sz w:val="22"/>
+          <w:szCs w:val="40"/>
+        </w:rPr>
+        <w:t xml:space="preserve">var h = a &gt; b ? a : b</w:t>
+      </w:r>
+      <w:r>
+        <w:rPr>
+          <w:rFonts w:ascii="Helvetica" w:hAnsi="Helvetica" w:eastAsia="Helvetica" w:cs="Helvetica"/>
+          <w:color w:val="16191c"/>
+          <w:sz w:val="22"/>
+          <w:szCs w:val="40"/>
+        </w:rPr>
+        <w:t xml:space="preserve">; // a h se le asignará el valor 5;</w:t>
+      </w:r>
+      <w:r>
+        <w:rPr>
+          <w:sz w:val="40"/>
+          <w:szCs w:val="40"/>
+        </w:rPr>
+      </w:r>
+    </w:p>
+    <w:p>
+      <w:pPr>
+        <w:pBdr/>
+        <w:spacing/>
+        <w:ind/>
+        <w:rPr>
+          <w:b/>
+          <w:bCs/>
+          <w:highlight w:val="none"/>
+        </w:rPr>
+      </w:pPr>
+      <w:r>
+        <w:rPr>
+          <w:b/>
+          <w:bCs/>
+          <w:highlight w:val="none"/>
+        </w:rPr>
+        <w:t xml:space="preserve">Typeof (devuelve el tipo de valor de una variable o expresi</w:t>
+      </w:r>
+      <w:r>
+        <w:rPr>
+          <w:b/>
+          <w:bCs/>
+          <w:highlight w:val="none"/>
+        </w:rPr>
+        <w:t xml:space="preserve">ón)</w:t>
+      </w:r>
+      <w:r>
+        <w:rPr>
+          <w:b/>
+          <w:bCs/>
+          <w:highlight w:val="none"/>
+        </w:rPr>
+      </w:r>
+    </w:p>
+    <w:p>
+      <w:pPr>
+        <w:pBdr/>
+        <w:spacing/>
+        <w:ind/>
+        <w:rPr>
+          <w:highlight w:val="none"/>
+        </w:rPr>
+      </w:pPr>
+      <w:r>
+        <w:rPr>
+          <w:highlight w:val="none"/>
+        </w:rPr>
+        <w:t xml:space="preserve">Operador unario,  que sirve para identificar una variable o expresi</w:t>
+      </w:r>
+      <w:r>
+        <w:rPr>
+          <w:highlight w:val="none"/>
+        </w:rPr>
+        <w:t xml:space="preserve">ón de algunos de estos tipos: </w:t>
+      </w:r>
+      <w:r>
+        <w:rPr>
+          <w:b/>
+          <w:bCs/>
+          <w:highlight w:val="none"/>
+        </w:rPr>
+        <w:t xml:space="preserve">number, string, boolean, object, function o undefined.</w:t>
+      </w:r>
+      <w:r>
+        <w:rPr>
+          <w:highlight w:val="none"/>
+        </w:rPr>
+      </w:r>
+    </w:p>
+    <w:p>
+      <w:pPr>
+        <w:pBdr>
+          <w:top w:val="none" w:color="000000" w:sz="4" w:space="0"/>
+          <w:left w:val="none" w:color="000000" w:sz="4" w:space="0"/>
+          <w:bottom w:val="none" w:color="000000" w:sz="4" w:space="0"/>
+          <w:right w:val="none" w:color="000000" w:sz="4" w:space="0"/>
+        </w:pBdr>
+        <w:spacing/>
+        <w:ind w:right="0" w:firstLine="0" w:left="0"/>
+        <w:rPr>
+          <w:sz w:val="22"/>
+          <w:szCs w:val="40"/>
+        </w:rPr>
+      </w:pPr>
+      <w:r>
+        <w:rPr>
+          <w:rFonts w:ascii="Courier New" w:hAnsi="Courier New" w:eastAsia="Courier New" w:cs="Courier New"/>
+          <w:color w:val="16191c"/>
+          <w:sz w:val="22"/>
+          <w:szCs w:val="40"/>
+        </w:rPr>
+        <w:t xml:space="preserve">if (typeof miVariable == "number") {</w:t>
+      </w:r>
+      <w:r>
+        <w:rPr>
+          <w:sz w:val="40"/>
+          <w:szCs w:val="40"/>
+        </w:rPr>
+      </w:r>
+    </w:p>
+    <w:p>
+      <w:pPr>
+        <w:pBdr>
+          <w:top w:val="none" w:color="000000" w:sz="4" w:space="0"/>
+          <w:left w:val="none" w:color="000000" w:sz="4" w:space="0"/>
+          <w:bottom w:val="none" w:color="000000" w:sz="4" w:space="0"/>
+          <w:right w:val="none" w:color="000000" w:sz="4" w:space="0"/>
+        </w:pBdr>
+        <w:spacing/>
+        <w:ind w:right="0" w:firstLine="0" w:left="0"/>
+        <w:rPr>
+          <w:sz w:val="22"/>
+          <w:szCs w:val="40"/>
+        </w:rPr>
+      </w:pPr>
+      <w:r>
+        <w:rPr>
+          <w:rFonts w:ascii="Courier New" w:hAnsi="Courier New" w:eastAsia="Courier New" w:cs="Courier New"/>
+          <w:color w:val="16191c"/>
+          <w:sz w:val="22"/>
+          <w:szCs w:val="40"/>
+        </w:rPr>
+        <w:t xml:space="preserve">    miVariable = parseInt(miVariable);</w:t>
+      </w:r>
+      <w:r>
+        <w:rPr>
+          <w:sz w:val="40"/>
+          <w:szCs w:val="40"/>
+        </w:rPr>
+      </w:r>
+    </w:p>
+    <w:p>
+      <w:pPr>
+        <w:pBdr>
+          <w:top w:val="none" w:color="000000" w:sz="4" w:space="0"/>
+          <w:left w:val="none" w:color="000000" w:sz="4" w:space="0"/>
+          <w:bottom w:val="none" w:color="000000" w:sz="4" w:space="0"/>
+          <w:right w:val="none" w:color="000000" w:sz="4" w:space="0"/>
+        </w:pBdr>
+        <w:spacing/>
+        <w:ind w:right="0" w:firstLine="0" w:left="0"/>
+        <w:rPr>
+          <w:sz w:val="22"/>
+          <w:szCs w:val="40"/>
+        </w:rPr>
+      </w:pPr>
+      <w:r>
+        <w:rPr>
+          <w:rFonts w:ascii="Courier New" w:hAnsi="Courier New" w:eastAsia="Courier New" w:cs="Courier New"/>
+          <w:color w:val="16191c"/>
+          <w:sz w:val="22"/>
+          <w:szCs w:val="40"/>
+        </w:rPr>
+        <w:t xml:space="preserve">}</w:t>
+      </w:r>
+      <w:r>
+        <w:rPr>
+          <w:sz w:val="40"/>
+          <w:szCs w:val="40"/>
+        </w:rPr>
+      </w:r>
+    </w:p>
+    <w:p>
+      <w:pPr>
+        <w:pBdr/>
+        <w:spacing/>
+        <w:ind/>
+        <w:rPr>
+          <w:highlight w:val="none"/>
+        </w:rPr>
+      </w:pPr>
+      <w:r>
+        <w:rPr>
+          <w:highlight w:val="none"/>
+        </w:rPr>
+        <w:t xml:space="preserve">6.- Estructuras de control</w:t>
+      </w:r>
+      <w:r>
+        <w:rPr>
+          <w:highlight w:val="none"/>
+        </w:rPr>
+      </w:r>
+    </w:p>
+    <w:p>
+      <w:pPr>
+        <w:pBdr/>
+        <w:spacing/>
+        <w:ind/>
+        <w:rPr>
+          <w:highlight w:val="none"/>
+        </w:rPr>
+      </w:pPr>
+      <w:r>
+        <w:rPr>
+          <w:highlight w:val="none"/>
+        </w:rPr>
+        <w:t xml:space="preserve">En esta secci</w:t>
+      </w:r>
+      <w:r>
+        <w:rPr>
+          <w:highlight w:val="none"/>
+        </w:rPr>
+        <w:t xml:space="preserve">ón te mostraremos c</w:t>
+      </w:r>
+      <w:r>
+        <w:rPr>
+          <w:highlight w:val="none"/>
+        </w:rPr>
+        <w:t xml:space="preserve">ómo los programas pueden tomar decisiones y c</w:t>
+      </w:r>
+      <w:r>
+        <w:rPr>
+          <w:highlight w:val="none"/>
+        </w:rPr>
+        <w:t xml:space="preserve">ómo puedes lograr que un script repita un bloque de instrucciones las veces que quieras.</w:t>
+      </w:r>
+      <w:r>
+        <w:rPr>
+          <w:highlight w:val="none"/>
+        </w:rPr>
+      </w:r>
+    </w:p>
+    <w:p>
+      <w:pPr>
+        <w:pBdr/>
+        <w:spacing/>
+        <w:ind/>
+        <w:rPr/>
+      </w:pPr>
+      <w:r>
+        <w:rPr>
+          <w:highlight w:val="none"/>
+        </w:rPr>
+      </w:r>
+      <w:r>
+        <w:rPr>
+          <w:highlight w:val="none"/>
+        </w:rPr>
       </w:r>
     </w:p>
     <w:sectPr>
+      <w:footerReference w:type="default" r:id="rId9"/>
       <w:footnotePr/>
       <w:endnotePr/>
       <w:type w:val="nextPage"/>
@@ -2402,6 +5593,38 @@
 </w:endnotes>
 </file>
 
+<file path=word/footer1.xml><?xml version="1.0" encoding="utf-8"?>
+<w:ftr xmlns:wpc="http://schemas.microsoft.com/office/word/2010/wordprocessingCanvas" xmlns:mc="http://schemas.openxmlformats.org/markup-compatibility/2006" xmlns:o="urn:schemas-microsoft-com:office:office" xmlns:r="http://schemas.openxmlformats.org/officeDocument/2006/relationships" xmlns:m="http://schemas.openxmlformats.org/officeDocument/2006/math" xmlns:v="urn:schemas-microsoft-com:vml" xmlns:wp14="http://schemas.microsoft.com/office/word/2010/wordprocessingDrawing" xmlns:wp="http://schemas.openxmlformats.org/drawingml/2006/wordprocessingDrawing" xmlns:w10="urn:schemas-microsoft-com:office:word" xmlns:w="http://schemas.openxmlformats.org/wordprocessingml/2006/main" xmlns:w14="http://schemas.microsoft.com/office/word/2010/wordml" xmlns:w15="http://schemas.microsoft.com/office/word/2012/wordml" xmlns:wpg="http://schemas.microsoft.com/office/word/2010/wordprocessingGroup" xmlns:wpi="http://schemas.microsoft.com/office/word/2010/wordprocessingInk" xmlns:wne="http://schemas.microsoft.com/office/word/2006/wordml" xmlns:a="http://schemas.openxmlformats.org/drawingml/2006/main" xmlns:wps="http://schemas.microsoft.com/office/word/2010/wordprocessingShape" mc:Ignorable="w14 w15 wp14">
+  <w:p>
+    <w:pPr>
+      <w:pStyle w:val="724"/>
+      <w:pBdr/>
+      <w:spacing/>
+      <w:ind/>
+      <w:jc w:val="right"/>
+      <w:rPr/>
+    </w:pPr>
+    <w:fldSimple w:instr="PAGE \* MERGEFORMAT">
+      <w:r>
+        <w:t xml:space="preserve">1</w:t>
+      </w:r>
+    </w:fldSimple>
+    <w:r/>
+    <w:r/>
+  </w:p>
+  <w:p>
+    <w:pPr>
+      <w:pStyle w:val="724"/>
+      <w:pBdr/>
+      <w:spacing/>
+      <w:ind/>
+      <w:rPr/>
+    </w:pPr>
+    <w:r/>
+  </w:p>
+</w:ftr>
+</file>
+
 <file path=word/footnotes.xml><?xml version="1.0" encoding="utf-8"?>
 <w:footnotes xmlns:wpc="http://schemas.microsoft.com/office/word/2010/wordprocessingCanvas" xmlns:mc="http://schemas.openxmlformats.org/markup-compatibility/2006" xmlns:o="urn:schemas-microsoft-com:office:office" xmlns:r="http://schemas.openxmlformats.org/officeDocument/2006/relationships" xmlns:m="http://schemas.openxmlformats.org/officeDocument/2006/math" xmlns:v="urn:schemas-microsoft-com:vml" xmlns:wp14="http://schemas.microsoft.com/office/word/2010/wordprocessingDrawing" xmlns:wp="http://schemas.openxmlformats.org/drawingml/2006/wordprocessingDrawing" xmlns:w10="urn:schemas-microsoft-com:office:word" xmlns:w="http://schemas.openxmlformats.org/wordprocessingml/2006/main" xmlns:w14="http://schemas.microsoft.com/office/word/2010/wordml" xmlns:w15="http://schemas.microsoft.com/office/word/2012/wordml" xmlns:wpg="http://schemas.microsoft.com/office/word/2010/wordprocessingGroup" xmlns:wpi="http://schemas.microsoft.com/office/word/2010/wordprocessingInk" xmlns:wne="http://schemas.microsoft.com/office/word/2006/wordml" xmlns:a="http://schemas.openxmlformats.org/drawingml/2006/main" xmlns:wps="http://schemas.microsoft.com/office/word/2010/wordprocessingShape" mc:Ignorable="w14 w15 wp14">
   <w:footnote w:type="separator" w:id="-1">
@@ -6364,6 +9587,444 @@
     </w:lvl>
   </w:abstractNum>
   <w:abstractNum w:abstractNumId="28">
+    <w:lvl w:ilvl="0">
+      <w:isLgl w:val="false"/>
+      <w:lvlJc w:val="left"/>
+      <w:lvlText w:val="–"/>
+      <w:numFmt w:val="bullet"/>
+      <w:pPr>
+        <w:pBdr/>
+        <w:spacing/>
+        <w:ind w:hanging="360" w:left="709"/>
+      </w:pPr>
+      <w:rPr>
+        <w:rFonts w:hint="default" w:ascii="Arial" w:hAnsi="Arial" w:eastAsia="Arial" w:cs="Arial"/>
+      </w:rPr>
+      <w:start w:val="1"/>
+      <w:suff w:val="space"/>
+    </w:lvl>
+    <w:lvl w:ilvl="1">
+      <w:isLgl w:val="false"/>
+      <w:lvlJc w:val="left"/>
+      <w:lvlText w:val="o"/>
+      <w:numFmt w:val="bullet"/>
+      <w:pPr>
+        <w:pBdr/>
+        <w:spacing/>
+        <w:ind w:hanging="360" w:left="1429"/>
+      </w:pPr>
+      <w:rPr>
+        <w:rFonts w:hint="default" w:ascii="Courier New" w:hAnsi="Courier New" w:eastAsia="Courier New" w:cs="Courier New"/>
+      </w:rPr>
+      <w:start w:val="1"/>
+      <w:suff w:val="space"/>
+    </w:lvl>
+    <w:lvl w:ilvl="2">
+      <w:isLgl w:val="false"/>
+      <w:lvlJc w:val="left"/>
+      <w:lvlText w:val="§"/>
+      <w:numFmt w:val="bullet"/>
+      <w:pPr>
+        <w:pBdr/>
+        <w:spacing/>
+        <w:ind w:hanging="360" w:left="2149"/>
+      </w:pPr>
+      <w:rPr>
+        <w:rFonts w:hint="default" w:ascii="Wingdings" w:hAnsi="Wingdings" w:eastAsia="Wingdings" w:cs="Wingdings"/>
+      </w:rPr>
+      <w:start w:val="1"/>
+      <w:suff w:val="space"/>
+    </w:lvl>
+    <w:lvl w:ilvl="3">
+      <w:isLgl w:val="false"/>
+      <w:lvlJc w:val="left"/>
+      <w:lvlText w:val="·"/>
+      <w:numFmt w:val="bullet"/>
+      <w:pPr>
+        <w:pBdr/>
+        <w:spacing/>
+        <w:ind w:hanging="360" w:left="2869"/>
+      </w:pPr>
+      <w:rPr>
+        <w:rFonts w:hint="default" w:ascii="Symbol" w:hAnsi="Symbol" w:eastAsia="Symbol" w:cs="Symbol"/>
+      </w:rPr>
+      <w:start w:val="1"/>
+      <w:suff w:val="space"/>
+    </w:lvl>
+    <w:lvl w:ilvl="4">
+      <w:isLgl w:val="false"/>
+      <w:lvlJc w:val="left"/>
+      <w:lvlText w:val="o"/>
+      <w:numFmt w:val="bullet"/>
+      <w:pPr>
+        <w:pBdr/>
+        <w:spacing/>
+        <w:ind w:hanging="360" w:left="3589"/>
+      </w:pPr>
+      <w:rPr>
+        <w:rFonts w:hint="default" w:ascii="Courier New" w:hAnsi="Courier New" w:eastAsia="Courier New" w:cs="Courier New"/>
+      </w:rPr>
+      <w:start w:val="1"/>
+      <w:suff w:val="space"/>
+    </w:lvl>
+    <w:lvl w:ilvl="5">
+      <w:isLgl w:val="false"/>
+      <w:lvlJc w:val="left"/>
+      <w:lvlText w:val="§"/>
+      <w:numFmt w:val="bullet"/>
+      <w:pPr>
+        <w:pBdr/>
+        <w:spacing/>
+        <w:ind w:hanging="360" w:left="4309"/>
+      </w:pPr>
+      <w:rPr>
+        <w:rFonts w:hint="default" w:ascii="Wingdings" w:hAnsi="Wingdings" w:eastAsia="Wingdings" w:cs="Wingdings"/>
+      </w:rPr>
+      <w:start w:val="1"/>
+      <w:suff w:val="space"/>
+    </w:lvl>
+    <w:lvl w:ilvl="6">
+      <w:isLgl w:val="false"/>
+      <w:lvlJc w:val="left"/>
+      <w:lvlText w:val="·"/>
+      <w:numFmt w:val="bullet"/>
+      <w:pPr>
+        <w:pBdr/>
+        <w:spacing/>
+        <w:ind w:hanging="360" w:left="5029"/>
+      </w:pPr>
+      <w:rPr>
+        <w:rFonts w:hint="default" w:ascii="Symbol" w:hAnsi="Symbol" w:eastAsia="Symbol" w:cs="Symbol"/>
+      </w:rPr>
+      <w:start w:val="1"/>
+      <w:suff w:val="space"/>
+    </w:lvl>
+    <w:lvl w:ilvl="7">
+      <w:isLgl w:val="false"/>
+      <w:lvlJc w:val="left"/>
+      <w:lvlText w:val="o"/>
+      <w:numFmt w:val="bullet"/>
+      <w:pPr>
+        <w:pBdr/>
+        <w:spacing/>
+        <w:ind w:hanging="360" w:left="5749"/>
+      </w:pPr>
+      <w:rPr>
+        <w:rFonts w:hint="default" w:ascii="Courier New" w:hAnsi="Courier New" w:eastAsia="Courier New" w:cs="Courier New"/>
+      </w:rPr>
+      <w:start w:val="1"/>
+      <w:suff w:val="space"/>
+    </w:lvl>
+    <w:lvl w:ilvl="8">
+      <w:isLgl w:val="false"/>
+      <w:lvlJc w:val="left"/>
+      <w:lvlText w:val="§"/>
+      <w:numFmt w:val="bullet"/>
+      <w:pPr>
+        <w:pBdr/>
+        <w:spacing/>
+        <w:ind w:hanging="360" w:left="6469"/>
+      </w:pPr>
+      <w:rPr>
+        <w:rFonts w:hint="default" w:ascii="Wingdings" w:hAnsi="Wingdings" w:eastAsia="Wingdings" w:cs="Wingdings"/>
+      </w:rPr>
+      <w:start w:val="1"/>
+      <w:suff w:val="space"/>
+    </w:lvl>
+  </w:abstractNum>
+  <w:abstractNum w:abstractNumId="29">
+    <w:lvl w:ilvl="0">
+      <w:isLgl w:val="false"/>
+      <w:lvlJc w:val="left"/>
+      <w:lvlText w:val="–"/>
+      <w:numFmt w:val="bullet"/>
+      <w:pPr>
+        <w:pBdr/>
+        <w:spacing/>
+        <w:ind w:hanging="360" w:left="709"/>
+      </w:pPr>
+      <w:rPr>
+        <w:rFonts w:hint="default" w:ascii="Arial" w:hAnsi="Arial" w:eastAsia="Arial" w:cs="Arial"/>
+      </w:rPr>
+      <w:start w:val="1"/>
+      <w:suff w:val="space"/>
+    </w:lvl>
+    <w:lvl w:ilvl="1">
+      <w:isLgl w:val="false"/>
+      <w:lvlJc w:val="left"/>
+      <w:lvlText w:val="o"/>
+      <w:numFmt w:val="bullet"/>
+      <w:pPr>
+        <w:pBdr/>
+        <w:spacing/>
+        <w:ind w:hanging="360" w:left="1429"/>
+      </w:pPr>
+      <w:rPr>
+        <w:rFonts w:hint="default" w:ascii="Courier New" w:hAnsi="Courier New" w:eastAsia="Courier New" w:cs="Courier New"/>
+      </w:rPr>
+      <w:start w:val="1"/>
+      <w:suff w:val="space"/>
+    </w:lvl>
+    <w:lvl w:ilvl="2">
+      <w:isLgl w:val="false"/>
+      <w:lvlJc w:val="left"/>
+      <w:lvlText w:val="§"/>
+      <w:numFmt w:val="bullet"/>
+      <w:pPr>
+        <w:pBdr/>
+        <w:spacing/>
+        <w:ind w:hanging="360" w:left="2149"/>
+      </w:pPr>
+      <w:rPr>
+        <w:rFonts w:hint="default" w:ascii="Wingdings" w:hAnsi="Wingdings" w:eastAsia="Wingdings" w:cs="Wingdings"/>
+      </w:rPr>
+      <w:start w:val="1"/>
+      <w:suff w:val="space"/>
+    </w:lvl>
+    <w:lvl w:ilvl="3">
+      <w:isLgl w:val="false"/>
+      <w:lvlJc w:val="left"/>
+      <w:lvlText w:val="·"/>
+      <w:numFmt w:val="bullet"/>
+      <w:pPr>
+        <w:pBdr/>
+        <w:spacing/>
+        <w:ind w:hanging="360" w:left="2869"/>
+      </w:pPr>
+      <w:rPr>
+        <w:rFonts w:hint="default" w:ascii="Symbol" w:hAnsi="Symbol" w:eastAsia="Symbol" w:cs="Symbol"/>
+      </w:rPr>
+      <w:start w:val="1"/>
+      <w:suff w:val="space"/>
+    </w:lvl>
+    <w:lvl w:ilvl="4">
+      <w:isLgl w:val="false"/>
+      <w:lvlJc w:val="left"/>
+      <w:lvlText w:val="o"/>
+      <w:numFmt w:val="bullet"/>
+      <w:pPr>
+        <w:pBdr/>
+        <w:spacing/>
+        <w:ind w:hanging="360" w:left="3589"/>
+      </w:pPr>
+      <w:rPr>
+        <w:rFonts w:hint="default" w:ascii="Courier New" w:hAnsi="Courier New" w:eastAsia="Courier New" w:cs="Courier New"/>
+      </w:rPr>
+      <w:start w:val="1"/>
+      <w:suff w:val="space"/>
+    </w:lvl>
+    <w:lvl w:ilvl="5">
+      <w:isLgl w:val="false"/>
+      <w:lvlJc w:val="left"/>
+      <w:lvlText w:val="§"/>
+      <w:numFmt w:val="bullet"/>
+      <w:pPr>
+        <w:pBdr/>
+        <w:spacing/>
+        <w:ind w:hanging="360" w:left="4309"/>
+      </w:pPr>
+      <w:rPr>
+        <w:rFonts w:hint="default" w:ascii="Wingdings" w:hAnsi="Wingdings" w:eastAsia="Wingdings" w:cs="Wingdings"/>
+      </w:rPr>
+      <w:start w:val="1"/>
+      <w:suff w:val="space"/>
+    </w:lvl>
+    <w:lvl w:ilvl="6">
+      <w:isLgl w:val="false"/>
+      <w:lvlJc w:val="left"/>
+      <w:lvlText w:val="·"/>
+      <w:numFmt w:val="bullet"/>
+      <w:pPr>
+        <w:pBdr/>
+        <w:spacing/>
+        <w:ind w:hanging="360" w:left="5029"/>
+      </w:pPr>
+      <w:rPr>
+        <w:rFonts w:hint="default" w:ascii="Symbol" w:hAnsi="Symbol" w:eastAsia="Symbol" w:cs="Symbol"/>
+      </w:rPr>
+      <w:start w:val="1"/>
+      <w:suff w:val="space"/>
+    </w:lvl>
+    <w:lvl w:ilvl="7">
+      <w:isLgl w:val="false"/>
+      <w:lvlJc w:val="left"/>
+      <w:lvlText w:val="o"/>
+      <w:numFmt w:val="bullet"/>
+      <w:pPr>
+        <w:pBdr/>
+        <w:spacing/>
+        <w:ind w:hanging="360" w:left="5749"/>
+      </w:pPr>
+      <w:rPr>
+        <w:rFonts w:hint="default" w:ascii="Courier New" w:hAnsi="Courier New" w:eastAsia="Courier New" w:cs="Courier New"/>
+      </w:rPr>
+      <w:start w:val="1"/>
+      <w:suff w:val="space"/>
+    </w:lvl>
+    <w:lvl w:ilvl="8">
+      <w:isLgl w:val="false"/>
+      <w:lvlJc w:val="left"/>
+      <w:lvlText w:val="§"/>
+      <w:numFmt w:val="bullet"/>
+      <w:pPr>
+        <w:pBdr/>
+        <w:spacing/>
+        <w:ind w:hanging="360" w:left="6469"/>
+      </w:pPr>
+      <w:rPr>
+        <w:rFonts w:hint="default" w:ascii="Wingdings" w:hAnsi="Wingdings" w:eastAsia="Wingdings" w:cs="Wingdings"/>
+      </w:rPr>
+      <w:start w:val="1"/>
+      <w:suff w:val="space"/>
+    </w:lvl>
+  </w:abstractNum>
+  <w:abstractNum w:abstractNumId="30">
+    <w:lvl w:ilvl="0">
+      <w:isLgl w:val="false"/>
+      <w:lvlJc w:val="left"/>
+      <w:lvlText w:val="–"/>
+      <w:numFmt w:val="bullet"/>
+      <w:pPr>
+        <w:pBdr/>
+        <w:spacing/>
+        <w:ind w:hanging="360" w:left="709"/>
+      </w:pPr>
+      <w:rPr>
+        <w:rFonts w:hint="default" w:ascii="Arial" w:hAnsi="Arial" w:eastAsia="Arial" w:cs="Arial"/>
+      </w:rPr>
+      <w:start w:val="1"/>
+      <w:suff w:val="space"/>
+    </w:lvl>
+    <w:lvl w:ilvl="1">
+      <w:isLgl w:val="false"/>
+      <w:lvlJc w:val="left"/>
+      <w:lvlText w:val="o"/>
+      <w:numFmt w:val="bullet"/>
+      <w:pPr>
+        <w:pBdr/>
+        <w:spacing/>
+        <w:ind w:hanging="360" w:left="1429"/>
+      </w:pPr>
+      <w:rPr>
+        <w:rFonts w:hint="default" w:ascii="Courier New" w:hAnsi="Courier New" w:eastAsia="Courier New" w:cs="Courier New"/>
+      </w:rPr>
+      <w:start w:val="1"/>
+      <w:suff w:val="space"/>
+    </w:lvl>
+    <w:lvl w:ilvl="2">
+      <w:isLgl w:val="false"/>
+      <w:lvlJc w:val="left"/>
+      <w:lvlText w:val="§"/>
+      <w:numFmt w:val="bullet"/>
+      <w:pPr>
+        <w:pBdr/>
+        <w:spacing/>
+        <w:ind w:hanging="360" w:left="2149"/>
+      </w:pPr>
+      <w:rPr>
+        <w:rFonts w:hint="default" w:ascii="Wingdings" w:hAnsi="Wingdings" w:eastAsia="Wingdings" w:cs="Wingdings"/>
+      </w:rPr>
+      <w:start w:val="1"/>
+      <w:suff w:val="space"/>
+    </w:lvl>
+    <w:lvl w:ilvl="3">
+      <w:isLgl w:val="false"/>
+      <w:lvlJc w:val="left"/>
+      <w:lvlText w:val="·"/>
+      <w:numFmt w:val="bullet"/>
+      <w:pPr>
+        <w:pBdr/>
+        <w:spacing/>
+        <w:ind w:hanging="360" w:left="2869"/>
+      </w:pPr>
+      <w:rPr>
+        <w:rFonts w:hint="default" w:ascii="Symbol" w:hAnsi="Symbol" w:eastAsia="Symbol" w:cs="Symbol"/>
+      </w:rPr>
+      <w:start w:val="1"/>
+      <w:suff w:val="space"/>
+    </w:lvl>
+    <w:lvl w:ilvl="4">
+      <w:isLgl w:val="false"/>
+      <w:lvlJc w:val="left"/>
+      <w:lvlText w:val="o"/>
+      <w:numFmt w:val="bullet"/>
+      <w:pPr>
+        <w:pBdr/>
+        <w:spacing/>
+        <w:ind w:hanging="360" w:left="3589"/>
+      </w:pPr>
+      <w:rPr>
+        <w:rFonts w:hint="default" w:ascii="Courier New" w:hAnsi="Courier New" w:eastAsia="Courier New" w:cs="Courier New"/>
+      </w:rPr>
+      <w:start w:val="1"/>
+      <w:suff w:val="space"/>
+    </w:lvl>
+    <w:lvl w:ilvl="5">
+      <w:isLgl w:val="false"/>
+      <w:lvlJc w:val="left"/>
+      <w:lvlText w:val="§"/>
+      <w:numFmt w:val="bullet"/>
+      <w:pPr>
+        <w:pBdr/>
+        <w:spacing/>
+        <w:ind w:hanging="360" w:left="4309"/>
+      </w:pPr>
+      <w:rPr>
+        <w:rFonts w:hint="default" w:ascii="Wingdings" w:hAnsi="Wingdings" w:eastAsia="Wingdings" w:cs="Wingdings"/>
+      </w:rPr>
+      <w:start w:val="1"/>
+      <w:suff w:val="space"/>
+    </w:lvl>
+    <w:lvl w:ilvl="6">
+      <w:isLgl w:val="false"/>
+      <w:lvlJc w:val="left"/>
+      <w:lvlText w:val="·"/>
+      <w:numFmt w:val="bullet"/>
+      <w:pPr>
+        <w:pBdr/>
+        <w:spacing/>
+        <w:ind w:hanging="360" w:left="5029"/>
+      </w:pPr>
+      <w:rPr>
+        <w:rFonts w:hint="default" w:ascii="Symbol" w:hAnsi="Symbol" w:eastAsia="Symbol" w:cs="Symbol"/>
+      </w:rPr>
+      <w:start w:val="1"/>
+      <w:suff w:val="space"/>
+    </w:lvl>
+    <w:lvl w:ilvl="7">
+      <w:isLgl w:val="false"/>
+      <w:lvlJc w:val="left"/>
+      <w:lvlText w:val="o"/>
+      <w:numFmt w:val="bullet"/>
+      <w:pPr>
+        <w:pBdr/>
+        <w:spacing/>
+        <w:ind w:hanging="360" w:left="5749"/>
+      </w:pPr>
+      <w:rPr>
+        <w:rFonts w:hint="default" w:ascii="Courier New" w:hAnsi="Courier New" w:eastAsia="Courier New" w:cs="Courier New"/>
+      </w:rPr>
+      <w:start w:val="1"/>
+      <w:suff w:val="space"/>
+    </w:lvl>
+    <w:lvl w:ilvl="8">
+      <w:isLgl w:val="false"/>
+      <w:lvlJc w:val="left"/>
+      <w:lvlText w:val="§"/>
+      <w:numFmt w:val="bullet"/>
+      <w:pPr>
+        <w:pBdr/>
+        <w:spacing/>
+        <w:ind w:hanging="360" w:left="6469"/>
+      </w:pPr>
+      <w:rPr>
+        <w:rFonts w:hint="default" w:ascii="Wingdings" w:hAnsi="Wingdings" w:eastAsia="Wingdings" w:cs="Wingdings"/>
+      </w:rPr>
+      <w:start w:val="1"/>
+      <w:suff w:val="space"/>
+    </w:lvl>
+  </w:abstractNum>
+  <w:abstractNum w:abstractNumId="31">
     <w:lvl w:ilvl="0">
       <w:isLgl w:val="false"/>
       <w:lvlJc w:val="left"/>
@@ -6595,6 +10256,15 @@
   </w:num>
   <w:num w:numId="29">
     <w:abstractNumId w:val="28"/>
+  </w:num>
+  <w:num w:numId="30">
+    <w:abstractNumId w:val="29"/>
+  </w:num>
+  <w:num w:numId="31">
+    <w:abstractNumId w:val="30"/>
+  </w:num>
+  <w:num w:numId="32">
+    <w:abstractNumId w:val="31"/>
   </w:num>
 </w:numbering>
 </file>

</xml_diff>